<commit_message>
Versão Documentação da Pré-Banca
</commit_message>
<xml_diff>
--- a/Docs/Documentação - Leonardo-Maickel.docx
+++ b/Docs/Documentação - Leonardo-Maickel.docx
@@ -1717,7 +1717,7 @@
         </w:rPr>
         <w:fldChar w:fldCharType="separate"/>
       </w:r>
-      <w:hyperlink w:anchor="_Toc7608568" w:history="1">
+      <w:hyperlink w:anchor="_Toc8829667" w:history="1">
         <w:r>
           <w:rPr>
             <w:rStyle w:val="Hyperlink"/>
@@ -1744,7 +1744,7 @@
             <w:noProof/>
             <w:webHidden/>
           </w:rPr>
-          <w:instrText xml:space="preserve"> PAGEREF _Toc7608568 \h </w:instrText>
+          <w:instrText xml:space="preserve"> PAGEREF _Toc8829667 \h </w:instrText>
         </w:r>
         <w:r>
           <w:rPr>
@@ -1788,7 +1788,7 @@
           <w:lang w:eastAsia="pt-BR"/>
         </w:rPr>
       </w:pPr>
-      <w:hyperlink w:anchor="_Toc7608569" w:history="1">
+      <w:hyperlink w:anchor="_Toc8829668" w:history="1">
         <w:r>
           <w:rPr>
             <w:rStyle w:val="Hyperlink"/>
@@ -1815,7 +1815,7 @@
             <w:noProof/>
             <w:webHidden/>
           </w:rPr>
-          <w:instrText xml:space="preserve"> PAGEREF _Toc7608569 \h </w:instrText>
+          <w:instrText xml:space="preserve"> PAGEREF _Toc8829668 \h </w:instrText>
         </w:r>
         <w:r>
           <w:rPr>
@@ -1859,7 +1859,7 @@
           <w:lang w:eastAsia="pt-BR"/>
         </w:rPr>
       </w:pPr>
-      <w:hyperlink w:anchor="_Toc7608570" w:history="1">
+      <w:hyperlink w:anchor="_Toc8829669" w:history="1">
         <w:r>
           <w:rPr>
             <w:rStyle w:val="Hyperlink"/>
@@ -1886,7 +1886,7 @@
             <w:noProof/>
             <w:webHidden/>
           </w:rPr>
-          <w:instrText xml:space="preserve"> PAGEREF _Toc7608570 \h </w:instrText>
+          <w:instrText xml:space="preserve"> PAGEREF _Toc8829669 \h </w:instrText>
         </w:r>
         <w:r>
           <w:rPr>
@@ -1930,7 +1930,7 @@
           <w:lang w:eastAsia="pt-BR"/>
         </w:rPr>
       </w:pPr>
-      <w:hyperlink w:anchor="_Toc7608571" w:history="1">
+      <w:hyperlink w:anchor="_Toc8829670" w:history="1">
         <w:r>
           <w:rPr>
             <w:rStyle w:val="Hyperlink"/>
@@ -1957,7 +1957,7 @@
             <w:noProof/>
             <w:webHidden/>
           </w:rPr>
-          <w:instrText xml:space="preserve"> PAGEREF _Toc7608571 \h </w:instrText>
+          <w:instrText xml:space="preserve"> PAGEREF _Toc8829670 \h </w:instrText>
         </w:r>
         <w:r>
           <w:rPr>
@@ -2001,7 +2001,7 @@
           <w:lang w:eastAsia="pt-BR"/>
         </w:rPr>
       </w:pPr>
-      <w:hyperlink w:anchor="_Toc7608572" w:history="1">
+      <w:hyperlink w:anchor="_Toc8829671" w:history="1">
         <w:r>
           <w:rPr>
             <w:rStyle w:val="Hyperlink"/>
@@ -2028,7 +2028,7 @@
             <w:noProof/>
             <w:webHidden/>
           </w:rPr>
-          <w:instrText xml:space="preserve"> PAGEREF _Toc7608572 \h </w:instrText>
+          <w:instrText xml:space="preserve"> PAGEREF _Toc8829671 \h </w:instrText>
         </w:r>
         <w:r>
           <w:rPr>
@@ -2072,13 +2072,13 @@
           <w:lang w:eastAsia="pt-BR"/>
         </w:rPr>
       </w:pPr>
-      <w:hyperlink w:anchor="_Toc7608573" w:history="1">
+      <w:hyperlink w:anchor="_Toc8829672" w:history="1">
         <w:r>
           <w:rPr>
             <w:rStyle w:val="Hyperlink"/>
             <w:noProof/>
           </w:rPr>
-          <w:t>Figura 6 - Diagrama de Classes Conceitual</w:t>
+          <w:t>Figura 6 - Diagrama de Classes ConceituaL</w:t>
         </w:r>
         <w:r>
           <w:rPr>
@@ -2099,7 +2099,7 @@
             <w:noProof/>
             <w:webHidden/>
           </w:rPr>
-          <w:instrText xml:space="preserve"> PAGEREF _Toc7608573 \h </w:instrText>
+          <w:instrText xml:space="preserve"> PAGEREF _Toc8829672 \h </w:instrText>
         </w:r>
         <w:r>
           <w:rPr>
@@ -2143,7 +2143,7 @@
           <w:lang w:eastAsia="pt-BR"/>
         </w:rPr>
       </w:pPr>
-      <w:hyperlink w:anchor="_Toc7608574" w:history="1">
+      <w:hyperlink w:anchor="_Toc8829673" w:history="1">
         <w:r>
           <w:rPr>
             <w:rStyle w:val="Hyperlink"/>
@@ -2170,7 +2170,7 @@
             <w:noProof/>
             <w:webHidden/>
           </w:rPr>
-          <w:instrText xml:space="preserve"> PAGEREF _Toc7608574 \h </w:instrText>
+          <w:instrText xml:space="preserve"> PAGEREF _Toc8829673 \h </w:instrText>
         </w:r>
         <w:r>
           <w:rPr>
@@ -2214,7 +2214,7 @@
           <w:lang w:eastAsia="pt-BR"/>
         </w:rPr>
       </w:pPr>
-      <w:hyperlink w:anchor="_Toc7608575" w:history="1">
+      <w:hyperlink w:anchor="_Toc8829674" w:history="1">
         <w:r>
           <w:rPr>
             <w:rStyle w:val="Hyperlink"/>
@@ -2241,7 +2241,7 @@
             <w:noProof/>
             <w:webHidden/>
           </w:rPr>
-          <w:instrText xml:space="preserve"> PAGEREF _Toc7608575 \h </w:instrText>
+          <w:instrText xml:space="preserve"> PAGEREF _Toc8829674 \h </w:instrText>
         </w:r>
         <w:r>
           <w:rPr>
@@ -2285,7 +2285,7 @@
           <w:lang w:eastAsia="pt-BR"/>
         </w:rPr>
       </w:pPr>
-      <w:hyperlink w:anchor="_Toc7608576" w:history="1">
+      <w:hyperlink w:anchor="_Toc8829675" w:history="1">
         <w:r>
           <w:rPr>
             <w:rStyle w:val="Hyperlink"/>
@@ -2312,7 +2312,7 @@
             <w:noProof/>
             <w:webHidden/>
           </w:rPr>
-          <w:instrText xml:space="preserve"> PAGEREF _Toc7608576 \h </w:instrText>
+          <w:instrText xml:space="preserve"> PAGEREF _Toc8829675 \h </w:instrText>
         </w:r>
         <w:r>
           <w:rPr>
@@ -2356,7 +2356,7 @@
           <w:lang w:eastAsia="pt-BR"/>
         </w:rPr>
       </w:pPr>
-      <w:hyperlink w:anchor="_Toc7608577" w:history="1">
+      <w:hyperlink w:anchor="_Toc8829676" w:history="1">
         <w:r>
           <w:rPr>
             <w:rStyle w:val="Hyperlink"/>
@@ -2383,7 +2383,7 @@
             <w:noProof/>
             <w:webHidden/>
           </w:rPr>
-          <w:instrText xml:space="preserve"> PAGEREF _Toc7608577 \h </w:instrText>
+          <w:instrText xml:space="preserve"> PAGEREF _Toc8829676 \h </w:instrText>
         </w:r>
         <w:r>
           <w:rPr>
@@ -2427,7 +2427,7 @@
           <w:lang w:eastAsia="pt-BR"/>
         </w:rPr>
       </w:pPr>
-      <w:hyperlink w:anchor="_Toc7608578" w:history="1">
+      <w:hyperlink w:anchor="_Toc8829677" w:history="1">
         <w:r>
           <w:rPr>
             <w:rStyle w:val="Hyperlink"/>
@@ -2454,7 +2454,7 @@
             <w:noProof/>
             <w:webHidden/>
           </w:rPr>
-          <w:instrText xml:space="preserve"> PAGEREF _Toc7608578 \h </w:instrText>
+          <w:instrText xml:space="preserve"> PAGEREF _Toc8829677 \h </w:instrText>
         </w:r>
         <w:r>
           <w:rPr>
@@ -2484,74 +2484,6 @@
           <w:fldChar w:fldCharType="end"/>
         </w:r>
       </w:hyperlink>
-    </w:p>
-    <w:p>
-      <w:pPr>
-        <w:rPr>
-          <w:b/>
-        </w:rPr>
-      </w:pPr>
-      <w:r>
-        <w:rPr>
-          <w:rFonts w:eastAsia="Calibri" w:cs="Arial"/>
-          <w:b/>
-          <w:lang w:eastAsia="zh-CN"/>
-        </w:rPr>
-        <w:fldChar w:fldCharType="end"/>
-      </w:r>
-    </w:p>
-    <w:p>
-      <w:pPr>
-        <w:spacing w:after="160" w:line="259" w:lineRule="auto"/>
-        <w:jc w:val="left"/>
-        <w:rPr>
-          <w:b/>
-        </w:rPr>
-      </w:pPr>
-      <w:r>
-        <w:rPr>
-          <w:b/>
-        </w:rPr>
-        <w:br w:type="page"/>
-      </w:r>
-    </w:p>
-    <w:p>
-      <w:pPr>
-        <w:pageBreakBefore/>
-        <w:jc w:val="center"/>
-        <w:rPr>
-          <w:b/>
-        </w:rPr>
-      </w:pPr>
-      <w:r>
-        <w:rPr>
-          <w:b/>
-        </w:rPr>
-        <w:lastRenderedPageBreak/>
-        <w:t xml:space="preserve">LISTA DE </w:t>
-      </w:r>
-      <w:r>
-        <w:rPr>
-          <w:b/>
-        </w:rPr>
-        <w:t>QUADROS</w:t>
-      </w:r>
-    </w:p>
-    <w:p>
-      <w:pPr>
-        <w:jc w:val="center"/>
-        <w:rPr>
-          <w:b/>
-        </w:rPr>
-      </w:pPr>
-    </w:p>
-    <w:p>
-      <w:pPr>
-        <w:jc w:val="center"/>
-        <w:rPr>
-          <w:b/>
-        </w:rPr>
-      </w:pPr>
     </w:p>
     <w:p>
       <w:pPr>
@@ -2566,45 +2498,13 @@
           <w:lang w:eastAsia="pt-BR"/>
         </w:rPr>
       </w:pPr>
-      <w:r>
-        <w:rPr>
-          <w:b/>
-        </w:rPr>
-        <w:fldChar w:fldCharType="begin"/>
-      </w:r>
-      <w:r>
-        <w:rPr>
-          <w:b/>
-        </w:rPr>
-        <w:instrText xml:space="preserve"> TOC \h \z \c "Quadro" </w:instrText>
-      </w:r>
-      <w:r>
-        <w:rPr>
-          <w:b/>
-        </w:rPr>
-        <w:fldChar w:fldCharType="separate"/>
-      </w:r>
-      <w:hyperlink w:anchor="_Toc7608591" w:history="1">
+      <w:hyperlink w:anchor="_Toc8829678" w:history="1">
         <w:r>
           <w:rPr>
             <w:rStyle w:val="Hyperlink"/>
             <w:noProof/>
           </w:rPr>
-          <w:t>Quad</w:t>
-        </w:r>
-        <w:r>
-          <w:rPr>
-            <w:rStyle w:val="Hyperlink"/>
-            <w:noProof/>
-          </w:rPr>
-          <w:t>r</w:t>
-        </w:r>
-        <w:r>
-          <w:rPr>
-            <w:rStyle w:val="Hyperlink"/>
-            <w:noProof/>
-          </w:rPr>
-          <w:t>o 1 - Requisitos Funcionais do Sistema Joga Junto</w:t>
+          <w:t>Figura 12 - Tela de Boas-Vindas</w:t>
         </w:r>
         <w:r>
           <w:rPr>
@@ -2625,7 +2525,7 @@
             <w:noProof/>
             <w:webHidden/>
           </w:rPr>
-          <w:instrText xml:space="preserve"> PAGEREF _Toc7608591 \h </w:instrText>
+          <w:instrText xml:space="preserve"> PAGEREF _Toc8829678 \h </w:instrText>
         </w:r>
         <w:r>
           <w:rPr>
@@ -2645,7 +2545,7 @@
             <w:noProof/>
             <w:webHidden/>
           </w:rPr>
-          <w:t>16</w:t>
+          <w:t>26</w:t>
         </w:r>
         <w:r>
           <w:rPr>
@@ -2669,13 +2569,13 @@
           <w:lang w:eastAsia="pt-BR"/>
         </w:rPr>
       </w:pPr>
-      <w:hyperlink w:anchor="_Toc7608592" w:history="1">
+      <w:hyperlink w:anchor="_Toc8829679" w:history="1">
         <w:r>
           <w:rPr>
             <w:rStyle w:val="Hyperlink"/>
             <w:noProof/>
           </w:rPr>
-          <w:t>Quadro 2 - Regras de Negócio do aplicativo Joga Junto</w:t>
+          <w:t>Figura 13 - Criação de Conta e Login</w:t>
         </w:r>
         <w:r>
           <w:rPr>
@@ -2696,7 +2596,7 @@
             <w:noProof/>
             <w:webHidden/>
           </w:rPr>
-          <w:instrText xml:space="preserve"> PAGEREF _Toc7608592 \h </w:instrText>
+          <w:instrText xml:space="preserve"> PAGEREF _Toc8829679 \h </w:instrText>
         </w:r>
         <w:r>
           <w:rPr>
@@ -2716,7 +2616,7 @@
             <w:noProof/>
             <w:webHidden/>
           </w:rPr>
-          <w:t>17</w:t>
+          <w:t>27</w:t>
         </w:r>
         <w:r>
           <w:rPr>
@@ -2740,13 +2640,13 @@
           <w:lang w:eastAsia="pt-BR"/>
         </w:rPr>
       </w:pPr>
-      <w:hyperlink w:anchor="_Toc7608593" w:history="1">
+      <w:hyperlink w:anchor="_Toc8829680" w:history="1">
         <w:r>
           <w:rPr>
             <w:rStyle w:val="Hyperlink"/>
             <w:noProof/>
           </w:rPr>
-          <w:t>Quadro 3 - Requisitos Não Funcionais do Aplicativo Joga Junto</w:t>
+          <w:t>Figura 14 - Formulário de Criação de Conta</w:t>
         </w:r>
         <w:r>
           <w:rPr>
@@ -2767,7 +2667,7 @@
             <w:noProof/>
             <w:webHidden/>
           </w:rPr>
-          <w:instrText xml:space="preserve"> PAGEREF _Toc7608593 \h </w:instrText>
+          <w:instrText xml:space="preserve"> PAGEREF _Toc8829680 \h </w:instrText>
         </w:r>
         <w:r>
           <w:rPr>
@@ -2787,7 +2687,7 @@
             <w:noProof/>
             <w:webHidden/>
           </w:rPr>
-          <w:t>18</w:t>
+          <w:t>28</w:t>
         </w:r>
         <w:r>
           <w:rPr>
@@ -2811,27 +2711,1235 @@
           <w:lang w:eastAsia="pt-BR"/>
         </w:rPr>
       </w:pPr>
+      <w:hyperlink w:anchor="_Toc8829681" w:history="1">
+        <w:r>
+          <w:rPr>
+            <w:rStyle w:val="Hyperlink"/>
+            <w:noProof/>
+          </w:rPr>
+          <w:t>Figura 15 - Confirmação via Código</w:t>
+        </w:r>
+        <w:r>
+          <w:rPr>
+            <w:noProof/>
+            <w:webHidden/>
+          </w:rPr>
+          <w:tab/>
+        </w:r>
+        <w:r>
+          <w:rPr>
+            <w:noProof/>
+            <w:webHidden/>
+          </w:rPr>
+          <w:fldChar w:fldCharType="begin"/>
+        </w:r>
+        <w:r>
+          <w:rPr>
+            <w:noProof/>
+            <w:webHidden/>
+          </w:rPr>
+          <w:instrText xml:space="preserve"> PAGEREF _Toc8829681 \h </w:instrText>
+        </w:r>
+        <w:r>
+          <w:rPr>
+            <w:noProof/>
+            <w:webHidden/>
+          </w:rPr>
+        </w:r>
+        <w:r>
+          <w:rPr>
+            <w:noProof/>
+            <w:webHidden/>
+          </w:rPr>
+          <w:fldChar w:fldCharType="separate"/>
+        </w:r>
+        <w:r>
+          <w:rPr>
+            <w:noProof/>
+            <w:webHidden/>
+          </w:rPr>
+          <w:t>29</w:t>
+        </w:r>
+        <w:r>
+          <w:rPr>
+            <w:noProof/>
+            <w:webHidden/>
+          </w:rPr>
+          <w:fldChar w:fldCharType="end"/>
+        </w:r>
+      </w:hyperlink>
+    </w:p>
+    <w:p>
+      <w:pPr>
+        <w:pStyle w:val="ndicedeilustraes"/>
+        <w:tabs>
+          <w:tab w:val="right" w:leader="dot" w:pos="9061"/>
+        </w:tabs>
+        <w:rPr>
+          <w:rFonts w:asciiTheme="minorHAnsi" w:eastAsiaTheme="minorEastAsia" w:hAnsiTheme="minorHAnsi" w:cstheme="minorBidi"/>
+          <w:noProof/>
+          <w:sz w:val="22"/>
+          <w:lang w:eastAsia="pt-BR"/>
+        </w:rPr>
+      </w:pPr>
+      <w:hyperlink w:anchor="_Toc8829682" w:history="1">
+        <w:r>
+          <w:rPr>
+            <w:rStyle w:val="Hyperlink"/>
+            <w:noProof/>
+          </w:rPr>
+          <w:t>Figura 16 - Tela Inicial com Eventos Próximos</w:t>
+        </w:r>
+        <w:r>
+          <w:rPr>
+            <w:noProof/>
+            <w:webHidden/>
+          </w:rPr>
+          <w:tab/>
+        </w:r>
+        <w:r>
+          <w:rPr>
+            <w:noProof/>
+            <w:webHidden/>
+          </w:rPr>
+          <w:fldChar w:fldCharType="begin"/>
+        </w:r>
+        <w:r>
+          <w:rPr>
+            <w:noProof/>
+            <w:webHidden/>
+          </w:rPr>
+          <w:instrText xml:space="preserve"> PAGEREF _Toc8829682 \h </w:instrText>
+        </w:r>
+        <w:r>
+          <w:rPr>
+            <w:noProof/>
+            <w:webHidden/>
+          </w:rPr>
+        </w:r>
+        <w:r>
+          <w:rPr>
+            <w:noProof/>
+            <w:webHidden/>
+          </w:rPr>
+          <w:fldChar w:fldCharType="separate"/>
+        </w:r>
+        <w:r>
+          <w:rPr>
+            <w:noProof/>
+            <w:webHidden/>
+          </w:rPr>
+          <w:t>30</w:t>
+        </w:r>
+        <w:r>
+          <w:rPr>
+            <w:noProof/>
+            <w:webHidden/>
+          </w:rPr>
+          <w:fldChar w:fldCharType="end"/>
+        </w:r>
+      </w:hyperlink>
+    </w:p>
+    <w:p>
+      <w:pPr>
+        <w:pStyle w:val="ndicedeilustraes"/>
+        <w:tabs>
+          <w:tab w:val="right" w:leader="dot" w:pos="9061"/>
+        </w:tabs>
+        <w:rPr>
+          <w:rFonts w:asciiTheme="minorHAnsi" w:eastAsiaTheme="minorEastAsia" w:hAnsiTheme="minorHAnsi" w:cstheme="minorBidi"/>
+          <w:noProof/>
+          <w:sz w:val="22"/>
+          <w:lang w:eastAsia="pt-BR"/>
+        </w:rPr>
+      </w:pPr>
+      <w:hyperlink w:anchor="_Toc8829683" w:history="1">
+        <w:r>
+          <w:rPr>
+            <w:rStyle w:val="Hyperlink"/>
+            <w:noProof/>
+          </w:rPr>
+          <w:t>Figura 17 - Tela de Visualização de Detalhes do Evento</w:t>
+        </w:r>
+        <w:r>
+          <w:rPr>
+            <w:noProof/>
+            <w:webHidden/>
+          </w:rPr>
+          <w:tab/>
+        </w:r>
+        <w:r>
+          <w:rPr>
+            <w:noProof/>
+            <w:webHidden/>
+          </w:rPr>
+          <w:fldChar w:fldCharType="begin"/>
+        </w:r>
+        <w:r>
+          <w:rPr>
+            <w:noProof/>
+            <w:webHidden/>
+          </w:rPr>
+          <w:instrText xml:space="preserve"> PAGEREF _Toc8829683 \h </w:instrText>
+        </w:r>
+        <w:r>
+          <w:rPr>
+            <w:noProof/>
+            <w:webHidden/>
+          </w:rPr>
+        </w:r>
+        <w:r>
+          <w:rPr>
+            <w:noProof/>
+            <w:webHidden/>
+          </w:rPr>
+          <w:fldChar w:fldCharType="separate"/>
+        </w:r>
+        <w:r>
+          <w:rPr>
+            <w:noProof/>
+            <w:webHidden/>
+          </w:rPr>
+          <w:t>31</w:t>
+        </w:r>
+        <w:r>
+          <w:rPr>
+            <w:noProof/>
+            <w:webHidden/>
+          </w:rPr>
+          <w:fldChar w:fldCharType="end"/>
+        </w:r>
+      </w:hyperlink>
+    </w:p>
+    <w:p>
+      <w:pPr>
+        <w:pStyle w:val="ndicedeilustraes"/>
+        <w:tabs>
+          <w:tab w:val="right" w:leader="dot" w:pos="9061"/>
+        </w:tabs>
+        <w:rPr>
+          <w:rFonts w:asciiTheme="minorHAnsi" w:eastAsiaTheme="minorEastAsia" w:hAnsiTheme="minorHAnsi" w:cstheme="minorBidi"/>
+          <w:noProof/>
+          <w:sz w:val="22"/>
+          <w:lang w:eastAsia="pt-BR"/>
+        </w:rPr>
+      </w:pPr>
+      <w:hyperlink w:anchor="_Toc8829684" w:history="1">
+        <w:r>
+          <w:rPr>
+            <w:rStyle w:val="Hyperlink"/>
+            <w:noProof/>
+          </w:rPr>
+          <w:t>Figura 18 - Tela de Participante do Evento</w:t>
+        </w:r>
+        <w:r>
+          <w:rPr>
+            <w:noProof/>
+            <w:webHidden/>
+          </w:rPr>
+          <w:tab/>
+        </w:r>
+        <w:r>
+          <w:rPr>
+            <w:noProof/>
+            <w:webHidden/>
+          </w:rPr>
+          <w:fldChar w:fldCharType="begin"/>
+        </w:r>
+        <w:r>
+          <w:rPr>
+            <w:noProof/>
+            <w:webHidden/>
+          </w:rPr>
+          <w:instrText xml:space="preserve"> PAGEREF _Toc8829684 \h </w:instrText>
+        </w:r>
+        <w:r>
+          <w:rPr>
+            <w:noProof/>
+            <w:webHidden/>
+          </w:rPr>
+        </w:r>
+        <w:r>
+          <w:rPr>
+            <w:noProof/>
+            <w:webHidden/>
+          </w:rPr>
+          <w:fldChar w:fldCharType="separate"/>
+        </w:r>
+        <w:r>
+          <w:rPr>
+            <w:noProof/>
+            <w:webHidden/>
+          </w:rPr>
+          <w:t>32</w:t>
+        </w:r>
+        <w:r>
+          <w:rPr>
+            <w:noProof/>
+            <w:webHidden/>
+          </w:rPr>
+          <w:fldChar w:fldCharType="end"/>
+        </w:r>
+      </w:hyperlink>
+    </w:p>
+    <w:p>
+      <w:pPr>
+        <w:pStyle w:val="ndicedeilustraes"/>
+        <w:tabs>
+          <w:tab w:val="right" w:leader="dot" w:pos="9061"/>
+        </w:tabs>
+        <w:rPr>
+          <w:rFonts w:asciiTheme="minorHAnsi" w:eastAsiaTheme="minorEastAsia" w:hAnsiTheme="minorHAnsi" w:cstheme="minorBidi"/>
+          <w:noProof/>
+          <w:sz w:val="22"/>
+          <w:lang w:eastAsia="pt-BR"/>
+        </w:rPr>
+      </w:pPr>
+      <w:hyperlink w:anchor="_Toc8829685" w:history="1">
+        <w:r>
+          <w:rPr>
+            <w:rStyle w:val="Hyperlink"/>
+            <w:noProof/>
+          </w:rPr>
+          <w:t>Figura 19 - Criar evento: Escolher Esporte</w:t>
+        </w:r>
+        <w:r>
+          <w:rPr>
+            <w:noProof/>
+            <w:webHidden/>
+          </w:rPr>
+          <w:tab/>
+        </w:r>
+        <w:r>
+          <w:rPr>
+            <w:noProof/>
+            <w:webHidden/>
+          </w:rPr>
+          <w:fldChar w:fldCharType="begin"/>
+        </w:r>
+        <w:r>
+          <w:rPr>
+            <w:noProof/>
+            <w:webHidden/>
+          </w:rPr>
+          <w:instrText xml:space="preserve"> PAGEREF _Toc8829685 \h </w:instrText>
+        </w:r>
+        <w:r>
+          <w:rPr>
+            <w:noProof/>
+            <w:webHidden/>
+          </w:rPr>
+        </w:r>
+        <w:r>
+          <w:rPr>
+            <w:noProof/>
+            <w:webHidden/>
+          </w:rPr>
+          <w:fldChar w:fldCharType="separate"/>
+        </w:r>
+        <w:r>
+          <w:rPr>
+            <w:noProof/>
+            <w:webHidden/>
+          </w:rPr>
+          <w:t>33</w:t>
+        </w:r>
+        <w:r>
+          <w:rPr>
+            <w:noProof/>
+            <w:webHidden/>
+          </w:rPr>
+          <w:fldChar w:fldCharType="end"/>
+        </w:r>
+      </w:hyperlink>
+    </w:p>
+    <w:p>
+      <w:pPr>
+        <w:pStyle w:val="ndicedeilustraes"/>
+        <w:tabs>
+          <w:tab w:val="right" w:leader="dot" w:pos="9061"/>
+        </w:tabs>
+        <w:rPr>
+          <w:rFonts w:asciiTheme="minorHAnsi" w:eastAsiaTheme="minorEastAsia" w:hAnsiTheme="minorHAnsi" w:cstheme="minorBidi"/>
+          <w:noProof/>
+          <w:sz w:val="22"/>
+          <w:lang w:eastAsia="pt-BR"/>
+        </w:rPr>
+      </w:pPr>
+      <w:hyperlink w:anchor="_Toc8829686" w:history="1">
+        <w:r>
+          <w:rPr>
+            <w:rStyle w:val="Hyperlink"/>
+            <w:noProof/>
+          </w:rPr>
+          <w:t>Figura 20 - Criar Evento: Escolha da Data</w:t>
+        </w:r>
+        <w:r>
+          <w:rPr>
+            <w:noProof/>
+            <w:webHidden/>
+          </w:rPr>
+          <w:tab/>
+        </w:r>
+        <w:r>
+          <w:rPr>
+            <w:noProof/>
+            <w:webHidden/>
+          </w:rPr>
+          <w:fldChar w:fldCharType="begin"/>
+        </w:r>
+        <w:r>
+          <w:rPr>
+            <w:noProof/>
+            <w:webHidden/>
+          </w:rPr>
+          <w:instrText xml:space="preserve"> PAGEREF _Toc8829686 \h </w:instrText>
+        </w:r>
+        <w:r>
+          <w:rPr>
+            <w:noProof/>
+            <w:webHidden/>
+          </w:rPr>
+        </w:r>
+        <w:r>
+          <w:rPr>
+            <w:noProof/>
+            <w:webHidden/>
+          </w:rPr>
+          <w:fldChar w:fldCharType="separate"/>
+        </w:r>
+        <w:r>
+          <w:rPr>
+            <w:noProof/>
+            <w:webHidden/>
+          </w:rPr>
+          <w:t>34</w:t>
+        </w:r>
+        <w:r>
+          <w:rPr>
+            <w:noProof/>
+            <w:webHidden/>
+          </w:rPr>
+          <w:fldChar w:fldCharType="end"/>
+        </w:r>
+      </w:hyperlink>
+    </w:p>
+    <w:p>
+      <w:pPr>
+        <w:pStyle w:val="ndicedeilustraes"/>
+        <w:tabs>
+          <w:tab w:val="right" w:leader="dot" w:pos="9061"/>
+        </w:tabs>
+        <w:rPr>
+          <w:rFonts w:asciiTheme="minorHAnsi" w:eastAsiaTheme="minorEastAsia" w:hAnsiTheme="minorHAnsi" w:cstheme="minorBidi"/>
+          <w:noProof/>
+          <w:sz w:val="22"/>
+          <w:lang w:eastAsia="pt-BR"/>
+        </w:rPr>
+      </w:pPr>
+      <w:hyperlink w:anchor="_Toc8829687" w:history="1">
+        <w:r>
+          <w:rPr>
+            <w:rStyle w:val="Hyperlink"/>
+            <w:noProof/>
+          </w:rPr>
+          <w:t>Figura 21 - Criar Evento: Escolha da Hora</w:t>
+        </w:r>
+        <w:r>
+          <w:rPr>
+            <w:noProof/>
+            <w:webHidden/>
+          </w:rPr>
+          <w:tab/>
+        </w:r>
+        <w:r>
+          <w:rPr>
+            <w:noProof/>
+            <w:webHidden/>
+          </w:rPr>
+          <w:fldChar w:fldCharType="begin"/>
+        </w:r>
+        <w:r>
+          <w:rPr>
+            <w:noProof/>
+            <w:webHidden/>
+          </w:rPr>
+          <w:instrText xml:space="preserve"> PAGEREF _Toc8829687 \h </w:instrText>
+        </w:r>
+        <w:r>
+          <w:rPr>
+            <w:noProof/>
+            <w:webHidden/>
+          </w:rPr>
+        </w:r>
+        <w:r>
+          <w:rPr>
+            <w:noProof/>
+            <w:webHidden/>
+          </w:rPr>
+          <w:fldChar w:fldCharType="separate"/>
+        </w:r>
+        <w:r>
+          <w:rPr>
+            <w:noProof/>
+            <w:webHidden/>
+          </w:rPr>
+          <w:t>35</w:t>
+        </w:r>
+        <w:r>
+          <w:rPr>
+            <w:noProof/>
+            <w:webHidden/>
+          </w:rPr>
+          <w:fldChar w:fldCharType="end"/>
+        </w:r>
+      </w:hyperlink>
+    </w:p>
+    <w:p>
+      <w:pPr>
+        <w:pStyle w:val="ndicedeilustraes"/>
+        <w:tabs>
+          <w:tab w:val="right" w:leader="dot" w:pos="9061"/>
+        </w:tabs>
+        <w:rPr>
+          <w:rFonts w:asciiTheme="minorHAnsi" w:eastAsiaTheme="minorEastAsia" w:hAnsiTheme="minorHAnsi" w:cstheme="minorBidi"/>
+          <w:noProof/>
+          <w:sz w:val="22"/>
+          <w:lang w:eastAsia="pt-BR"/>
+        </w:rPr>
+      </w:pPr>
+      <w:hyperlink w:anchor="_Toc8829688" w:history="1">
+        <w:r>
+          <w:rPr>
+            <w:rStyle w:val="Hyperlink"/>
+            <w:noProof/>
+          </w:rPr>
+          <w:t>Figura 22 - Criar Evento: Escolha do Local</w:t>
+        </w:r>
+        <w:r>
+          <w:rPr>
+            <w:noProof/>
+            <w:webHidden/>
+          </w:rPr>
+          <w:tab/>
+        </w:r>
+        <w:r>
+          <w:rPr>
+            <w:noProof/>
+            <w:webHidden/>
+          </w:rPr>
+          <w:fldChar w:fldCharType="begin"/>
+        </w:r>
+        <w:r>
+          <w:rPr>
+            <w:noProof/>
+            <w:webHidden/>
+          </w:rPr>
+          <w:instrText xml:space="preserve"> PAGEREF _Toc8829688 \h </w:instrText>
+        </w:r>
+        <w:r>
+          <w:rPr>
+            <w:noProof/>
+            <w:webHidden/>
+          </w:rPr>
+        </w:r>
+        <w:r>
+          <w:rPr>
+            <w:noProof/>
+            <w:webHidden/>
+          </w:rPr>
+          <w:fldChar w:fldCharType="separate"/>
+        </w:r>
+        <w:r>
+          <w:rPr>
+            <w:noProof/>
+            <w:webHidden/>
+          </w:rPr>
+          <w:t>36</w:t>
+        </w:r>
+        <w:r>
+          <w:rPr>
+            <w:noProof/>
+            <w:webHidden/>
+          </w:rPr>
+          <w:fldChar w:fldCharType="end"/>
+        </w:r>
+      </w:hyperlink>
+    </w:p>
+    <w:p>
+      <w:pPr>
+        <w:pStyle w:val="ndicedeilustraes"/>
+        <w:tabs>
+          <w:tab w:val="right" w:leader="dot" w:pos="9061"/>
+        </w:tabs>
+        <w:rPr>
+          <w:rFonts w:asciiTheme="minorHAnsi" w:eastAsiaTheme="minorEastAsia" w:hAnsiTheme="minorHAnsi" w:cstheme="minorBidi"/>
+          <w:noProof/>
+          <w:sz w:val="22"/>
+          <w:lang w:eastAsia="pt-BR"/>
+        </w:rPr>
+      </w:pPr>
+      <w:hyperlink w:anchor="_Toc8829689" w:history="1">
+        <w:r>
+          <w:rPr>
+            <w:rStyle w:val="Hyperlink"/>
+            <w:noProof/>
+          </w:rPr>
+          <w:t>Figura 23 - Criar Evento: Revisão de Dados</w:t>
+        </w:r>
+        <w:r>
+          <w:rPr>
+            <w:noProof/>
+            <w:webHidden/>
+          </w:rPr>
+          <w:tab/>
+        </w:r>
+        <w:r>
+          <w:rPr>
+            <w:noProof/>
+            <w:webHidden/>
+          </w:rPr>
+          <w:fldChar w:fldCharType="begin"/>
+        </w:r>
+        <w:r>
+          <w:rPr>
+            <w:noProof/>
+            <w:webHidden/>
+          </w:rPr>
+          <w:instrText xml:space="preserve"> PAGEREF _Toc8829689 \h </w:instrText>
+        </w:r>
+        <w:r>
+          <w:rPr>
+            <w:noProof/>
+            <w:webHidden/>
+          </w:rPr>
+        </w:r>
+        <w:r>
+          <w:rPr>
+            <w:noProof/>
+            <w:webHidden/>
+          </w:rPr>
+          <w:fldChar w:fldCharType="separate"/>
+        </w:r>
+        <w:r>
+          <w:rPr>
+            <w:noProof/>
+            <w:webHidden/>
+          </w:rPr>
+          <w:t>37</w:t>
+        </w:r>
+        <w:r>
+          <w:rPr>
+            <w:noProof/>
+            <w:webHidden/>
+          </w:rPr>
+          <w:fldChar w:fldCharType="end"/>
+        </w:r>
+      </w:hyperlink>
+    </w:p>
+    <w:p>
+      <w:pPr>
+        <w:pStyle w:val="ndicedeilustraes"/>
+        <w:tabs>
+          <w:tab w:val="right" w:leader="dot" w:pos="9061"/>
+        </w:tabs>
+        <w:rPr>
+          <w:rFonts w:asciiTheme="minorHAnsi" w:eastAsiaTheme="minorEastAsia" w:hAnsiTheme="minorHAnsi" w:cstheme="minorBidi"/>
+          <w:noProof/>
+          <w:sz w:val="22"/>
+          <w:lang w:eastAsia="pt-BR"/>
+        </w:rPr>
+      </w:pPr>
+      <w:hyperlink w:anchor="_Toc8829690" w:history="1">
+        <w:r>
+          <w:rPr>
+            <w:rStyle w:val="Hyperlink"/>
+            <w:noProof/>
+          </w:rPr>
+          <w:t>Figura 24 - Criar Evento: Enviar Convites</w:t>
+        </w:r>
+        <w:r>
+          <w:rPr>
+            <w:noProof/>
+            <w:webHidden/>
+          </w:rPr>
+          <w:tab/>
+        </w:r>
+        <w:r>
+          <w:rPr>
+            <w:noProof/>
+            <w:webHidden/>
+          </w:rPr>
+          <w:fldChar w:fldCharType="begin"/>
+        </w:r>
+        <w:r>
+          <w:rPr>
+            <w:noProof/>
+            <w:webHidden/>
+          </w:rPr>
+          <w:instrText xml:space="preserve"> PAGEREF _Toc8829690 \h </w:instrText>
+        </w:r>
+        <w:r>
+          <w:rPr>
+            <w:noProof/>
+            <w:webHidden/>
+          </w:rPr>
+        </w:r>
+        <w:r>
+          <w:rPr>
+            <w:noProof/>
+            <w:webHidden/>
+          </w:rPr>
+          <w:fldChar w:fldCharType="separate"/>
+        </w:r>
+        <w:r>
+          <w:rPr>
+            <w:noProof/>
+            <w:webHidden/>
+          </w:rPr>
+          <w:t>38</w:t>
+        </w:r>
+        <w:r>
+          <w:rPr>
+            <w:noProof/>
+            <w:webHidden/>
+          </w:rPr>
+          <w:fldChar w:fldCharType="end"/>
+        </w:r>
+      </w:hyperlink>
+    </w:p>
+    <w:p>
+      <w:pPr>
+        <w:pStyle w:val="ndicedeilustraes"/>
+        <w:tabs>
+          <w:tab w:val="right" w:leader="dot" w:pos="9061"/>
+        </w:tabs>
+        <w:rPr>
+          <w:rFonts w:asciiTheme="minorHAnsi" w:eastAsiaTheme="minorEastAsia" w:hAnsiTheme="minorHAnsi" w:cstheme="minorBidi"/>
+          <w:noProof/>
+          <w:sz w:val="22"/>
+          <w:lang w:eastAsia="pt-BR"/>
+        </w:rPr>
+      </w:pPr>
+      <w:hyperlink w:anchor="_Toc8829691" w:history="1">
+        <w:r>
+          <w:rPr>
+            <w:rStyle w:val="Hyperlink"/>
+            <w:noProof/>
+          </w:rPr>
+          <w:t>Figura 25 - Visualizar e Editar Perfil</w:t>
+        </w:r>
+        <w:r>
+          <w:rPr>
+            <w:noProof/>
+            <w:webHidden/>
+          </w:rPr>
+          <w:tab/>
+        </w:r>
+        <w:r>
+          <w:rPr>
+            <w:noProof/>
+            <w:webHidden/>
+          </w:rPr>
+          <w:fldChar w:fldCharType="begin"/>
+        </w:r>
+        <w:r>
+          <w:rPr>
+            <w:noProof/>
+            <w:webHidden/>
+          </w:rPr>
+          <w:instrText xml:space="preserve"> PAGEREF _Toc8829691 \h </w:instrText>
+        </w:r>
+        <w:r>
+          <w:rPr>
+            <w:noProof/>
+            <w:webHidden/>
+          </w:rPr>
+        </w:r>
+        <w:r>
+          <w:rPr>
+            <w:noProof/>
+            <w:webHidden/>
+          </w:rPr>
+          <w:fldChar w:fldCharType="separate"/>
+        </w:r>
+        <w:r>
+          <w:rPr>
+            <w:noProof/>
+            <w:webHidden/>
+          </w:rPr>
+          <w:t>39</w:t>
+        </w:r>
+        <w:r>
+          <w:rPr>
+            <w:noProof/>
+            <w:webHidden/>
+          </w:rPr>
+          <w:fldChar w:fldCharType="end"/>
+        </w:r>
+      </w:hyperlink>
+    </w:p>
+    <w:p>
+      <w:pPr>
+        <w:pStyle w:val="ndicedeilustraes"/>
+        <w:tabs>
+          <w:tab w:val="right" w:leader="dot" w:pos="9061"/>
+        </w:tabs>
+        <w:rPr>
+          <w:rFonts w:asciiTheme="minorHAnsi" w:eastAsiaTheme="minorEastAsia" w:hAnsiTheme="minorHAnsi" w:cstheme="minorBidi"/>
+          <w:noProof/>
+          <w:sz w:val="22"/>
+          <w:lang w:eastAsia="pt-BR"/>
+        </w:rPr>
+      </w:pPr>
+      <w:hyperlink w:anchor="_Toc8829692" w:history="1">
+        <w:r>
+          <w:rPr>
+            <w:rStyle w:val="Hyperlink"/>
+            <w:noProof/>
+          </w:rPr>
+          <w:t>Figura 26 - Notificações</w:t>
+        </w:r>
+        <w:r>
+          <w:rPr>
+            <w:noProof/>
+            <w:webHidden/>
+          </w:rPr>
+          <w:tab/>
+        </w:r>
+        <w:r>
+          <w:rPr>
+            <w:noProof/>
+            <w:webHidden/>
+          </w:rPr>
+          <w:fldChar w:fldCharType="begin"/>
+        </w:r>
+        <w:r>
+          <w:rPr>
+            <w:noProof/>
+            <w:webHidden/>
+          </w:rPr>
+          <w:instrText xml:space="preserve"> PAGEREF _Toc8829692 \h </w:instrText>
+        </w:r>
+        <w:r>
+          <w:rPr>
+            <w:noProof/>
+            <w:webHidden/>
+          </w:rPr>
+        </w:r>
+        <w:r>
+          <w:rPr>
+            <w:noProof/>
+            <w:webHidden/>
+          </w:rPr>
+          <w:fldChar w:fldCharType="separate"/>
+        </w:r>
+        <w:r>
+          <w:rPr>
+            <w:noProof/>
+            <w:webHidden/>
+          </w:rPr>
+          <w:t>40</w:t>
+        </w:r>
+        <w:r>
+          <w:rPr>
+            <w:noProof/>
+            <w:webHidden/>
+          </w:rPr>
+          <w:fldChar w:fldCharType="end"/>
+        </w:r>
+      </w:hyperlink>
+    </w:p>
+    <w:p>
+      <w:pPr>
+        <w:pStyle w:val="ndicedeilustraes"/>
+        <w:tabs>
+          <w:tab w:val="right" w:leader="dot" w:pos="9061"/>
+        </w:tabs>
+        <w:rPr>
+          <w:rFonts w:asciiTheme="minorHAnsi" w:eastAsiaTheme="minorEastAsia" w:hAnsiTheme="minorHAnsi" w:cstheme="minorBidi"/>
+          <w:noProof/>
+          <w:sz w:val="22"/>
+          <w:lang w:eastAsia="pt-BR"/>
+        </w:rPr>
+      </w:pPr>
+      <w:hyperlink w:anchor="_Toc8829693" w:history="1">
+        <w:r>
+          <w:rPr>
+            <w:rStyle w:val="Hyperlink"/>
+            <w:noProof/>
+          </w:rPr>
+          <w:t>Figura 27 - Sobre o JogaJunto</w:t>
+        </w:r>
+        <w:r>
+          <w:rPr>
+            <w:noProof/>
+            <w:webHidden/>
+          </w:rPr>
+          <w:tab/>
+        </w:r>
+        <w:r>
+          <w:rPr>
+            <w:noProof/>
+            <w:webHidden/>
+          </w:rPr>
+          <w:fldChar w:fldCharType="begin"/>
+        </w:r>
+        <w:r>
+          <w:rPr>
+            <w:noProof/>
+            <w:webHidden/>
+          </w:rPr>
+          <w:instrText xml:space="preserve"> PAGEREF _Toc8829693 \h </w:instrText>
+        </w:r>
+        <w:r>
+          <w:rPr>
+            <w:noProof/>
+            <w:webHidden/>
+          </w:rPr>
+        </w:r>
+        <w:r>
+          <w:rPr>
+            <w:noProof/>
+            <w:webHidden/>
+          </w:rPr>
+          <w:fldChar w:fldCharType="separate"/>
+        </w:r>
+        <w:r>
+          <w:rPr>
+            <w:noProof/>
+            <w:webHidden/>
+          </w:rPr>
+          <w:t>41</w:t>
+        </w:r>
+        <w:r>
+          <w:rPr>
+            <w:noProof/>
+            <w:webHidden/>
+          </w:rPr>
+          <w:fldChar w:fldCharType="end"/>
+        </w:r>
+      </w:hyperlink>
+    </w:p>
+    <w:p>
+      <w:pPr>
+        <w:rPr>
+          <w:b/>
+        </w:rPr>
+      </w:pPr>
+      <w:r>
+        <w:rPr>
+          <w:rFonts w:eastAsia="Calibri" w:cs="Arial"/>
+          <w:b/>
+          <w:lang w:eastAsia="zh-CN"/>
+        </w:rPr>
+        <w:fldChar w:fldCharType="end"/>
+      </w:r>
+    </w:p>
+    <w:p>
+      <w:pPr>
+        <w:spacing w:after="160" w:line="259" w:lineRule="auto"/>
+        <w:jc w:val="left"/>
+        <w:rPr>
+          <w:b/>
+        </w:rPr>
+      </w:pPr>
+      <w:r>
+        <w:rPr>
+          <w:b/>
+        </w:rPr>
+        <w:br w:type="page"/>
+      </w:r>
+    </w:p>
+    <w:p>
+      <w:pPr>
+        <w:pageBreakBefore/>
+        <w:jc w:val="center"/>
+        <w:rPr>
+          <w:b/>
+        </w:rPr>
+      </w:pPr>
+      <w:r>
+        <w:rPr>
+          <w:b/>
+        </w:rPr>
+        <w:lastRenderedPageBreak/>
+        <w:t xml:space="preserve">LISTA DE </w:t>
+      </w:r>
+      <w:r>
+        <w:rPr>
+          <w:b/>
+        </w:rPr>
+        <w:t>QUADROS</w:t>
+      </w:r>
+    </w:p>
+    <w:p>
+      <w:pPr>
+        <w:jc w:val="center"/>
+        <w:rPr>
+          <w:b/>
+        </w:rPr>
+      </w:pPr>
+    </w:p>
+    <w:p>
+      <w:pPr>
+        <w:jc w:val="center"/>
+        <w:rPr>
+          <w:b/>
+        </w:rPr>
+      </w:pPr>
+    </w:p>
+    <w:p>
+      <w:pPr>
+        <w:pStyle w:val="ndicedeilustraes"/>
+        <w:tabs>
+          <w:tab w:val="right" w:leader="dot" w:pos="9061"/>
+        </w:tabs>
+        <w:rPr>
+          <w:rFonts w:asciiTheme="minorHAnsi" w:eastAsiaTheme="minorEastAsia" w:hAnsiTheme="minorHAnsi" w:cstheme="minorBidi"/>
+          <w:noProof/>
+          <w:sz w:val="22"/>
+          <w:lang w:eastAsia="pt-BR"/>
+        </w:rPr>
+      </w:pPr>
+      <w:r>
+        <w:rPr>
+          <w:b/>
+        </w:rPr>
+        <w:fldChar w:fldCharType="begin"/>
+      </w:r>
+      <w:r>
+        <w:rPr>
+          <w:b/>
+        </w:rPr>
+        <w:instrText xml:space="preserve"> TOC \h \z \c "Quadro" </w:instrText>
+      </w:r>
+      <w:r>
+        <w:rPr>
+          <w:b/>
+        </w:rPr>
+        <w:fldChar w:fldCharType="separate"/>
+      </w:r>
+      <w:hyperlink w:anchor="_Toc7608591" w:history="1">
+        <w:r>
+          <w:rPr>
+            <w:rStyle w:val="Hyperlink"/>
+            <w:noProof/>
+          </w:rPr>
+          <w:t>Quadro 1 - Requisitos Funcionais do Sistema Joga Junto</w:t>
+        </w:r>
+        <w:r>
+          <w:rPr>
+            <w:noProof/>
+            <w:webHidden/>
+          </w:rPr>
+          <w:tab/>
+        </w:r>
+        <w:r>
+          <w:rPr>
+            <w:noProof/>
+            <w:webHidden/>
+          </w:rPr>
+          <w:fldChar w:fldCharType="begin"/>
+        </w:r>
+        <w:r>
+          <w:rPr>
+            <w:noProof/>
+            <w:webHidden/>
+          </w:rPr>
+          <w:instrText xml:space="preserve"> PAGEREF _Toc7608591 \h </w:instrText>
+        </w:r>
+        <w:r>
+          <w:rPr>
+            <w:noProof/>
+            <w:webHidden/>
+          </w:rPr>
+        </w:r>
+        <w:r>
+          <w:rPr>
+            <w:noProof/>
+            <w:webHidden/>
+          </w:rPr>
+          <w:fldChar w:fldCharType="separate"/>
+        </w:r>
+        <w:r>
+          <w:rPr>
+            <w:noProof/>
+            <w:webHidden/>
+          </w:rPr>
+          <w:t>16</w:t>
+        </w:r>
+        <w:r>
+          <w:rPr>
+            <w:noProof/>
+            <w:webHidden/>
+          </w:rPr>
+          <w:fldChar w:fldCharType="end"/>
+        </w:r>
+      </w:hyperlink>
+    </w:p>
+    <w:p>
+      <w:pPr>
+        <w:pStyle w:val="ndicedeilustraes"/>
+        <w:tabs>
+          <w:tab w:val="right" w:leader="dot" w:pos="9061"/>
+        </w:tabs>
+        <w:rPr>
+          <w:rFonts w:asciiTheme="minorHAnsi" w:eastAsiaTheme="minorEastAsia" w:hAnsiTheme="minorHAnsi" w:cstheme="minorBidi"/>
+          <w:noProof/>
+          <w:sz w:val="22"/>
+          <w:lang w:eastAsia="pt-BR"/>
+        </w:rPr>
+      </w:pPr>
+      <w:hyperlink w:anchor="_Toc7608592" w:history="1">
+        <w:r>
+          <w:rPr>
+            <w:rStyle w:val="Hyperlink"/>
+            <w:noProof/>
+          </w:rPr>
+          <w:t>Quadro 2 - Regras de Negócio do aplicativo Joga Junto</w:t>
+        </w:r>
+        <w:r>
+          <w:rPr>
+            <w:noProof/>
+            <w:webHidden/>
+          </w:rPr>
+          <w:tab/>
+        </w:r>
+        <w:r>
+          <w:rPr>
+            <w:noProof/>
+            <w:webHidden/>
+          </w:rPr>
+          <w:fldChar w:fldCharType="begin"/>
+        </w:r>
+        <w:r>
+          <w:rPr>
+            <w:noProof/>
+            <w:webHidden/>
+          </w:rPr>
+          <w:instrText xml:space="preserve"> PAGEREF _Toc7608592 \h </w:instrText>
+        </w:r>
+        <w:r>
+          <w:rPr>
+            <w:noProof/>
+            <w:webHidden/>
+          </w:rPr>
+        </w:r>
+        <w:r>
+          <w:rPr>
+            <w:noProof/>
+            <w:webHidden/>
+          </w:rPr>
+          <w:fldChar w:fldCharType="separate"/>
+        </w:r>
+        <w:r>
+          <w:rPr>
+            <w:noProof/>
+            <w:webHidden/>
+          </w:rPr>
+          <w:t>17</w:t>
+        </w:r>
+        <w:r>
+          <w:rPr>
+            <w:noProof/>
+            <w:webHidden/>
+          </w:rPr>
+          <w:fldChar w:fldCharType="end"/>
+        </w:r>
+      </w:hyperlink>
+    </w:p>
+    <w:p>
+      <w:pPr>
+        <w:pStyle w:val="ndicedeilustraes"/>
+        <w:tabs>
+          <w:tab w:val="right" w:leader="dot" w:pos="9061"/>
+        </w:tabs>
+        <w:rPr>
+          <w:rFonts w:asciiTheme="minorHAnsi" w:eastAsiaTheme="minorEastAsia" w:hAnsiTheme="minorHAnsi" w:cstheme="minorBidi"/>
+          <w:noProof/>
+          <w:sz w:val="22"/>
+          <w:lang w:eastAsia="pt-BR"/>
+        </w:rPr>
+      </w:pPr>
+      <w:hyperlink w:anchor="_Toc7608593" w:history="1">
+        <w:r>
+          <w:rPr>
+            <w:rStyle w:val="Hyperlink"/>
+            <w:noProof/>
+          </w:rPr>
+          <w:t>Quadro 3 - Requisitos Não Funcionais do Aplicativo Joga Junto</w:t>
+        </w:r>
+        <w:r>
+          <w:rPr>
+            <w:noProof/>
+            <w:webHidden/>
+          </w:rPr>
+          <w:tab/>
+        </w:r>
+        <w:r>
+          <w:rPr>
+            <w:noProof/>
+            <w:webHidden/>
+          </w:rPr>
+          <w:fldChar w:fldCharType="begin"/>
+        </w:r>
+        <w:r>
+          <w:rPr>
+            <w:noProof/>
+            <w:webHidden/>
+          </w:rPr>
+          <w:instrText xml:space="preserve"> PAGEREF _Toc7608593 \h </w:instrText>
+        </w:r>
+        <w:r>
+          <w:rPr>
+            <w:noProof/>
+            <w:webHidden/>
+          </w:rPr>
+        </w:r>
+        <w:r>
+          <w:rPr>
+            <w:noProof/>
+            <w:webHidden/>
+          </w:rPr>
+          <w:fldChar w:fldCharType="separate"/>
+        </w:r>
+        <w:r>
+          <w:rPr>
+            <w:noProof/>
+            <w:webHidden/>
+          </w:rPr>
+          <w:t>18</w:t>
+        </w:r>
+        <w:r>
+          <w:rPr>
+            <w:noProof/>
+            <w:webHidden/>
+          </w:rPr>
+          <w:fldChar w:fldCharType="end"/>
+        </w:r>
+      </w:hyperlink>
+    </w:p>
+    <w:p>
+      <w:pPr>
+        <w:pStyle w:val="ndicedeilustraes"/>
+        <w:tabs>
+          <w:tab w:val="right" w:leader="dot" w:pos="9061"/>
+        </w:tabs>
+        <w:rPr>
+          <w:rFonts w:asciiTheme="minorHAnsi" w:eastAsiaTheme="minorEastAsia" w:hAnsiTheme="minorHAnsi" w:cstheme="minorBidi"/>
+          <w:noProof/>
+          <w:sz w:val="22"/>
+          <w:lang w:eastAsia="pt-BR"/>
+        </w:rPr>
+      </w:pPr>
       <w:hyperlink w:anchor="_Toc7608594" w:history="1">
         <w:r>
           <w:rPr>
             <w:rStyle w:val="Hyperlink"/>
             <w:noProof/>
           </w:rPr>
-          <w:t>Quadro 4 - Requisitos Não Funcionais Tecnológicos do</w:t>
-        </w:r>
-        <w:r>
-          <w:rPr>
-            <w:rStyle w:val="Hyperlink"/>
-            <w:noProof/>
-          </w:rPr>
-          <w:t xml:space="preserve"> </w:t>
-        </w:r>
-        <w:r>
-          <w:rPr>
-            <w:rStyle w:val="Hyperlink"/>
-            <w:noProof/>
-          </w:rPr>
-          <w:t>Aplicativo Joga Junto</w:t>
+          <w:t>Quadro 4 - Requisitos Não Funcionais Tecnológicos do Aplicativo Joga Junto</w:t>
         </w:r>
         <w:r>
           <w:rPr>
@@ -4933,7 +6041,7 @@
         <w:rPr>
           <w:noProof/>
         </w:rPr>
-        <w:t>18</w:t>
+        <w:t>19</w:t>
       </w:r>
       <w:r>
         <w:rPr>
@@ -5166,7 +6274,7 @@
         <w:rPr>
           <w:noProof/>
         </w:rPr>
-        <w:t>20</w:t>
+        <w:t>21</w:t>
       </w:r>
       <w:r>
         <w:rPr>
@@ -5798,7 +6906,7 @@
         <w:rPr>
           <w:noProof/>
         </w:rPr>
-        <w:t>27</w:t>
+        <w:t>42</w:t>
       </w:r>
       <w:r>
         <w:rPr>
@@ -5862,7 +6970,7 @@
         <w:rPr>
           <w:noProof/>
         </w:rPr>
-        <w:t>28</w:t>
+        <w:t>43</w:t>
       </w:r>
       <w:r>
         <w:rPr>
@@ -5991,6 +7099,14 @@
         <w:pStyle w:val="PargrafodaLista"/>
       </w:pPr>
       <w:r>
+        <w:t>A pesquisa pode ser considerada bibliográfica e documental, pois existe a necessidade de adquirir informações a respeito do uso das tecnologias na área esportiva.</w:t>
+      </w:r>
+    </w:p>
+    <w:p>
+      <w:pPr>
+        <w:pStyle w:val="PargrafodaLista"/>
+      </w:pPr>
+      <w:r>
         <w:t>Para o desenvolvimento do aplicativo Joga Junto, será escrita uma API (</w:t>
       </w:r>
       <w:r>
@@ -6025,7 +7141,19 @@
         <w:pStyle w:val="PargrafodaLista"/>
       </w:pPr>
       <w:r>
-        <w:t xml:space="preserve">Bancos de dados relacionais têm a função de organizar e manter as informações de usuários, grupos qual pertencem. Devido à estimativa de volume de dados, optou-se pelo uso do PostgreSQL, por ser reconhecidamente uma ferramenta robusta, Open source, e a linguagem plpgsql oferece inúmeros recursos para criação de funções e </w:t>
+        <w:t>De acordo com Gomes (2019), b</w:t>
+      </w:r>
+      <w:r>
+        <w:t xml:space="preserve">ancos de dados relacionais têm a função de </w:t>
+      </w:r>
+      <w:r>
+        <w:t xml:space="preserve">armazenar e </w:t>
+      </w:r>
+      <w:r>
+        <w:t>relacionar informações através de campos chave em tabelas distintas</w:t>
+      </w:r>
+      <w:r>
+        <w:t xml:space="preserve">. Devido à estimativa de volume de dados, optou-se pelo uso do PostgreSQL, por ser reconhecidamente uma ferramenta robusta, Open source, e a linguagem plpgsql oferece inúmeros recursos para criação de funções e </w:t>
       </w:r>
       <w:r>
         <w:rPr>
@@ -6043,7 +7171,13 @@
         <w:pStyle w:val="PargrafodaLista"/>
       </w:pPr>
       <w:r>
-        <w:t>O trabalho do pré-processamento das informações será executado em ambiente web, utilizando o framework Laravel, com a linguagem PHP. A opção por esta, entre várias alternativas, se dá por ser uma linguagem de fácil acesso, vasto suporte, que permite alto escalonamento da aplicação. O Laravel é um framework que dá suporte a uma série de funções de base, como um ORM (</w:t>
+        <w:t xml:space="preserve">O trabalho do pré-processamento das informações será executado em ambiente web, utilizando o framework Laravel, com a linguagem PHP. A opção por esta, entre várias alternativas, se dá por ser uma linguagem de fácil acesso, vasto suporte, que permite alto escalonamento da aplicação. </w:t>
+      </w:r>
+      <w:r>
+        <w:t>De acordo com Otwell ([2019]),</w:t>
+      </w:r>
+      <w:r>
+        <w:t xml:space="preserve"> Laravel é um framework que dá suporte a uma série de funções de base, como um ORM (</w:t>
       </w:r>
       <w:r>
         <w:rPr>
@@ -6082,6 +7216,7 @@
         </w:rPr>
       </w:pPr>
       <w:r>
+        <w:lastRenderedPageBreak/>
         <w:br/>
       </w:r>
       <w:r>
@@ -6094,7 +7229,6 @@
       </w:pPr>
       <w:bookmarkStart w:id="5" w:name="_Toc7608603"/>
       <w:r>
-        <w:lastRenderedPageBreak/>
         <w:t>TRABALHOS RELACIONADOS</w:t>
       </w:r>
       <w:bookmarkEnd w:id="5"/>
@@ -6108,6 +7242,9 @@
         <w:t>CHEGA +</w:t>
       </w:r>
       <w:bookmarkEnd w:id="6"/>
+      <w:r>
+        <w:t xml:space="preserve"> </w:t>
+      </w:r>
     </w:p>
     <w:p>
       <w:pPr>
@@ -6115,6 +7252,12 @@
       </w:pPr>
       <w:r>
         <w:t>O Chega+ é o aplicativo para organizar grupos de futebol mais bem avaliado entre os encontrados. Permite que todos os jogadores do grupo participem da administração das partidas. Conta com recursos como confirmação de presença, sorteio de times, atribuição de notas aos jogadores, controle financeiro entre outros.</w:t>
+      </w:r>
+      <w:r>
+        <w:t xml:space="preserve"> </w:t>
+      </w:r>
+      <w:r>
+        <w:t>(CHEGAMAISAPP.COM, 2019)</w:t>
       </w:r>
     </w:p>
     <w:p>
@@ -6172,7 +7315,7 @@
       <w:pPr>
         <w:pStyle w:val="Legenda"/>
       </w:pPr>
-      <w:bookmarkStart w:id="7" w:name="_Toc7608568"/>
+      <w:bookmarkStart w:id="7" w:name="_Toc8829667"/>
       <w:r>
         <w:t xml:space="preserve">Figura </w:t>
       </w:r>
@@ -6273,7 +7416,7 @@
       <w:pPr>
         <w:pStyle w:val="Legenda"/>
       </w:pPr>
-      <w:bookmarkStart w:id="9" w:name="_Toc7608569"/>
+      <w:bookmarkStart w:id="9" w:name="_Toc8829668"/>
       <w:r>
         <w:t xml:space="preserve">Figura </w:t>
       </w:r>
@@ -6313,6 +7456,12 @@
       </w:pPr>
       <w:r>
         <w:t>Peladeiros, assim como os demais, foca na gestão do evento esportivo. O que o difere dos demais são os recursos disponíveis, pois conta com funções básicas como criação de times, controle financeiro, artilharia, histórico e outros recursos mais avançados como distribuição de jogadores por nível técnico para equilíbrio das equipes, criação de grupos, envio de SMS para a lista dos envolvidos com avisos relacionados ao evento. Um ponto importante é que não conta com lista de confirmação de presentes.</w:t>
+      </w:r>
+      <w:r>
+        <w:t xml:space="preserve"> </w:t>
+      </w:r>
+      <w:r>
+        <w:t>(PELADEIROS, 2019)</w:t>
       </w:r>
     </w:p>
     <w:p>
@@ -6370,7 +7519,7 @@
       <w:pPr>
         <w:pStyle w:val="Legenda"/>
       </w:pPr>
-      <w:bookmarkStart w:id="11" w:name="_Toc7608570"/>
+      <w:bookmarkStart w:id="11" w:name="_Toc8829669"/>
       <w:r>
         <w:t xml:space="preserve">Figura </w:t>
       </w:r>
@@ -6449,7 +7598,7 @@
       <w:pPr>
         <w:pStyle w:val="Legenda"/>
       </w:pPr>
-      <w:bookmarkStart w:id="12" w:name="_Toc7608571"/>
+      <w:bookmarkStart w:id="12" w:name="_Toc8829670"/>
       <w:r>
         <w:t xml:space="preserve">Figura </w:t>
       </w:r>
@@ -6581,6 +7730,9 @@
         <w:t>Ionic</w:t>
       </w:r>
       <w:bookmarkEnd w:id="18"/>
+      <w:r>
+        <w:t xml:space="preserve"> 3</w:t>
+      </w:r>
     </w:p>
     <w:p>
       <w:pPr>
@@ -6607,7 +7759,22 @@
         <w:pStyle w:val="PargrafodaLista"/>
       </w:pPr>
       <w:r>
-        <w:t>Atualmente está na quarta versão, em suas primeiras versões utilizava o AngularJS co</w:t>
+        <w:t xml:space="preserve">De acordo com o site oficial, </w:t>
+      </w:r>
+      <w:r>
+        <w:t>http://ionicframework.com</w:t>
+      </w:r>
+      <w:r>
+        <w:t xml:space="preserve"> (2019), a</w:t>
+      </w:r>
+      <w:r>
+        <w:t>tualmente está na quarta versão,</w:t>
+      </w:r>
+      <w:r>
+        <w:t xml:space="preserve"> e </w:t>
+      </w:r>
+      <w:r>
+        <w:t>em suas primeiras versões utilizava o AngularJS co</w:t>
       </w:r>
       <w:r>
         <w:t>m os recursos nos navegadores</w:t>
@@ -6641,7 +7808,13 @@
         <w:t>isso, da versão 4 em diante, o I</w:t>
       </w:r>
       <w:r>
-        <w:t>onic permite que se desenvolva utilizando outros frameworks e bibliotecas como VueJS, React, jQuery etc, e portanto é enquadrado como um PWA, Progressive Web Application (CITAÇÃO, 2019).</w:t>
+        <w:t>onic permite que se desenvolva utilizando outros frameworks e bibliotecas como VueJS, React, jQuery etc, e portanto é enquadrado como um PWA, Progressive Web Application (</w:t>
+      </w:r>
+      <w:r>
+        <w:t>WIEGERT, C.; LUCAS, E.</w:t>
+      </w:r>
+      <w:r>
+        <w:t>, 2019).</w:t>
       </w:r>
     </w:p>
     <w:p>
@@ -6679,6 +7852,9 @@
         <w:t>PHP</w:t>
       </w:r>
       <w:bookmarkEnd w:id="22"/>
+      <w:r>
+        <w:t xml:space="preserve"> 7.2</w:t>
+      </w:r>
     </w:p>
     <w:p>
       <w:pPr>
@@ -6719,6 +7895,9 @@
       <w:r>
         <w:lastRenderedPageBreak/>
         <w:t>A escolha pela linguagem se deve pela experiência que a equipe possui e pela vasta gama de ferramentas que a linguagem proporciona, de modo a facilitar o desenvolvimento da API.</w:t>
+      </w:r>
+      <w:r>
+        <w:t xml:space="preserve"> (PHP.NET, 2019)</w:t>
       </w:r>
     </w:p>
     <w:p>
@@ -6737,6 +7916,12 @@
         <w:t>Laravel</w:t>
       </w:r>
       <w:bookmarkEnd w:id="24"/>
+      <w:r>
+        <w:t xml:space="preserve"> 5.7</w:t>
+      </w:r>
+      <w:r>
+        <w:t xml:space="preserve"> </w:t>
+      </w:r>
     </w:p>
     <w:p>
       <w:pPr>
@@ -6756,6 +7941,9 @@
       </w:pPr>
       <w:r>
         <w:t>A escolha do framework se deve pela experiência que a equipe possui, e pela grande quantidade de ferramentas que já existem para o framework, visando facilitar o desenvolvimento, como Ferramentas de Mailer, Routing, ORM entre outras.</w:t>
+      </w:r>
+      <w:r>
+        <w:t xml:space="preserve"> (LARAVEL.COM, 2019)</w:t>
       </w:r>
     </w:p>
     <w:p>
@@ -6774,6 +7962,12 @@
         <w:t>PostgreSQL</w:t>
       </w:r>
       <w:bookmarkEnd w:id="26"/>
+      <w:r>
+        <w:t xml:space="preserve"> </w:t>
+      </w:r>
+      <w:r>
+        <w:t>11</w:t>
+      </w:r>
     </w:p>
     <w:p>
       <w:pPr>
@@ -6815,6 +8009,9 @@
       </w:r>
       <w:r>
         <w:t>considerado como de domínio público e pode ser modificado sem nenhuma restrição).</w:t>
+      </w:r>
+      <w:r>
+        <w:t xml:space="preserve"> (POSTGRESQL.ORG, 2019)</w:t>
       </w:r>
     </w:p>
     <w:p/>
@@ -7040,7 +8237,6 @@
           <w:p>
             <w:pPr>
               <w:rPr>
-                <w:sz w:val="22"/>
                 <w:lang w:eastAsia="pt-BR"/>
               </w:rPr>
             </w:pPr>
@@ -7184,7 +8380,6 @@
               <w:rPr>
                 <w:rFonts w:eastAsia="Times New Roman" w:cs="Arial"/>
                 <w:color w:val="000000"/>
-                <w:sz w:val="22"/>
                 <w:lang w:eastAsia="pt-BR"/>
               </w:rPr>
             </w:pPr>
@@ -7247,7 +8442,6 @@
           <w:p>
             <w:pPr>
               <w:rPr>
-                <w:sz w:val="22"/>
                 <w:lang w:eastAsia="pt-BR"/>
               </w:rPr>
             </w:pPr>
@@ -7285,7 +8479,6 @@
               <w:rPr>
                 <w:rFonts w:eastAsia="Times New Roman" w:cs="Arial"/>
                 <w:color w:val="000000"/>
-                <w:sz w:val="22"/>
                 <w:lang w:eastAsia="pt-BR"/>
               </w:rPr>
             </w:pPr>
@@ -7328,7 +8521,6 @@
           <w:p>
             <w:pPr>
               <w:rPr>
-                <w:sz w:val="22"/>
                 <w:lang w:eastAsia="pt-BR"/>
               </w:rPr>
             </w:pPr>
@@ -7366,7 +8558,6 @@
               <w:rPr>
                 <w:rFonts w:eastAsia="Times New Roman" w:cs="Arial"/>
                 <w:color w:val="000000"/>
-                <w:sz w:val="22"/>
                 <w:lang w:eastAsia="pt-BR"/>
               </w:rPr>
             </w:pPr>
@@ -7446,7 +8637,6 @@
             <w:pPr>
               <w:rPr>
                 <w:rFonts w:cs="Arial"/>
-                <w:sz w:val="22"/>
                 <w:lang w:val="en-US" w:eastAsia="pt-BR"/>
               </w:rPr>
             </w:pPr>
@@ -7485,7 +8675,6 @@
               <w:rPr>
                 <w:rFonts w:eastAsia="Times New Roman" w:cs="Arial"/>
                 <w:color w:val="000000"/>
-                <w:sz w:val="22"/>
                 <w:lang w:eastAsia="pt-BR"/>
               </w:rPr>
             </w:pPr>
@@ -7528,7 +8717,6 @@
           <w:p>
             <w:pPr>
               <w:rPr>
-                <w:sz w:val="22"/>
                 <w:lang w:eastAsia="pt-BR"/>
               </w:rPr>
             </w:pPr>
@@ -7566,7 +8754,6 @@
               <w:rPr>
                 <w:rFonts w:eastAsia="Times New Roman" w:cs="Arial"/>
                 <w:color w:val="000000"/>
-                <w:sz w:val="22"/>
                 <w:lang w:eastAsia="pt-BR"/>
               </w:rPr>
             </w:pPr>
@@ -7610,7 +8797,6 @@
             <w:pPr>
               <w:rPr>
                 <w:rFonts w:cs="Arial"/>
-                <w:sz w:val="22"/>
                 <w:lang w:val="en-US" w:eastAsia="pt-BR"/>
               </w:rPr>
             </w:pPr>
@@ -7649,7 +8835,6 @@
               <w:rPr>
                 <w:rFonts w:eastAsia="Times New Roman" w:cs="Arial"/>
                 <w:color w:val="000000"/>
-                <w:sz w:val="22"/>
                 <w:lang w:eastAsia="pt-BR"/>
               </w:rPr>
             </w:pPr>
@@ -7693,7 +8878,6 @@
             <w:pPr>
               <w:rPr>
                 <w:rFonts w:cs="Arial"/>
-                <w:sz w:val="22"/>
                 <w:lang w:val="en-US" w:eastAsia="pt-BR"/>
               </w:rPr>
             </w:pPr>
@@ -7732,7 +8916,6 @@
               <w:rPr>
                 <w:rFonts w:eastAsia="Times New Roman" w:cs="Arial"/>
                 <w:color w:val="000000"/>
-                <w:sz w:val="22"/>
                 <w:lang w:eastAsia="pt-BR"/>
               </w:rPr>
             </w:pPr>
@@ -7776,7 +8959,6 @@
             <w:pPr>
               <w:rPr>
                 <w:rFonts w:cs="Arial"/>
-                <w:sz w:val="22"/>
                 <w:lang w:val="en-US" w:eastAsia="pt-BR"/>
               </w:rPr>
             </w:pPr>
@@ -7815,7 +8997,6 @@
               <w:rPr>
                 <w:rFonts w:eastAsia="Times New Roman" w:cs="Arial"/>
                 <w:color w:val="000000"/>
-                <w:sz w:val="22"/>
                 <w:lang w:eastAsia="pt-BR"/>
               </w:rPr>
             </w:pPr>
@@ -7859,7 +9040,6 @@
             <w:pPr>
               <w:rPr>
                 <w:rFonts w:cs="Arial"/>
-                <w:sz w:val="22"/>
                 <w:lang w:val="en-US" w:eastAsia="pt-BR"/>
               </w:rPr>
             </w:pPr>
@@ -7898,7 +9078,6 @@
               <w:rPr>
                 <w:rFonts w:eastAsia="Times New Roman" w:cs="Arial"/>
                 <w:color w:val="000000"/>
-                <w:sz w:val="22"/>
                 <w:lang w:eastAsia="pt-BR"/>
               </w:rPr>
             </w:pPr>
@@ -7970,7 +9149,6 @@
             <w:pPr>
               <w:rPr>
                 <w:rFonts w:cs="Arial"/>
-                <w:sz w:val="22"/>
                 <w:lang w:val="en-US" w:eastAsia="pt-BR"/>
               </w:rPr>
             </w:pPr>
@@ -8010,7 +9188,6 @@
               <w:rPr>
                 <w:rFonts w:eastAsia="Times New Roman" w:cs="Arial"/>
                 <w:color w:val="000000"/>
-                <w:sz w:val="22"/>
                 <w:lang w:eastAsia="pt-BR"/>
               </w:rPr>
             </w:pPr>
@@ -8054,7 +9231,6 @@
             <w:pPr>
               <w:rPr>
                 <w:rFonts w:cs="Arial"/>
-                <w:sz w:val="22"/>
                 <w:lang w:val="en-US" w:eastAsia="pt-BR"/>
               </w:rPr>
             </w:pPr>
@@ -8093,7 +9269,6 @@
               <w:rPr>
                 <w:rFonts w:eastAsia="Times New Roman" w:cs="Arial"/>
                 <w:color w:val="000000"/>
-                <w:sz w:val="22"/>
                 <w:lang w:eastAsia="pt-BR"/>
               </w:rPr>
             </w:pPr>
@@ -8137,7 +9312,6 @@
             <w:pPr>
               <w:rPr>
                 <w:rFonts w:cs="Arial"/>
-                <w:sz w:val="22"/>
                 <w:lang w:val="en-US" w:eastAsia="pt-BR"/>
               </w:rPr>
             </w:pPr>
@@ -8176,7 +9350,6 @@
               <w:rPr>
                 <w:rFonts w:eastAsia="Times New Roman" w:cs="Arial"/>
                 <w:color w:val="000000"/>
-                <w:sz w:val="22"/>
                 <w:lang w:eastAsia="pt-BR"/>
               </w:rPr>
             </w:pPr>
@@ -8220,7 +9393,6 @@
             <w:pPr>
               <w:rPr>
                 <w:rFonts w:cs="Arial"/>
-                <w:sz w:val="22"/>
                 <w:lang w:val="en-US" w:eastAsia="pt-BR"/>
               </w:rPr>
             </w:pPr>
@@ -8259,7 +9431,6 @@
               <w:rPr>
                 <w:rFonts w:eastAsia="Times New Roman" w:cs="Arial"/>
                 <w:color w:val="000000"/>
-                <w:sz w:val="22"/>
                 <w:lang w:eastAsia="pt-BR"/>
               </w:rPr>
             </w:pPr>
@@ -8270,7 +9441,25 @@
                 <w:sz w:val="22"/>
                 <w:lang w:eastAsia="pt-BR"/>
               </w:rPr>
-              <w:t>O Sistema deve permitir que os usuários possam fazer denúncias descritivas de outros usuários, ou locais esportivos que por ventura, venham violar alguma lei vigente no pais.</w:t>
+              <w:t>O Sistema deve permitir que os usuários possam fazer denúncias descritivas de outros usuários, ou locais esportivos que por ventura, venham violar alguma lei vigente no pa</w:t>
+            </w:r>
+            <w:r>
+              <w:rPr>
+                <w:rFonts w:eastAsia="Times New Roman" w:cs="Arial"/>
+                <w:color w:val="000000"/>
+                <w:sz w:val="22"/>
+                <w:lang w:eastAsia="pt-BR"/>
+              </w:rPr>
+              <w:t>í</w:t>
+            </w:r>
+            <w:r>
+              <w:rPr>
+                <w:rFonts w:eastAsia="Times New Roman" w:cs="Arial"/>
+                <w:color w:val="000000"/>
+                <w:sz w:val="22"/>
+                <w:lang w:eastAsia="pt-BR"/>
+              </w:rPr>
+              <w:t>s.</w:t>
             </w:r>
           </w:p>
         </w:tc>
@@ -8291,19 +9480,7 @@
         <w:t>Fonte: Autoria própria (2019)</w:t>
       </w:r>
     </w:p>
-    <w:p>
-      <w:pPr>
-        <w:spacing w:before="100" w:beforeAutospacing="1" w:line="360" w:lineRule="auto"/>
-        <w:ind w:firstLine="851"/>
-        <w:jc w:val="left"/>
-        <w:rPr>
-          <w:rFonts w:ascii="Times New Roman" w:eastAsia="Times New Roman" w:hAnsi="Times New Roman" w:cs="Times New Roman"/>
-          <w:color w:val="000000"/>
-          <w:szCs w:val="24"/>
-          <w:lang w:eastAsia="pt-BR"/>
-        </w:rPr>
-      </w:pPr>
-    </w:p>
+    <w:p/>
     <w:p/>
     <w:p>
       <w:pPr>
@@ -8510,7 +9687,6 @@
               <w:rPr>
                 <w:rFonts w:eastAsia="Times New Roman" w:cs="Arial"/>
                 <w:color w:val="000000"/>
-                <w:sz w:val="22"/>
                 <w:lang w:val="en-US" w:eastAsia="pt-BR"/>
               </w:rPr>
             </w:pPr>
@@ -8549,7 +9725,6 @@
               <w:rPr>
                 <w:rFonts w:eastAsia="Times New Roman" w:cs="Arial"/>
                 <w:color w:val="000000"/>
-                <w:sz w:val="22"/>
                 <w:lang w:val="en-US" w:eastAsia="pt-BR"/>
               </w:rPr>
             </w:pPr>
@@ -8588,7 +9763,6 @@
               <w:rPr>
                 <w:rFonts w:eastAsia="Times New Roman" w:cs="Arial"/>
                 <w:color w:val="000000"/>
-                <w:sz w:val="22"/>
                 <w:lang w:eastAsia="pt-BR"/>
               </w:rPr>
             </w:pPr>
@@ -8634,7 +9808,6 @@
               <w:rPr>
                 <w:rFonts w:eastAsia="Times New Roman" w:cs="Arial"/>
                 <w:color w:val="000000"/>
-                <w:sz w:val="22"/>
                 <w:lang w:val="en-US" w:eastAsia="pt-BR"/>
               </w:rPr>
             </w:pPr>
@@ -8673,7 +9846,6 @@
               <w:rPr>
                 <w:rFonts w:eastAsia="Times New Roman" w:cs="Arial"/>
                 <w:color w:val="000000"/>
-                <w:sz w:val="22"/>
                 <w:lang w:val="en-US" w:eastAsia="pt-BR"/>
               </w:rPr>
             </w:pPr>
@@ -8712,7 +9884,6 @@
               <w:rPr>
                 <w:rFonts w:eastAsia="Times New Roman" w:cs="Arial"/>
                 <w:color w:val="000000"/>
-                <w:sz w:val="22"/>
                 <w:lang w:eastAsia="pt-BR"/>
               </w:rPr>
             </w:pPr>
@@ -8758,7 +9929,6 @@
               <w:rPr>
                 <w:rFonts w:eastAsia="Times New Roman" w:cs="Arial"/>
                 <w:color w:val="000000"/>
-                <w:sz w:val="22"/>
                 <w:lang w:val="en-US" w:eastAsia="pt-BR"/>
               </w:rPr>
             </w:pPr>
@@ -8797,7 +9967,6 @@
               <w:rPr>
                 <w:rFonts w:eastAsia="Times New Roman" w:cs="Arial"/>
                 <w:color w:val="000000"/>
-                <w:sz w:val="22"/>
                 <w:lang w:val="en-US" w:eastAsia="pt-BR"/>
               </w:rPr>
             </w:pPr>
@@ -8836,7 +10005,6 @@
               <w:rPr>
                 <w:rFonts w:eastAsia="Times New Roman" w:cs="Arial"/>
                 <w:color w:val="000000"/>
-                <w:sz w:val="22"/>
                 <w:lang w:eastAsia="pt-BR"/>
               </w:rPr>
             </w:pPr>
@@ -8882,7 +10050,6 @@
               <w:rPr>
                 <w:rFonts w:eastAsia="Times New Roman" w:cs="Arial"/>
                 <w:color w:val="000000"/>
-                <w:sz w:val="22"/>
                 <w:lang w:val="en-US" w:eastAsia="pt-BR"/>
               </w:rPr>
             </w:pPr>
@@ -8921,7 +10088,6 @@
               <w:rPr>
                 <w:rFonts w:eastAsia="Times New Roman" w:cs="Arial"/>
                 <w:color w:val="000000"/>
-                <w:sz w:val="22"/>
                 <w:lang w:val="en-US" w:eastAsia="pt-BR"/>
               </w:rPr>
             </w:pPr>
@@ -8960,7 +10126,6 @@
               <w:rPr>
                 <w:rFonts w:eastAsia="Times New Roman" w:cs="Arial"/>
                 <w:color w:val="000000"/>
-                <w:sz w:val="22"/>
                 <w:lang w:eastAsia="pt-BR"/>
               </w:rPr>
             </w:pPr>
@@ -9015,7 +10180,6 @@
               <w:rPr>
                 <w:rFonts w:eastAsia="Times New Roman" w:cs="Arial"/>
                 <w:color w:val="000000"/>
-                <w:sz w:val="22"/>
                 <w:lang w:val="en-US" w:eastAsia="pt-BR"/>
               </w:rPr>
             </w:pPr>
@@ -9054,7 +10218,6 @@
               <w:rPr>
                 <w:rFonts w:eastAsia="Times New Roman" w:cs="Arial"/>
                 <w:color w:val="000000"/>
-                <w:sz w:val="22"/>
                 <w:lang w:val="en-US" w:eastAsia="pt-BR"/>
               </w:rPr>
             </w:pPr>
@@ -9093,7 +10256,6 @@
               <w:rPr>
                 <w:rFonts w:eastAsia="Times New Roman" w:cs="Arial"/>
                 <w:color w:val="000000"/>
-                <w:sz w:val="22"/>
                 <w:lang w:eastAsia="pt-BR"/>
               </w:rPr>
             </w:pPr>
@@ -9139,7 +10301,6 @@
               <w:rPr>
                 <w:rFonts w:eastAsia="Times New Roman" w:cs="Arial"/>
                 <w:color w:val="000000"/>
-                <w:sz w:val="22"/>
                 <w:lang w:val="en-US" w:eastAsia="pt-BR"/>
               </w:rPr>
             </w:pPr>
@@ -9178,7 +10339,6 @@
               <w:rPr>
                 <w:rFonts w:eastAsia="Times New Roman" w:cs="Arial"/>
                 <w:color w:val="000000"/>
-                <w:sz w:val="22"/>
                 <w:lang w:val="en-US" w:eastAsia="pt-BR"/>
               </w:rPr>
             </w:pPr>
@@ -9217,7 +10377,6 @@
               <w:rPr>
                 <w:rFonts w:eastAsia="Times New Roman" w:cs="Arial"/>
                 <w:color w:val="000000"/>
-                <w:sz w:val="22"/>
                 <w:lang w:eastAsia="pt-BR"/>
               </w:rPr>
             </w:pPr>
@@ -9263,7 +10422,6 @@
               <w:rPr>
                 <w:rFonts w:eastAsia="Times New Roman" w:cs="Arial"/>
                 <w:color w:val="000000"/>
-                <w:sz w:val="22"/>
                 <w:lang w:val="en-US" w:eastAsia="pt-BR"/>
               </w:rPr>
             </w:pPr>
@@ -9302,7 +10460,6 @@
               <w:rPr>
                 <w:rFonts w:eastAsia="Times New Roman" w:cs="Arial"/>
                 <w:color w:val="000000"/>
-                <w:sz w:val="22"/>
                 <w:lang w:val="en-US" w:eastAsia="pt-BR"/>
               </w:rPr>
             </w:pPr>
@@ -9351,7 +10508,6 @@
               <w:rPr>
                 <w:rFonts w:eastAsia="Times New Roman" w:cs="Arial"/>
                 <w:color w:val="000000"/>
-                <w:sz w:val="22"/>
                 <w:lang w:eastAsia="pt-BR"/>
               </w:rPr>
             </w:pPr>
@@ -9415,7 +10571,6 @@
               <w:rPr>
                 <w:rFonts w:eastAsia="Times New Roman" w:cs="Arial"/>
                 <w:color w:val="000000"/>
-                <w:sz w:val="22"/>
                 <w:lang w:val="en-US" w:eastAsia="pt-BR"/>
               </w:rPr>
             </w:pPr>
@@ -9454,7 +10609,6 @@
               <w:rPr>
                 <w:rFonts w:eastAsia="Times New Roman" w:cs="Arial"/>
                 <w:color w:val="000000"/>
-                <w:sz w:val="22"/>
                 <w:lang w:val="en-US" w:eastAsia="pt-BR"/>
               </w:rPr>
             </w:pPr>
@@ -9493,7 +10647,6 @@
               <w:rPr>
                 <w:rFonts w:eastAsia="Times New Roman" w:cs="Arial"/>
                 <w:color w:val="000000"/>
-                <w:sz w:val="22"/>
                 <w:lang w:eastAsia="pt-BR"/>
               </w:rPr>
             </w:pPr>
@@ -9539,7 +10692,6 @@
               <w:rPr>
                 <w:rFonts w:eastAsia="Times New Roman" w:cs="Arial"/>
                 <w:color w:val="000000"/>
-                <w:sz w:val="22"/>
                 <w:lang w:val="en-US" w:eastAsia="pt-BR"/>
               </w:rPr>
             </w:pPr>
@@ -9578,7 +10730,6 @@
               <w:rPr>
                 <w:rFonts w:eastAsia="Times New Roman" w:cs="Arial"/>
                 <w:color w:val="000000"/>
-                <w:sz w:val="22"/>
                 <w:lang w:val="en-US" w:eastAsia="pt-BR"/>
               </w:rPr>
             </w:pPr>
@@ -9617,7 +10768,6 @@
               <w:rPr>
                 <w:rFonts w:eastAsia="Times New Roman" w:cs="Arial"/>
                 <w:color w:val="000000"/>
-                <w:sz w:val="22"/>
                 <w:lang w:eastAsia="pt-BR"/>
               </w:rPr>
             </w:pPr>
@@ -9663,7 +10813,6 @@
               <w:rPr>
                 <w:rFonts w:eastAsia="Times New Roman" w:cs="Arial"/>
                 <w:color w:val="000000"/>
-                <w:sz w:val="22"/>
                 <w:lang w:val="en-US" w:eastAsia="pt-BR"/>
               </w:rPr>
             </w:pPr>
@@ -9703,7 +10852,6 @@
               <w:rPr>
                 <w:rFonts w:eastAsia="Times New Roman" w:cs="Arial"/>
                 <w:color w:val="000000"/>
-                <w:sz w:val="22"/>
                 <w:lang w:val="en-US" w:eastAsia="pt-BR"/>
               </w:rPr>
             </w:pPr>
@@ -9752,7 +10900,6 @@
               <w:rPr>
                 <w:rFonts w:eastAsia="Times New Roman" w:cs="Arial"/>
                 <w:color w:val="000000"/>
-                <w:sz w:val="22"/>
                 <w:lang w:eastAsia="pt-BR"/>
               </w:rPr>
             </w:pPr>
@@ -9798,7 +10945,6 @@
               <w:rPr>
                 <w:rFonts w:eastAsia="Times New Roman" w:cs="Arial"/>
                 <w:color w:val="000000"/>
-                <w:sz w:val="22"/>
                 <w:lang w:val="en-US" w:eastAsia="pt-BR"/>
               </w:rPr>
             </w:pPr>
@@ -9837,7 +10983,6 @@
               <w:rPr>
                 <w:rFonts w:eastAsia="Times New Roman" w:cs="Arial"/>
                 <w:color w:val="000000"/>
-                <w:sz w:val="22"/>
                 <w:lang w:val="en-US" w:eastAsia="pt-BR"/>
               </w:rPr>
             </w:pPr>
@@ -9858,7 +11003,6 @@
               <w:rPr>
                 <w:rFonts w:eastAsia="Times New Roman" w:cs="Arial"/>
                 <w:color w:val="000000"/>
-                <w:sz w:val="22"/>
                 <w:lang w:val="en-US" w:eastAsia="pt-BR"/>
               </w:rPr>
             </w:pPr>
@@ -9897,7 +11041,6 @@
               <w:rPr>
                 <w:rFonts w:eastAsia="Times New Roman" w:cs="Arial"/>
                 <w:color w:val="000000"/>
-                <w:sz w:val="22"/>
                 <w:lang w:eastAsia="pt-BR"/>
               </w:rPr>
             </w:pPr>
@@ -9943,7 +11086,6 @@
               <w:rPr>
                 <w:rFonts w:eastAsia="Times New Roman" w:cs="Arial"/>
                 <w:color w:val="000000"/>
-                <w:sz w:val="22"/>
                 <w:lang w:val="en-US" w:eastAsia="pt-BR"/>
               </w:rPr>
             </w:pPr>
@@ -9982,7 +11124,6 @@
               <w:rPr>
                 <w:rFonts w:eastAsia="Times New Roman" w:cs="Arial"/>
                 <w:color w:val="000000"/>
-                <w:sz w:val="22"/>
                 <w:lang w:val="en-US" w:eastAsia="pt-BR"/>
               </w:rPr>
             </w:pPr>
@@ -10003,7 +11144,6 @@
               <w:rPr>
                 <w:rFonts w:eastAsia="Times New Roman" w:cs="Arial"/>
                 <w:color w:val="000000"/>
-                <w:sz w:val="22"/>
                 <w:lang w:val="en-US" w:eastAsia="pt-BR"/>
               </w:rPr>
             </w:pPr>
@@ -10033,7 +11173,6 @@
               <w:rPr>
                 <w:rFonts w:eastAsia="Times New Roman" w:cs="Arial"/>
                 <w:color w:val="000000"/>
-                <w:sz w:val="22"/>
                 <w:lang w:eastAsia="pt-BR"/>
               </w:rPr>
             </w:pPr>
@@ -10079,7 +11218,6 @@
               <w:rPr>
                 <w:rFonts w:eastAsia="Times New Roman" w:cs="Arial"/>
                 <w:color w:val="000000"/>
-                <w:sz w:val="22"/>
                 <w:lang w:val="en-US" w:eastAsia="pt-BR"/>
               </w:rPr>
             </w:pPr>
@@ -10118,7 +11256,6 @@
               <w:rPr>
                 <w:rFonts w:eastAsia="Times New Roman" w:cs="Arial"/>
                 <w:color w:val="000000"/>
-                <w:sz w:val="22"/>
                 <w:lang w:val="en-US" w:eastAsia="pt-BR"/>
               </w:rPr>
             </w:pPr>
@@ -10157,7 +11294,6 @@
               <w:rPr>
                 <w:rFonts w:eastAsia="Times New Roman" w:cs="Arial"/>
                 <w:color w:val="000000"/>
-                <w:sz w:val="22"/>
                 <w:lang w:eastAsia="pt-BR"/>
               </w:rPr>
             </w:pPr>
@@ -10278,7 +11414,6 @@
             <w:pPr>
               <w:rPr>
                 <w:b/>
-                <w:sz w:val="22"/>
                 <w:lang w:eastAsia="pt-BR"/>
               </w:rPr>
             </w:pPr>
@@ -10314,7 +11449,6 @@
             <w:pPr>
               <w:rPr>
                 <w:b/>
-                <w:sz w:val="22"/>
                 <w:lang w:eastAsia="pt-BR"/>
               </w:rPr>
             </w:pPr>
@@ -10360,7 +11494,6 @@
               <w:rPr>
                 <w:rFonts w:eastAsia="Times New Roman" w:cs="Arial"/>
                 <w:color w:val="000000"/>
-                <w:sz w:val="22"/>
                 <w:lang w:val="en-US" w:eastAsia="pt-BR"/>
               </w:rPr>
             </w:pPr>
@@ -10400,7 +11533,6 @@
               <w:rPr>
                 <w:rFonts w:eastAsia="Times New Roman" w:cs="Arial"/>
                 <w:color w:val="000000"/>
-                <w:sz w:val="22"/>
                 <w:lang w:eastAsia="pt-BR"/>
               </w:rPr>
             </w:pPr>
@@ -10465,7 +11597,6 @@
               <w:rPr>
                 <w:rFonts w:eastAsia="Times New Roman" w:cs="Arial"/>
                 <w:color w:val="000000"/>
-                <w:sz w:val="22"/>
                 <w:lang w:val="en-US" w:eastAsia="pt-BR"/>
               </w:rPr>
             </w:pPr>
@@ -10505,7 +11636,6 @@
               <w:rPr>
                 <w:rFonts w:eastAsia="Times New Roman" w:cs="Arial"/>
                 <w:color w:val="000000"/>
-                <w:sz w:val="22"/>
                 <w:lang w:eastAsia="pt-BR"/>
               </w:rPr>
             </w:pPr>
@@ -10639,7 +11769,6 @@
               <w:rPr>
                 <w:rFonts w:eastAsia="Times New Roman" w:cs="Arial"/>
                 <w:color w:val="000000"/>
-                <w:sz w:val="22"/>
                 <w:lang w:val="en-US" w:eastAsia="pt-BR"/>
               </w:rPr>
             </w:pPr>
@@ -10681,7 +11810,6 @@
               <w:rPr>
                 <w:rFonts w:eastAsia="Times New Roman" w:cs="Arial"/>
                 <w:color w:val="000000"/>
-                <w:sz w:val="22"/>
                 <w:lang w:val="en-US" w:eastAsia="pt-BR"/>
               </w:rPr>
             </w:pPr>
@@ -10730,7 +11858,6 @@
               <w:rPr>
                 <w:rFonts w:eastAsia="Times New Roman" w:cs="Arial"/>
                 <w:color w:val="000000"/>
-                <w:sz w:val="22"/>
                 <w:lang w:val="en-US" w:eastAsia="pt-BR"/>
               </w:rPr>
             </w:pPr>
@@ -10770,7 +11897,6 @@
               <w:rPr>
                 <w:rFonts w:eastAsia="Times New Roman" w:cs="Arial"/>
                 <w:color w:val="000000"/>
-                <w:sz w:val="22"/>
                 <w:lang w:eastAsia="pt-BR"/>
               </w:rPr>
             </w:pPr>
@@ -10817,7 +11943,6 @@
               <w:rPr>
                 <w:rFonts w:eastAsia="Times New Roman" w:cs="Arial"/>
                 <w:color w:val="000000"/>
-                <w:sz w:val="22"/>
                 <w:lang w:val="en-US" w:eastAsia="pt-BR"/>
               </w:rPr>
             </w:pPr>
@@ -10857,7 +11982,6 @@
               <w:rPr>
                 <w:rFonts w:eastAsia="Times New Roman" w:cs="Arial"/>
                 <w:color w:val="000000"/>
-                <w:sz w:val="22"/>
                 <w:lang w:eastAsia="pt-BR"/>
               </w:rPr>
             </w:pPr>
@@ -10904,7 +12028,6 @@
               <w:rPr>
                 <w:rFonts w:eastAsia="Times New Roman" w:cs="Arial"/>
                 <w:color w:val="000000"/>
-                <w:sz w:val="22"/>
                 <w:lang w:val="en-US" w:eastAsia="pt-BR"/>
               </w:rPr>
             </w:pPr>
@@ -10944,7 +12067,6 @@
               <w:rPr>
                 <w:rFonts w:eastAsia="Times New Roman" w:cs="Arial"/>
                 <w:color w:val="000000"/>
-                <w:sz w:val="22"/>
                 <w:lang w:eastAsia="pt-BR"/>
               </w:rPr>
             </w:pPr>
@@ -10990,7 +12112,7 @@
             <w:tcBorders>
               <w:top w:val="nil"/>
               <w:left w:val="single" w:sz="4" w:space="0" w:color="000000"/>
-              <w:bottom w:val="single" w:sz="4" w:space="0" w:color="000000"/>
+              <w:bottom w:val="nil"/>
               <w:right w:val="nil"/>
             </w:tcBorders>
             <w:tcMar>
@@ -11009,7 +12131,6 @@
               <w:rPr>
                 <w:rFonts w:eastAsia="Times New Roman" w:cs="Arial"/>
                 <w:color w:val="000000"/>
-                <w:sz w:val="22"/>
                 <w:lang w:val="en-US" w:eastAsia="pt-BR"/>
               </w:rPr>
             </w:pPr>
@@ -11030,7 +12151,7 @@
             <w:tcBorders>
               <w:top w:val="nil"/>
               <w:left w:val="single" w:sz="4" w:space="0" w:color="000000"/>
-              <w:bottom w:val="single" w:sz="4" w:space="0" w:color="000000"/>
+              <w:bottom w:val="nil"/>
               <w:right w:val="single" w:sz="4" w:space="0" w:color="000000"/>
             </w:tcBorders>
             <w:tcMar>
@@ -11049,7 +12170,6 @@
               <w:rPr>
                 <w:rFonts w:eastAsia="Times New Roman" w:cs="Arial"/>
                 <w:color w:val="000000"/>
-                <w:sz w:val="22"/>
                 <w:lang w:eastAsia="pt-BR"/>
               </w:rPr>
             </w:pPr>
@@ -11083,6 +12203,93 @@
           </w:p>
         </w:tc>
       </w:tr>
+      <w:tr>
+        <w:trPr>
+          <w:trHeight w:val="390"/>
+          <w:tblCellSpacing w:w="0" w:type="dxa"/>
+          <w:jc w:val="center"/>
+        </w:trPr>
+        <w:tc>
+          <w:tcPr>
+            <w:tcW w:w="1122" w:type="dxa"/>
+            <w:tcBorders>
+              <w:top w:val="single" w:sz="4" w:space="0" w:color="auto"/>
+              <w:left w:val="single" w:sz="4" w:space="0" w:color="auto"/>
+              <w:bottom w:val="single" w:sz="4" w:space="0" w:color="auto"/>
+              <w:right w:val="single" w:sz="4" w:space="0" w:color="auto"/>
+            </w:tcBorders>
+            <w:tcMar>
+              <w:top w:w="0" w:type="dxa"/>
+              <w:left w:w="108" w:type="dxa"/>
+              <w:bottom w:w="0" w:type="dxa"/>
+              <w:right w:w="0" w:type="dxa"/>
+            </w:tcMar>
+            <w:vAlign w:val="center"/>
+            <w:hideMark/>
+          </w:tcPr>
+          <w:p>
+            <w:pPr>
+              <w:spacing w:before="100" w:beforeAutospacing="1" w:after="142" w:line="288" w:lineRule="auto"/>
+              <w:jc w:val="left"/>
+              <w:rPr>
+                <w:rFonts w:eastAsia="Times New Roman" w:cs="Arial"/>
+                <w:color w:val="000000"/>
+                <w:sz w:val="22"/>
+                <w:lang w:val="en-US" w:eastAsia="pt-BR"/>
+              </w:rPr>
+            </w:pPr>
+            <w:r>
+              <w:rPr>
+                <w:rFonts w:eastAsia="Times New Roman" w:cs="Arial"/>
+                <w:color w:val="000000"/>
+                <w:sz w:val="22"/>
+                <w:lang w:val="en-US" w:eastAsia="pt-BR"/>
+              </w:rPr>
+              <w:t>RNFT 05</w:t>
+            </w:r>
+          </w:p>
+        </w:tc>
+        <w:tc>
+          <w:tcPr>
+            <w:tcW w:w="7728" w:type="dxa"/>
+            <w:tcBorders>
+              <w:top w:val="single" w:sz="4" w:space="0" w:color="auto"/>
+              <w:left w:val="single" w:sz="4" w:space="0" w:color="auto"/>
+              <w:bottom w:val="single" w:sz="4" w:space="0" w:color="auto"/>
+              <w:right w:val="single" w:sz="4" w:space="0" w:color="auto"/>
+            </w:tcBorders>
+            <w:tcMar>
+              <w:top w:w="0" w:type="dxa"/>
+              <w:left w:w="108" w:type="dxa"/>
+              <w:bottom w:w="0" w:type="dxa"/>
+              <w:right w:w="108" w:type="dxa"/>
+            </w:tcMar>
+            <w:vAlign w:val="center"/>
+            <w:hideMark/>
+          </w:tcPr>
+          <w:p>
+            <w:pPr>
+              <w:spacing w:before="100" w:beforeAutospacing="1" w:after="142" w:line="288" w:lineRule="auto"/>
+              <w:jc w:val="left"/>
+              <w:rPr>
+                <w:rFonts w:eastAsia="Times New Roman" w:cs="Arial"/>
+                <w:color w:val="000000"/>
+                <w:sz w:val="22"/>
+                <w:lang w:eastAsia="pt-BR"/>
+              </w:rPr>
+            </w:pPr>
+            <w:r>
+              <w:rPr>
+                <w:rFonts w:eastAsia="Times New Roman" w:cs="Arial"/>
+                <w:color w:val="000000"/>
+                <w:sz w:val="22"/>
+                <w:lang w:eastAsia="pt-BR"/>
+              </w:rPr>
+              <w:t>Os diagramas serão modelados usando Astah Community.</w:t>
+            </w:r>
+          </w:p>
+        </w:tc>
+      </w:tr>
     </w:tbl>
     <w:p>
       <w:pPr>
@@ -11132,6 +12339,7 @@
       </w:pPr>
       <w:bookmarkStart w:id="40" w:name="_Toc7608623"/>
       <w:r>
+        <w:lastRenderedPageBreak/>
         <w:t xml:space="preserve">Diagrama de </w:t>
       </w:r>
       <w:r>
@@ -11158,11 +12366,10 @@
           <w:noProof/>
           <w:lang w:eastAsia="pt-BR"/>
         </w:rPr>
-        <w:lastRenderedPageBreak/>
         <w:drawing>
           <wp:inline distT="0" distB="0" distL="0" distR="0">
-            <wp:extent cx="5760085" cy="7622540"/>
-            <wp:effectExtent l="38100" t="19050" r="12065" b="16510"/>
+            <wp:extent cx="5738993" cy="7622540"/>
+            <wp:effectExtent l="38100" t="19050" r="14107" b="16510"/>
             <wp:docPr id="9" name="Imagem 8" descr="casos de uso geral - figura 5.png"/>
             <wp:cNvGraphicFramePr>
               <a:graphicFrameLocks xmlns:a="http://schemas.openxmlformats.org/drawingml/2006/main" noChangeAspect="1"/>
@@ -11183,7 +12390,7 @@
                   <pic:spPr>
                     <a:xfrm>
                       <a:off x="0" y="0"/>
-                      <a:ext cx="5760085" cy="7622540"/>
+                      <a:ext cx="5738993" cy="7622540"/>
                     </a:xfrm>
                     <a:prstGeom prst="rect">
                       <a:avLst/>
@@ -11205,7 +12412,7 @@
       <w:pPr>
         <w:pStyle w:val="Legenda"/>
       </w:pPr>
-      <w:bookmarkStart w:id="41" w:name="_Toc7608572"/>
+      <w:bookmarkStart w:id="41" w:name="_Toc8829671"/>
       <w:r>
         <w:t xml:space="preserve">Figura </w:t>
       </w:r>
@@ -11272,8 +12479,8 @@
         </w:rPr>
         <w:drawing>
           <wp:inline distT="0" distB="0" distL="0" distR="0">
-            <wp:extent cx="5760085" cy="5210810"/>
-            <wp:effectExtent l="19050" t="19050" r="12065" b="27940"/>
+            <wp:extent cx="5760085" cy="4946236"/>
+            <wp:effectExtent l="19050" t="19050" r="12065" b="25814"/>
             <wp:docPr id="10" name="Imagem 9" descr="diagrama de classes.jpeg"/>
             <wp:cNvGraphicFramePr>
               <a:graphicFrameLocks xmlns:a="http://schemas.openxmlformats.org/drawingml/2006/main" noChangeAspect="1"/>
@@ -11294,7 +12501,7 @@
                   <pic:spPr>
                     <a:xfrm>
                       <a:off x="0" y="0"/>
-                      <a:ext cx="5760085" cy="5210810"/>
+                      <a:ext cx="5760085" cy="4946236"/>
                     </a:xfrm>
                     <a:prstGeom prst="rect">
                       <a:avLst/>
@@ -11315,8 +12522,14 @@
     <w:p>
       <w:pPr>
         <w:pStyle w:val="Legenda"/>
-      </w:pPr>
-      <w:bookmarkStart w:id="44" w:name="_Toc7608573"/>
+        <w:sectPr>
+          <w:pgSz w:w="11907" w:h="16839" w:code="9"/>
+          <w:pgMar w:top="1701" w:right="1134" w:bottom="1134" w:left="1701" w:header="709" w:footer="709" w:gutter="0"/>
+          <w:cols w:space="708"/>
+          <w:docGrid w:linePitch="360"/>
+        </w:sectPr>
+      </w:pPr>
+      <w:bookmarkStart w:id="44" w:name="_Toc8829672"/>
       <w:r>
         <w:t xml:space="preserve">Figura </w:t>
       </w:r>
@@ -11329,18 +12542,23 @@
         </w:r>
       </w:fldSimple>
       <w:r>
-        <w:t xml:space="preserve"> - Diagrama de Classes Conceitual</w:t>
+        <w:t xml:space="preserve"> - Diagrama de Classes Conceitua</w:t>
+      </w:r>
+      <w:r>
+        <w:t>L</w:t>
       </w:r>
       <w:bookmarkEnd w:id="44"/>
     </w:p>
     <w:p>
       <w:pPr>
         <w:pStyle w:val="LegendadeQuadro"/>
+        <w:jc w:val="both"/>
       </w:pPr>
     </w:p>
     <w:p>
       <w:pPr>
         <w:pStyle w:val="LegendadeQuadro"/>
+        <w:jc w:val="both"/>
       </w:pPr>
     </w:p>
     <w:p>
@@ -11360,17 +12578,17 @@
     <w:p>
       <w:pPr>
         <w:keepNext/>
+        <w:jc w:val="center"/>
       </w:pPr>
       <w:r>
         <w:rPr>
           <w:noProof/>
           <w:lang w:eastAsia="pt-BR"/>
         </w:rPr>
-        <w:lastRenderedPageBreak/>
         <w:drawing>
           <wp:inline distT="0" distB="0" distL="0" distR="0">
-            <wp:extent cx="5760085" cy="3722370"/>
-            <wp:effectExtent l="19050" t="19050" r="12065" b="11430"/>
+            <wp:extent cx="11689751" cy="7667625"/>
+            <wp:effectExtent l="19050" t="19050" r="25999" b="28575"/>
             <wp:docPr id="11" name="Imagem 10" descr="diagrama de classes de implementacao.png"/>
             <wp:cNvGraphicFramePr>
               <a:graphicFrameLocks xmlns:a="http://schemas.openxmlformats.org/drawingml/2006/main" noChangeAspect="1"/>
@@ -11383,7 +12601,7 @@
                     <pic:cNvPicPr/>
                   </pic:nvPicPr>
                   <pic:blipFill>
-                    <a:blip r:embed="rId16" cstate="print"/>
+                    <a:blip r:embed="rId16"/>
                     <a:stretch>
                       <a:fillRect/>
                     </a:stretch>
@@ -11391,7 +12609,7 @@
                   <pic:spPr>
                     <a:xfrm>
                       <a:off x="0" y="0"/>
-                      <a:ext cx="5760085" cy="3722370"/>
+                      <a:ext cx="11689751" cy="7667625"/>
                     </a:xfrm>
                     <a:prstGeom prst="rect">
                       <a:avLst/>
@@ -11412,29 +12630,33 @@
     <w:p>
       <w:pPr>
         <w:pStyle w:val="Legenda"/>
+      </w:pPr>
+      <w:bookmarkStart w:id="46" w:name="_Toc8829673"/>
+      <w:r>
+        <w:t xml:space="preserve">Figura </w:t>
+      </w:r>
+      <w:fldSimple w:instr=" SEQ Figura \* ARABIC ">
+        <w:r>
+          <w:rPr>
+            <w:noProof/>
+          </w:rPr>
+          <w:t>7</w:t>
+        </w:r>
+      </w:fldSimple>
+      <w:r>
+        <w:t xml:space="preserve"> - Diagrama de Classes de Implementação</w:t>
+      </w:r>
+      <w:bookmarkEnd w:id="46"/>
+    </w:p>
+    <w:p>
+      <w:pPr>
         <w:sectPr>
-          <w:pgSz w:w="11906" w:h="16838"/>
-          <w:pgMar w:top="1701" w:right="1134" w:bottom="1134" w:left="1701" w:header="709" w:footer="709" w:gutter="0"/>
+          <w:pgSz w:w="23814" w:h="16839" w:orient="landscape" w:code="8"/>
+          <w:pgMar w:top="1701" w:right="1701" w:bottom="1134" w:left="1134" w:header="709" w:footer="709" w:gutter="0"/>
           <w:cols w:space="708"/>
           <w:docGrid w:linePitch="360"/>
         </w:sectPr>
       </w:pPr>
-      <w:bookmarkStart w:id="46" w:name="_Toc7608574"/>
-      <w:r>
-        <w:t xml:space="preserve">Figura </w:t>
-      </w:r>
-      <w:fldSimple w:instr=" SEQ Figura \* ARABIC ">
-        <w:r>
-          <w:rPr>
-            <w:noProof/>
-          </w:rPr>
-          <w:t>7</w:t>
-        </w:r>
-      </w:fldSimple>
-      <w:r>
-        <w:t xml:space="preserve"> - Diagrama de Classes de Implementação</w:t>
-      </w:r>
-      <w:bookmarkEnd w:id="46"/>
     </w:p>
     <w:p>
       <w:pPr>
@@ -11536,7 +12758,7 @@
       <w:pPr>
         <w:pStyle w:val="Legenda"/>
       </w:pPr>
-      <w:bookmarkStart w:id="50" w:name="_Toc7608575"/>
+      <w:bookmarkStart w:id="50" w:name="_Toc8829674"/>
       <w:r>
         <w:t xml:space="preserve">Figura </w:t>
       </w:r>
@@ -11626,7 +12848,7 @@
         <w:pStyle w:val="Legenda"/>
         <w:jc w:val="both"/>
       </w:pPr>
-      <w:bookmarkStart w:id="52" w:name="_Toc7608576"/>
+      <w:bookmarkStart w:id="52" w:name="_Toc8829675"/>
       <w:r>
         <w:t xml:space="preserve">Figura </w:t>
       </w:r>
@@ -11724,7 +12946,7 @@
       <w:pPr>
         <w:pStyle w:val="Legenda"/>
       </w:pPr>
-      <w:bookmarkStart w:id="54" w:name="_Toc7608577"/>
+      <w:bookmarkStart w:id="54" w:name="_Toc8829676"/>
       <w:r>
         <w:t xml:space="preserve">Figura </w:t>
       </w:r>
@@ -11815,7 +13037,7 @@
           <w:docGrid w:linePitch="360"/>
         </w:sectPr>
       </w:pPr>
-      <w:bookmarkStart w:id="56" w:name="_Toc7608578"/>
+      <w:bookmarkStart w:id="56" w:name="_Toc8829677"/>
       <w:r>
         <w:t xml:space="preserve">Figura </w:t>
       </w:r>
@@ -11858,29 +13080,1410 @@
         <w:pStyle w:val="PargrafodaLista"/>
       </w:pPr>
       <w:r>
-        <w:t>Descrição do f</w:t>
-      </w:r>
-      <w:r>
-        <w:t xml:space="preserve">uncionamento </w:t>
-      </w:r>
-      <w:r>
-        <w:t>do sistema com</w:t>
-      </w:r>
-      <w:r>
-        <w:t xml:space="preserve"> captura de telas</w:t>
-      </w:r>
-      <w:r>
-        <w:t xml:space="preserve"> e eventualmente com explicação de códigos complexos</w:t>
-      </w:r>
-      <w:r>
-        <w:t>.</w:t>
-      </w:r>
+        <w:t xml:space="preserve">Na tela inicial, ilustrada na </w:t>
+      </w:r>
+      <w:r>
+        <w:t>FIGURA</w:t>
+      </w:r>
+      <w:r>
+        <w:t xml:space="preserve"> 12, o usuário é apresentado a uma tela de boas-vindas se for a primeira vez de abertura do aplicativo. </w:t>
+      </w:r>
+    </w:p>
+    <w:p>
+      <w:pPr>
+        <w:jc w:val="center"/>
+      </w:pPr>
+      <w:r>
+        <w:rPr>
+          <w:noProof/>
+          <w:lang w:eastAsia="pt-BR"/>
+        </w:rPr>
+        <w:drawing>
+          <wp:inline distT="0" distB="0" distL="0" distR="0">
+            <wp:extent cx="3303967" cy="7059295"/>
+            <wp:effectExtent l="19050" t="19050" r="10733" b="27305"/>
+            <wp:docPr id="1" name="Imagem 0" descr="1.PNG"/>
+            <wp:cNvGraphicFramePr>
+              <a:graphicFrameLocks xmlns:a="http://schemas.openxmlformats.org/drawingml/2006/main" noChangeAspect="1"/>
+            </wp:cNvGraphicFramePr>
+            <a:graphic xmlns:a="http://schemas.openxmlformats.org/drawingml/2006/main">
+              <a:graphicData uri="http://schemas.openxmlformats.org/drawingml/2006/picture">
+                <pic:pic xmlns:pic="http://schemas.openxmlformats.org/drawingml/2006/picture">
+                  <pic:nvPicPr>
+                    <pic:cNvPr id="0" name="1.PNG"/>
+                    <pic:cNvPicPr/>
+                  </pic:nvPicPr>
+                  <pic:blipFill>
+                    <a:blip r:embed="rId21"/>
+                    <a:stretch>
+                      <a:fillRect/>
+                    </a:stretch>
+                  </pic:blipFill>
+                  <pic:spPr>
+                    <a:xfrm>
+                      <a:off x="0" y="0"/>
+                      <a:ext cx="3303865" cy="7059077"/>
+                    </a:xfrm>
+                    <a:prstGeom prst="rect">
+                      <a:avLst/>
+                    </a:prstGeom>
+                    <a:ln>
+                      <a:solidFill>
+                        <a:schemeClr val="tx1"/>
+                      </a:solidFill>
+                    </a:ln>
+                  </pic:spPr>
+                </pic:pic>
+              </a:graphicData>
+            </a:graphic>
+          </wp:inline>
+        </w:drawing>
+      </w:r>
+    </w:p>
+    <w:p>
+      <w:pPr>
+        <w:pStyle w:val="Legenda"/>
+        <w:jc w:val="both"/>
+      </w:pPr>
+      <w:bookmarkStart w:id="58" w:name="_Toc8829678"/>
+      <w:r>
+        <w:t xml:space="preserve">Figura </w:t>
+      </w:r>
+      <w:fldSimple w:instr=" SEQ Figura \* ARABIC ">
+        <w:r>
+          <w:rPr>
+            <w:noProof/>
+          </w:rPr>
+          <w:t>12</w:t>
+        </w:r>
+      </w:fldSimple>
+      <w:r>
+        <w:t xml:space="preserve"> - Tela de Boas-Vindas</w:t>
+      </w:r>
+      <w:bookmarkEnd w:id="58"/>
     </w:p>
     <w:p/>
     <w:p>
       <w:pPr>
-        <w:spacing w:after="160" w:line="259" w:lineRule="auto"/>
-        <w:jc w:val="left"/>
+        <w:pStyle w:val="PargrafodaLista"/>
+      </w:pPr>
+      <w:r>
+        <w:t xml:space="preserve">Na próxima tela, ilustrada na </w:t>
+      </w:r>
+      <w:r>
+        <w:t>FIGURA</w:t>
+      </w:r>
+      <w:r>
+        <w:t xml:space="preserve"> 13, Existe a opção de criar a conta, ou se o usuário já tiver uma conta, fazer o login com as informações. Também permite redefinir a senha, se o usuário a tiver esquecido. </w:t>
+      </w:r>
+    </w:p>
+    <w:p>
+      <w:pPr>
+        <w:keepNext/>
+        <w:jc w:val="center"/>
+      </w:pPr>
+      <w:r>
+        <w:br/>
+      </w:r>
+      <w:r>
+        <w:rPr>
+          <w:noProof/>
+          <w:lang w:eastAsia="pt-BR"/>
+        </w:rPr>
+        <w:drawing>
+          <wp:inline distT="0" distB="0" distL="0" distR="0">
+            <wp:extent cx="3458058" cy="7430538"/>
+            <wp:effectExtent l="19050" t="19050" r="28092" b="18012"/>
+            <wp:docPr id="2" name="Imagem 1" descr="2.PNG"/>
+            <wp:cNvGraphicFramePr>
+              <a:graphicFrameLocks xmlns:a="http://schemas.openxmlformats.org/drawingml/2006/main" noChangeAspect="1"/>
+            </wp:cNvGraphicFramePr>
+            <a:graphic xmlns:a="http://schemas.openxmlformats.org/drawingml/2006/main">
+              <a:graphicData uri="http://schemas.openxmlformats.org/drawingml/2006/picture">
+                <pic:pic xmlns:pic="http://schemas.openxmlformats.org/drawingml/2006/picture">
+                  <pic:nvPicPr>
+                    <pic:cNvPr id="0" name="2.PNG"/>
+                    <pic:cNvPicPr/>
+                  </pic:nvPicPr>
+                  <pic:blipFill>
+                    <a:blip r:embed="rId22"/>
+                    <a:stretch>
+                      <a:fillRect/>
+                    </a:stretch>
+                  </pic:blipFill>
+                  <pic:spPr>
+                    <a:xfrm>
+                      <a:off x="0" y="0"/>
+                      <a:ext cx="3458058" cy="7430538"/>
+                    </a:xfrm>
+                    <a:prstGeom prst="rect">
+                      <a:avLst/>
+                    </a:prstGeom>
+                    <a:ln>
+                      <a:solidFill>
+                        <a:schemeClr val="tx1"/>
+                      </a:solidFill>
+                    </a:ln>
+                  </pic:spPr>
+                </pic:pic>
+              </a:graphicData>
+            </a:graphic>
+          </wp:inline>
+        </w:drawing>
+      </w:r>
+    </w:p>
+    <w:p>
+      <w:pPr>
+        <w:pStyle w:val="Legenda"/>
+        <w:jc w:val="both"/>
+      </w:pPr>
+      <w:bookmarkStart w:id="59" w:name="_Toc8829679"/>
+      <w:r>
+        <w:t xml:space="preserve">Figura </w:t>
+      </w:r>
+      <w:fldSimple w:instr=" SEQ Figura \* ARABIC ">
+        <w:r>
+          <w:rPr>
+            <w:noProof/>
+          </w:rPr>
+          <w:t>13</w:t>
+        </w:r>
+      </w:fldSimple>
+      <w:r>
+        <w:t xml:space="preserve"> - Criação de Conta e Login</w:t>
+      </w:r>
+      <w:bookmarkEnd w:id="59"/>
+    </w:p>
+    <w:p/>
+    <w:p/>
+    <w:p>
+      <w:pPr>
+        <w:pStyle w:val="PargrafodaLista"/>
+      </w:pPr>
+      <w:r>
+        <w:t xml:space="preserve">Caso opte por criar a conta, aparecerá uma pequena tela de cadastro, conforme </w:t>
+      </w:r>
+      <w:r>
+        <w:t>FIGURA</w:t>
+      </w:r>
+      <w:r>
+        <w:t xml:space="preserve"> 14.</w:t>
+      </w:r>
+    </w:p>
+    <w:p>
+      <w:pPr>
+        <w:pStyle w:val="PargrafodaLista"/>
+        <w:keepNext/>
+        <w:jc w:val="center"/>
+      </w:pPr>
+      <w:r>
+        <w:rPr>
+          <w:noProof/>
+          <w:lang w:eastAsia="pt-BR"/>
+        </w:rPr>
+        <w:drawing>
+          <wp:inline distT="0" distB="0" distL="0" distR="0">
+            <wp:extent cx="3448532" cy="7421011"/>
+            <wp:effectExtent l="19050" t="19050" r="18568" b="27539"/>
+            <wp:docPr id="3" name="Imagem 2" descr="4.PNG"/>
+            <wp:cNvGraphicFramePr>
+              <a:graphicFrameLocks xmlns:a="http://schemas.openxmlformats.org/drawingml/2006/main" noChangeAspect="1"/>
+            </wp:cNvGraphicFramePr>
+            <a:graphic xmlns:a="http://schemas.openxmlformats.org/drawingml/2006/main">
+              <a:graphicData uri="http://schemas.openxmlformats.org/drawingml/2006/picture">
+                <pic:pic xmlns:pic="http://schemas.openxmlformats.org/drawingml/2006/picture">
+                  <pic:nvPicPr>
+                    <pic:cNvPr id="0" name="4.PNG"/>
+                    <pic:cNvPicPr/>
+                  </pic:nvPicPr>
+                  <pic:blipFill>
+                    <a:blip r:embed="rId23"/>
+                    <a:stretch>
+                      <a:fillRect/>
+                    </a:stretch>
+                  </pic:blipFill>
+                  <pic:spPr>
+                    <a:xfrm>
+                      <a:off x="0" y="0"/>
+                      <a:ext cx="3448532" cy="7421011"/>
+                    </a:xfrm>
+                    <a:prstGeom prst="rect">
+                      <a:avLst/>
+                    </a:prstGeom>
+                    <a:ln>
+                      <a:solidFill>
+                        <a:schemeClr val="tx1"/>
+                      </a:solidFill>
+                    </a:ln>
+                  </pic:spPr>
+                </pic:pic>
+              </a:graphicData>
+            </a:graphic>
+          </wp:inline>
+        </w:drawing>
+      </w:r>
+    </w:p>
+    <w:p>
+      <w:pPr>
+        <w:pStyle w:val="Legenda"/>
+        <w:jc w:val="both"/>
+      </w:pPr>
+      <w:bookmarkStart w:id="60" w:name="_Toc8829680"/>
+      <w:r>
+        <w:t xml:space="preserve">Figura </w:t>
+      </w:r>
+      <w:fldSimple w:instr=" SEQ Figura \* ARABIC ">
+        <w:r>
+          <w:rPr>
+            <w:noProof/>
+          </w:rPr>
+          <w:t>14</w:t>
+        </w:r>
+      </w:fldSimple>
+      <w:r>
+        <w:t xml:space="preserve"> - Formulário de Criação de Conta</w:t>
+      </w:r>
+      <w:bookmarkEnd w:id="60"/>
+    </w:p>
+    <w:p/>
+    <w:p>
+      <w:pPr>
+        <w:pStyle w:val="PargrafodaLista"/>
+      </w:pPr>
+      <w:r>
+        <w:lastRenderedPageBreak/>
+        <w:t xml:space="preserve">Depois da criação, é enviado um código para o e-mail informado para fins de confirmação conforme </w:t>
+      </w:r>
+      <w:r>
+        <w:t>FIGURA</w:t>
+      </w:r>
+      <w:r>
+        <w:t xml:space="preserve"> 15. Após inserir o código, o usuário poderá começar a usar o aplicativo.</w:t>
+      </w:r>
+    </w:p>
+    <w:p>
+      <w:pPr>
+        <w:pStyle w:val="PargrafodaLista"/>
+        <w:keepNext/>
+        <w:jc w:val="center"/>
+      </w:pPr>
+      <w:r>
+        <w:rPr>
+          <w:noProof/>
+          <w:lang w:eastAsia="pt-BR"/>
+        </w:rPr>
+        <w:drawing>
+          <wp:inline distT="0" distB="0" distL="0" distR="0">
+            <wp:extent cx="3439005" cy="7430538"/>
+            <wp:effectExtent l="19050" t="19050" r="28095" b="18012"/>
+            <wp:docPr id="4" name="Imagem 3" descr="5.PNG"/>
+            <wp:cNvGraphicFramePr>
+              <a:graphicFrameLocks xmlns:a="http://schemas.openxmlformats.org/drawingml/2006/main" noChangeAspect="1"/>
+            </wp:cNvGraphicFramePr>
+            <a:graphic xmlns:a="http://schemas.openxmlformats.org/drawingml/2006/main">
+              <a:graphicData uri="http://schemas.openxmlformats.org/drawingml/2006/picture">
+                <pic:pic xmlns:pic="http://schemas.openxmlformats.org/drawingml/2006/picture">
+                  <pic:nvPicPr>
+                    <pic:cNvPr id="0" name="5.PNG"/>
+                    <pic:cNvPicPr/>
+                  </pic:nvPicPr>
+                  <pic:blipFill>
+                    <a:blip r:embed="rId24"/>
+                    <a:stretch>
+                      <a:fillRect/>
+                    </a:stretch>
+                  </pic:blipFill>
+                  <pic:spPr>
+                    <a:xfrm>
+                      <a:off x="0" y="0"/>
+                      <a:ext cx="3439005" cy="7430538"/>
+                    </a:xfrm>
+                    <a:prstGeom prst="rect">
+                      <a:avLst/>
+                    </a:prstGeom>
+                    <a:ln>
+                      <a:solidFill>
+                        <a:schemeClr val="tx1"/>
+                      </a:solidFill>
+                    </a:ln>
+                  </pic:spPr>
+                </pic:pic>
+              </a:graphicData>
+            </a:graphic>
+          </wp:inline>
+        </w:drawing>
+      </w:r>
+    </w:p>
+    <w:p>
+      <w:pPr>
+        <w:pStyle w:val="Legenda"/>
+        <w:jc w:val="both"/>
+      </w:pPr>
+      <w:bookmarkStart w:id="61" w:name="_Toc8829681"/>
+      <w:r>
+        <w:t xml:space="preserve">Figura </w:t>
+      </w:r>
+      <w:fldSimple w:instr=" SEQ Figura \* ARABIC ">
+        <w:r>
+          <w:rPr>
+            <w:noProof/>
+          </w:rPr>
+          <w:t>15</w:t>
+        </w:r>
+      </w:fldSimple>
+      <w:r>
+        <w:t xml:space="preserve"> - Confirmação via Código</w:t>
+      </w:r>
+      <w:bookmarkEnd w:id="61"/>
+    </w:p>
+    <w:p/>
+    <w:p>
+      <w:pPr>
+        <w:pStyle w:val="PargrafodaLista"/>
+      </w:pPr>
+      <w:r>
+        <w:lastRenderedPageBreak/>
+        <w:t xml:space="preserve">Quando o usuário estiver logado com sucesso, será apresentado a uma tela com sua localização e os eventos já agendados para acontecer em </w:t>
+      </w:r>
+      <w:r>
+        <w:t>suas proximidades, podendo também filtrar e criar seu evento, conforme FIGURA 16.</w:t>
+      </w:r>
+    </w:p>
+    <w:p>
+      <w:pPr>
+        <w:pStyle w:val="PargrafodaLista"/>
+        <w:keepNext/>
+        <w:jc w:val="center"/>
+      </w:pPr>
+      <w:r>
+        <w:rPr>
+          <w:noProof/>
+          <w:lang w:eastAsia="pt-BR"/>
+        </w:rPr>
+        <w:drawing>
+          <wp:inline distT="0" distB="0" distL="0" distR="0">
+            <wp:extent cx="3448532" cy="7440064"/>
+            <wp:effectExtent l="19050" t="19050" r="18568" b="27536"/>
+            <wp:docPr id="16" name="Imagem 15" descr="3.PNG"/>
+            <wp:cNvGraphicFramePr>
+              <a:graphicFrameLocks xmlns:a="http://schemas.openxmlformats.org/drawingml/2006/main" noChangeAspect="1"/>
+            </wp:cNvGraphicFramePr>
+            <a:graphic xmlns:a="http://schemas.openxmlformats.org/drawingml/2006/main">
+              <a:graphicData uri="http://schemas.openxmlformats.org/drawingml/2006/picture">
+                <pic:pic xmlns:pic="http://schemas.openxmlformats.org/drawingml/2006/picture">
+                  <pic:nvPicPr>
+                    <pic:cNvPr id="0" name="3.PNG"/>
+                    <pic:cNvPicPr/>
+                  </pic:nvPicPr>
+                  <pic:blipFill>
+                    <a:blip r:embed="rId25"/>
+                    <a:stretch>
+                      <a:fillRect/>
+                    </a:stretch>
+                  </pic:blipFill>
+                  <pic:spPr>
+                    <a:xfrm>
+                      <a:off x="0" y="0"/>
+                      <a:ext cx="3448532" cy="7440064"/>
+                    </a:xfrm>
+                    <a:prstGeom prst="rect">
+                      <a:avLst/>
+                    </a:prstGeom>
+                    <a:ln>
+                      <a:solidFill>
+                        <a:schemeClr val="tx1"/>
+                      </a:solidFill>
+                    </a:ln>
+                  </pic:spPr>
+                </pic:pic>
+              </a:graphicData>
+            </a:graphic>
+          </wp:inline>
+        </w:drawing>
+      </w:r>
+    </w:p>
+    <w:p>
+      <w:pPr>
+        <w:pStyle w:val="Legenda"/>
+        <w:jc w:val="both"/>
+      </w:pPr>
+      <w:bookmarkStart w:id="62" w:name="_Toc8829682"/>
+      <w:r>
+        <w:t xml:space="preserve">Figura </w:t>
+      </w:r>
+      <w:fldSimple w:instr=" SEQ Figura \* ARABIC ">
+        <w:r>
+          <w:rPr>
+            <w:noProof/>
+          </w:rPr>
+          <w:t>16</w:t>
+        </w:r>
+      </w:fldSimple>
+      <w:r>
+        <w:t xml:space="preserve"> - Tela Inicial com Eventos Próximos</w:t>
+      </w:r>
+      <w:bookmarkEnd w:id="62"/>
+    </w:p>
+    <w:p/>
+    <w:p>
+      <w:pPr>
+        <w:pStyle w:val="PargrafodaLista"/>
+      </w:pPr>
+      <w:r>
+        <w:lastRenderedPageBreak/>
+        <w:t xml:space="preserve">Quando o usuário clicar para ver os detalhes de um evento, será </w:t>
+      </w:r>
+      <w:r>
+        <w:t>direcionado para uma página com os detalhes do mesmo, conforme FIGURA 17.</w:t>
+      </w:r>
+    </w:p>
+    <w:p>
+      <w:pPr>
+        <w:pStyle w:val="PargrafodaLista"/>
+        <w:keepNext/>
+        <w:jc w:val="center"/>
+      </w:pPr>
+      <w:r>
+        <w:rPr>
+          <w:noProof/>
+          <w:lang w:eastAsia="pt-BR"/>
+        </w:rPr>
+        <w:drawing>
+          <wp:inline distT="0" distB="0" distL="0" distR="0">
+            <wp:extent cx="3429479" cy="7440064"/>
+            <wp:effectExtent l="19050" t="19050" r="18571" b="27536"/>
+            <wp:docPr id="17" name="Imagem 16" descr="6.PNG"/>
+            <wp:cNvGraphicFramePr>
+              <a:graphicFrameLocks xmlns:a="http://schemas.openxmlformats.org/drawingml/2006/main" noChangeAspect="1"/>
+            </wp:cNvGraphicFramePr>
+            <a:graphic xmlns:a="http://schemas.openxmlformats.org/drawingml/2006/main">
+              <a:graphicData uri="http://schemas.openxmlformats.org/drawingml/2006/picture">
+                <pic:pic xmlns:pic="http://schemas.openxmlformats.org/drawingml/2006/picture">
+                  <pic:nvPicPr>
+                    <pic:cNvPr id="0" name="6.PNG"/>
+                    <pic:cNvPicPr/>
+                  </pic:nvPicPr>
+                  <pic:blipFill>
+                    <a:blip r:embed="rId26"/>
+                    <a:stretch>
+                      <a:fillRect/>
+                    </a:stretch>
+                  </pic:blipFill>
+                  <pic:spPr>
+                    <a:xfrm>
+                      <a:off x="0" y="0"/>
+                      <a:ext cx="3429479" cy="7440064"/>
+                    </a:xfrm>
+                    <a:prstGeom prst="rect">
+                      <a:avLst/>
+                    </a:prstGeom>
+                    <a:ln>
+                      <a:solidFill>
+                        <a:schemeClr val="tx1"/>
+                      </a:solidFill>
+                    </a:ln>
+                  </pic:spPr>
+                </pic:pic>
+              </a:graphicData>
+            </a:graphic>
+          </wp:inline>
+        </w:drawing>
+      </w:r>
+    </w:p>
+    <w:p>
+      <w:pPr>
+        <w:pStyle w:val="Legenda"/>
+        <w:jc w:val="both"/>
+      </w:pPr>
+      <w:bookmarkStart w:id="63" w:name="_Toc8829683"/>
+      <w:r>
+        <w:t xml:space="preserve">Figura </w:t>
+      </w:r>
+      <w:fldSimple w:instr=" SEQ Figura \* ARABIC ">
+        <w:r>
+          <w:rPr>
+            <w:noProof/>
+          </w:rPr>
+          <w:t>17</w:t>
+        </w:r>
+      </w:fldSimple>
+      <w:r>
+        <w:t xml:space="preserve"> - Tela de Visualização de Detalhes do Evento</w:t>
+      </w:r>
+      <w:bookmarkEnd w:id="63"/>
+    </w:p>
+    <w:p/>
+    <w:p/>
+    <w:p>
+      <w:pPr>
+        <w:pStyle w:val="PargrafodaLista"/>
+      </w:pPr>
+      <w:r>
+        <w:lastRenderedPageBreak/>
+        <w:t>Ao clicar no botão de juntar-se, será direcionado a uma tela com informações específicas e um mapa para chegar ao evento, podendo também cancelar sua participação sem penalidades dentro de um intervalo de tempo antes do início do evento.</w:t>
+      </w:r>
+    </w:p>
+    <w:p>
+      <w:pPr>
+        <w:pStyle w:val="PargrafodaLista"/>
+        <w:keepNext/>
+        <w:jc w:val="center"/>
+      </w:pPr>
+      <w:r>
+        <w:rPr>
+          <w:noProof/>
+          <w:lang w:eastAsia="pt-BR"/>
+        </w:rPr>
+        <w:drawing>
+          <wp:inline distT="0" distB="0" distL="0" distR="0">
+            <wp:extent cx="3419953" cy="7440064"/>
+            <wp:effectExtent l="19050" t="19050" r="28097" b="27536"/>
+            <wp:docPr id="18" name="Imagem 17" descr="7.PNG"/>
+            <wp:cNvGraphicFramePr>
+              <a:graphicFrameLocks xmlns:a="http://schemas.openxmlformats.org/drawingml/2006/main" noChangeAspect="1"/>
+            </wp:cNvGraphicFramePr>
+            <a:graphic xmlns:a="http://schemas.openxmlformats.org/drawingml/2006/main">
+              <a:graphicData uri="http://schemas.openxmlformats.org/drawingml/2006/picture">
+                <pic:pic xmlns:pic="http://schemas.openxmlformats.org/drawingml/2006/picture">
+                  <pic:nvPicPr>
+                    <pic:cNvPr id="0" name="7.PNG"/>
+                    <pic:cNvPicPr/>
+                  </pic:nvPicPr>
+                  <pic:blipFill>
+                    <a:blip r:embed="rId27"/>
+                    <a:stretch>
+                      <a:fillRect/>
+                    </a:stretch>
+                  </pic:blipFill>
+                  <pic:spPr>
+                    <a:xfrm>
+                      <a:off x="0" y="0"/>
+                      <a:ext cx="3419953" cy="7440064"/>
+                    </a:xfrm>
+                    <a:prstGeom prst="rect">
+                      <a:avLst/>
+                    </a:prstGeom>
+                    <a:ln>
+                      <a:solidFill>
+                        <a:schemeClr val="tx1"/>
+                      </a:solidFill>
+                    </a:ln>
+                  </pic:spPr>
+                </pic:pic>
+              </a:graphicData>
+            </a:graphic>
+          </wp:inline>
+        </w:drawing>
+      </w:r>
+    </w:p>
+    <w:p>
+      <w:pPr>
+        <w:pStyle w:val="Legenda"/>
+        <w:jc w:val="center"/>
+      </w:pPr>
+      <w:bookmarkStart w:id="64" w:name="_Toc8829684"/>
+      <w:r>
+        <w:t xml:space="preserve">Figura </w:t>
+      </w:r>
+      <w:fldSimple w:instr=" SEQ Figura \* ARABIC ">
+        <w:r>
+          <w:rPr>
+            <w:noProof/>
+          </w:rPr>
+          <w:t>18</w:t>
+        </w:r>
+      </w:fldSimple>
+      <w:r>
+        <w:t xml:space="preserve"> - Tela de Participante do Evento</w:t>
+      </w:r>
+      <w:bookmarkEnd w:id="64"/>
+    </w:p>
+    <w:p>
+      <w:pPr>
+        <w:pStyle w:val="PargrafodaLista"/>
+      </w:pPr>
+      <w:r>
+        <w:lastRenderedPageBreak/>
+        <w:t xml:space="preserve">Se o usuário decidir criar </w:t>
+      </w:r>
+      <w:r>
+        <w:t>um evento, será apresentada uma tela para escolha do esporte do evento, conforme FIGURA 19.</w:t>
+      </w:r>
+    </w:p>
+    <w:p>
+      <w:pPr>
+        <w:keepNext/>
+        <w:jc w:val="center"/>
+      </w:pPr>
+      <w:r>
+        <w:rPr>
+          <w:noProof/>
+          <w:lang w:eastAsia="pt-BR"/>
+        </w:rPr>
+        <w:drawing>
+          <wp:inline distT="0" distB="0" distL="0" distR="0">
+            <wp:extent cx="3477111" cy="7440064"/>
+            <wp:effectExtent l="38100" t="19050" r="28089" b="27536"/>
+            <wp:docPr id="19" name="Imagem 18" descr="criar1.PNG"/>
+            <wp:cNvGraphicFramePr>
+              <a:graphicFrameLocks xmlns:a="http://schemas.openxmlformats.org/drawingml/2006/main" noChangeAspect="1"/>
+            </wp:cNvGraphicFramePr>
+            <a:graphic xmlns:a="http://schemas.openxmlformats.org/drawingml/2006/main">
+              <a:graphicData uri="http://schemas.openxmlformats.org/drawingml/2006/picture">
+                <pic:pic xmlns:pic="http://schemas.openxmlformats.org/drawingml/2006/picture">
+                  <pic:nvPicPr>
+                    <pic:cNvPr id="0" name="criar1.PNG"/>
+                    <pic:cNvPicPr/>
+                  </pic:nvPicPr>
+                  <pic:blipFill>
+                    <a:blip r:embed="rId28"/>
+                    <a:stretch>
+                      <a:fillRect/>
+                    </a:stretch>
+                  </pic:blipFill>
+                  <pic:spPr>
+                    <a:xfrm>
+                      <a:off x="0" y="0"/>
+                      <a:ext cx="3477111" cy="7440064"/>
+                    </a:xfrm>
+                    <a:prstGeom prst="rect">
+                      <a:avLst/>
+                    </a:prstGeom>
+                    <a:ln>
+                      <a:solidFill>
+                        <a:schemeClr val="tx1"/>
+                      </a:solidFill>
+                    </a:ln>
+                  </pic:spPr>
+                </pic:pic>
+              </a:graphicData>
+            </a:graphic>
+          </wp:inline>
+        </w:drawing>
+      </w:r>
+    </w:p>
+    <w:p>
+      <w:pPr>
+        <w:pStyle w:val="Legenda"/>
+        <w:jc w:val="center"/>
+      </w:pPr>
+      <w:bookmarkStart w:id="65" w:name="_Toc8829685"/>
+      <w:r>
+        <w:t xml:space="preserve">Figura </w:t>
+      </w:r>
+      <w:fldSimple w:instr=" SEQ Figura \* ARABIC ">
+        <w:r>
+          <w:rPr>
+            <w:noProof/>
+          </w:rPr>
+          <w:t>19</w:t>
+        </w:r>
+      </w:fldSimple>
+      <w:r>
+        <w:t xml:space="preserve"> - Criar evento: Escolher Esporte</w:t>
+      </w:r>
+      <w:bookmarkEnd w:id="65"/>
+    </w:p>
+    <w:p/>
+    <w:p/>
+    <w:p/>
+    <w:p>
+      <w:pPr>
+        <w:pStyle w:val="PargrafodaLista"/>
+      </w:pPr>
+      <w:r>
+        <w:lastRenderedPageBreak/>
+        <w:t>Após escolher o esporte, o usuário deve escolher data, hora e local de realização, conforme figuras 20, 21 e 22.</w:t>
+      </w:r>
+    </w:p>
+    <w:p>
+      <w:pPr>
+        <w:pStyle w:val="PargrafodaLista"/>
+        <w:keepNext/>
+        <w:jc w:val="center"/>
+      </w:pPr>
+      <w:r>
+        <w:rPr>
+          <w:noProof/>
+          <w:lang w:eastAsia="pt-BR"/>
+        </w:rPr>
+        <w:drawing>
+          <wp:inline distT="0" distB="0" distL="0" distR="0">
+            <wp:extent cx="3448532" cy="7449590"/>
+            <wp:effectExtent l="19050" t="19050" r="18568" b="18010"/>
+            <wp:docPr id="20" name="Imagem 19" descr="criar2.PNG"/>
+            <wp:cNvGraphicFramePr>
+              <a:graphicFrameLocks xmlns:a="http://schemas.openxmlformats.org/drawingml/2006/main" noChangeAspect="1"/>
+            </wp:cNvGraphicFramePr>
+            <a:graphic xmlns:a="http://schemas.openxmlformats.org/drawingml/2006/main">
+              <a:graphicData uri="http://schemas.openxmlformats.org/drawingml/2006/picture">
+                <pic:pic xmlns:pic="http://schemas.openxmlformats.org/drawingml/2006/picture">
+                  <pic:nvPicPr>
+                    <pic:cNvPr id="0" name="criar2.PNG"/>
+                    <pic:cNvPicPr/>
+                  </pic:nvPicPr>
+                  <pic:blipFill>
+                    <a:blip r:embed="rId29"/>
+                    <a:stretch>
+                      <a:fillRect/>
+                    </a:stretch>
+                  </pic:blipFill>
+                  <pic:spPr>
+                    <a:xfrm>
+                      <a:off x="0" y="0"/>
+                      <a:ext cx="3448532" cy="7449590"/>
+                    </a:xfrm>
+                    <a:prstGeom prst="rect">
+                      <a:avLst/>
+                    </a:prstGeom>
+                    <a:ln>
+                      <a:solidFill>
+                        <a:schemeClr val="tx1"/>
+                      </a:solidFill>
+                    </a:ln>
+                  </pic:spPr>
+                </pic:pic>
+              </a:graphicData>
+            </a:graphic>
+          </wp:inline>
+        </w:drawing>
+      </w:r>
+    </w:p>
+    <w:p>
+      <w:pPr>
+        <w:pStyle w:val="Legenda"/>
+        <w:jc w:val="center"/>
+      </w:pPr>
+      <w:bookmarkStart w:id="66" w:name="_Toc8829686"/>
+      <w:r>
+        <w:t xml:space="preserve">Figura </w:t>
+      </w:r>
+      <w:fldSimple w:instr=" SEQ Figura \* ARABIC ">
+        <w:r>
+          <w:rPr>
+            <w:noProof/>
+          </w:rPr>
+          <w:t>20</w:t>
+        </w:r>
+      </w:fldSimple>
+      <w:r>
+        <w:t xml:space="preserve"> - Criar Evento: Escolha da Data</w:t>
+      </w:r>
+      <w:bookmarkEnd w:id="66"/>
+    </w:p>
+    <w:p/>
+    <w:p/>
+    <w:p>
+      <w:pPr>
+        <w:keepNext/>
+        <w:jc w:val="center"/>
+      </w:pPr>
+      <w:r>
+        <w:rPr>
+          <w:noProof/>
+          <w:lang w:eastAsia="pt-BR"/>
+        </w:rPr>
+        <w:lastRenderedPageBreak/>
+        <w:drawing>
+          <wp:inline distT="0" distB="0" distL="0" distR="0">
+            <wp:extent cx="3458058" cy="7430538"/>
+            <wp:effectExtent l="19050" t="19050" r="28092" b="18012"/>
+            <wp:docPr id="21" name="Imagem 20" descr="criar3.PNG"/>
+            <wp:cNvGraphicFramePr>
+              <a:graphicFrameLocks xmlns:a="http://schemas.openxmlformats.org/drawingml/2006/main" noChangeAspect="1"/>
+            </wp:cNvGraphicFramePr>
+            <a:graphic xmlns:a="http://schemas.openxmlformats.org/drawingml/2006/main">
+              <a:graphicData uri="http://schemas.openxmlformats.org/drawingml/2006/picture">
+                <pic:pic xmlns:pic="http://schemas.openxmlformats.org/drawingml/2006/picture">
+                  <pic:nvPicPr>
+                    <pic:cNvPr id="0" name="criar3.PNG"/>
+                    <pic:cNvPicPr/>
+                  </pic:nvPicPr>
+                  <pic:blipFill>
+                    <a:blip r:embed="rId30"/>
+                    <a:stretch>
+                      <a:fillRect/>
+                    </a:stretch>
+                  </pic:blipFill>
+                  <pic:spPr>
+                    <a:xfrm>
+                      <a:off x="0" y="0"/>
+                      <a:ext cx="3458058" cy="7430538"/>
+                    </a:xfrm>
+                    <a:prstGeom prst="rect">
+                      <a:avLst/>
+                    </a:prstGeom>
+                    <a:ln>
+                      <a:solidFill>
+                        <a:schemeClr val="tx1"/>
+                      </a:solidFill>
+                    </a:ln>
+                  </pic:spPr>
+                </pic:pic>
+              </a:graphicData>
+            </a:graphic>
+          </wp:inline>
+        </w:drawing>
+      </w:r>
+    </w:p>
+    <w:p>
+      <w:pPr>
+        <w:pStyle w:val="Legenda"/>
+        <w:jc w:val="center"/>
+      </w:pPr>
+      <w:bookmarkStart w:id="67" w:name="_Toc8829687"/>
+      <w:r>
+        <w:t xml:space="preserve">Figura </w:t>
+      </w:r>
+      <w:fldSimple w:instr=" SEQ Figura \* ARABIC ">
+        <w:r>
+          <w:rPr>
+            <w:noProof/>
+          </w:rPr>
+          <w:t>21</w:t>
+        </w:r>
+      </w:fldSimple>
+      <w:r>
+        <w:t xml:space="preserve"> - Criar Evento: Escolha da Hora</w:t>
+      </w:r>
+      <w:bookmarkEnd w:id="67"/>
+    </w:p>
+    <w:p/>
+    <w:p/>
+    <w:p/>
+    <w:p/>
+    <w:p/>
+    <w:p/>
+    <w:p>
+      <w:pPr>
+        <w:keepNext/>
+        <w:jc w:val="center"/>
+      </w:pPr>
+      <w:r>
+        <w:rPr>
+          <w:noProof/>
+          <w:lang w:eastAsia="pt-BR"/>
+        </w:rPr>
+        <w:lastRenderedPageBreak/>
+        <w:drawing>
+          <wp:inline distT="0" distB="0" distL="0" distR="0">
+            <wp:extent cx="3439005" cy="7430538"/>
+            <wp:effectExtent l="19050" t="19050" r="28095" b="18012"/>
+            <wp:docPr id="22" name="Imagem 21" descr="criar4.PNG"/>
+            <wp:cNvGraphicFramePr>
+              <a:graphicFrameLocks xmlns:a="http://schemas.openxmlformats.org/drawingml/2006/main" noChangeAspect="1"/>
+            </wp:cNvGraphicFramePr>
+            <a:graphic xmlns:a="http://schemas.openxmlformats.org/drawingml/2006/main">
+              <a:graphicData uri="http://schemas.openxmlformats.org/drawingml/2006/picture">
+                <pic:pic xmlns:pic="http://schemas.openxmlformats.org/drawingml/2006/picture">
+                  <pic:nvPicPr>
+                    <pic:cNvPr id="0" name="criar4.PNG"/>
+                    <pic:cNvPicPr/>
+                  </pic:nvPicPr>
+                  <pic:blipFill>
+                    <a:blip r:embed="rId31"/>
+                    <a:stretch>
+                      <a:fillRect/>
+                    </a:stretch>
+                  </pic:blipFill>
+                  <pic:spPr>
+                    <a:xfrm>
+                      <a:off x="0" y="0"/>
+                      <a:ext cx="3439005" cy="7430538"/>
+                    </a:xfrm>
+                    <a:prstGeom prst="rect">
+                      <a:avLst/>
+                    </a:prstGeom>
+                    <a:ln>
+                      <a:solidFill>
+                        <a:schemeClr val="tx1"/>
+                      </a:solidFill>
+                    </a:ln>
+                  </pic:spPr>
+                </pic:pic>
+              </a:graphicData>
+            </a:graphic>
+          </wp:inline>
+        </w:drawing>
+      </w:r>
+    </w:p>
+    <w:p>
+      <w:pPr>
+        <w:pStyle w:val="Legenda"/>
+        <w:jc w:val="center"/>
+      </w:pPr>
+      <w:bookmarkStart w:id="68" w:name="_Toc8829688"/>
+      <w:r>
+        <w:t xml:space="preserve">Figura </w:t>
+      </w:r>
+      <w:fldSimple w:instr=" SEQ Figura \* ARABIC ">
+        <w:r>
+          <w:rPr>
+            <w:noProof/>
+          </w:rPr>
+          <w:t>22</w:t>
+        </w:r>
+      </w:fldSimple>
+      <w:r>
+        <w:t xml:space="preserve"> - Criar Evento: Escolha do Local</w:t>
+      </w:r>
+      <w:bookmarkEnd w:id="68"/>
+    </w:p>
+    <w:p>
+      <w:pPr>
+        <w:pStyle w:val="PargrafodaLista"/>
+      </w:pPr>
+      <w:r>
+        <w:t>Após inserir os dados, é apresentada uma tela de revisão das informações do evento, e a partir daí, confirmar o evento conforme figura 23.</w:t>
+      </w:r>
+    </w:p>
+    <w:p>
+      <w:pPr>
+        <w:keepNext/>
+        <w:jc w:val="center"/>
+      </w:pPr>
+    </w:p>
+    <w:p>
+      <w:pPr>
+        <w:keepNext/>
+        <w:jc w:val="center"/>
+      </w:pPr>
+      <w:r>
+        <w:rPr>
+          <w:noProof/>
+          <w:lang w:eastAsia="pt-BR"/>
+        </w:rPr>
+        <w:drawing>
+          <wp:inline distT="0" distB="0" distL="0" distR="0">
+            <wp:extent cx="3458058" cy="7449590"/>
+            <wp:effectExtent l="38100" t="19050" r="28092" b="18010"/>
+            <wp:docPr id="23" name="Imagem 22" descr="criar5.PNG"/>
+            <wp:cNvGraphicFramePr>
+              <a:graphicFrameLocks xmlns:a="http://schemas.openxmlformats.org/drawingml/2006/main" noChangeAspect="1"/>
+            </wp:cNvGraphicFramePr>
+            <a:graphic xmlns:a="http://schemas.openxmlformats.org/drawingml/2006/main">
+              <a:graphicData uri="http://schemas.openxmlformats.org/drawingml/2006/picture">
+                <pic:pic xmlns:pic="http://schemas.openxmlformats.org/drawingml/2006/picture">
+                  <pic:nvPicPr>
+                    <pic:cNvPr id="0" name="criar5.PNG"/>
+                    <pic:cNvPicPr/>
+                  </pic:nvPicPr>
+                  <pic:blipFill>
+                    <a:blip r:embed="rId32"/>
+                    <a:stretch>
+                      <a:fillRect/>
+                    </a:stretch>
+                  </pic:blipFill>
+                  <pic:spPr>
+                    <a:xfrm>
+                      <a:off x="0" y="0"/>
+                      <a:ext cx="3458058" cy="7449590"/>
+                    </a:xfrm>
+                    <a:prstGeom prst="rect">
+                      <a:avLst/>
+                    </a:prstGeom>
+                    <a:ln>
+                      <a:solidFill>
+                        <a:schemeClr val="tx1"/>
+                      </a:solidFill>
+                    </a:ln>
+                  </pic:spPr>
+                </pic:pic>
+              </a:graphicData>
+            </a:graphic>
+          </wp:inline>
+        </w:drawing>
+      </w:r>
+    </w:p>
+    <w:p>
+      <w:pPr>
+        <w:pStyle w:val="Legenda"/>
+        <w:jc w:val="center"/>
+      </w:pPr>
+      <w:bookmarkStart w:id="69" w:name="_Toc8829689"/>
+      <w:r>
+        <w:t xml:space="preserve">Figura </w:t>
+      </w:r>
+      <w:fldSimple w:instr=" SEQ Figura \* ARABIC ">
+        <w:r>
+          <w:rPr>
+            <w:noProof/>
+          </w:rPr>
+          <w:t>23</w:t>
+        </w:r>
+      </w:fldSimple>
+      <w:r>
+        <w:t xml:space="preserve"> - Criar Evento: Revisão de Dados</w:t>
+      </w:r>
+      <w:bookmarkEnd w:id="69"/>
+    </w:p>
+    <w:p>
+      <w:pPr>
+        <w:pStyle w:val="PargrafodaLista"/>
+      </w:pPr>
+      <w:r>
+        <w:t>Após confirmar o evento, o usuário pode convidar usuários em suas listas de amigos, ou disponíveis nas proximidades.</w:t>
+      </w:r>
+    </w:p>
+    <w:p>
+      <w:pPr>
+        <w:pStyle w:val="PargrafodaLista"/>
+        <w:keepNext/>
+        <w:jc w:val="center"/>
+      </w:pPr>
+      <w:r>
+        <w:rPr>
+          <w:noProof/>
+          <w:lang w:eastAsia="pt-BR"/>
+        </w:rPr>
+        <w:lastRenderedPageBreak/>
+        <w:drawing>
+          <wp:inline distT="0" distB="0" distL="0" distR="0">
+            <wp:extent cx="3448532" cy="7430538"/>
+            <wp:effectExtent l="19050" t="19050" r="18568" b="18012"/>
+            <wp:docPr id="24" name="Imagem 23" descr="criar6.PNG"/>
+            <wp:cNvGraphicFramePr>
+              <a:graphicFrameLocks xmlns:a="http://schemas.openxmlformats.org/drawingml/2006/main" noChangeAspect="1"/>
+            </wp:cNvGraphicFramePr>
+            <a:graphic xmlns:a="http://schemas.openxmlformats.org/drawingml/2006/main">
+              <a:graphicData uri="http://schemas.openxmlformats.org/drawingml/2006/picture">
+                <pic:pic xmlns:pic="http://schemas.openxmlformats.org/drawingml/2006/picture">
+                  <pic:nvPicPr>
+                    <pic:cNvPr id="0" name="criar6.PNG"/>
+                    <pic:cNvPicPr/>
+                  </pic:nvPicPr>
+                  <pic:blipFill>
+                    <a:blip r:embed="rId33"/>
+                    <a:stretch>
+                      <a:fillRect/>
+                    </a:stretch>
+                  </pic:blipFill>
+                  <pic:spPr>
+                    <a:xfrm>
+                      <a:off x="0" y="0"/>
+                      <a:ext cx="3448532" cy="7430538"/>
+                    </a:xfrm>
+                    <a:prstGeom prst="rect">
+                      <a:avLst/>
+                    </a:prstGeom>
+                    <a:ln>
+                      <a:solidFill>
+                        <a:schemeClr val="tx1"/>
+                      </a:solidFill>
+                    </a:ln>
+                  </pic:spPr>
+                </pic:pic>
+              </a:graphicData>
+            </a:graphic>
+          </wp:inline>
+        </w:drawing>
+      </w:r>
+    </w:p>
+    <w:p>
+      <w:pPr>
+        <w:pStyle w:val="Legenda"/>
+        <w:jc w:val="center"/>
+      </w:pPr>
+      <w:bookmarkStart w:id="70" w:name="_Toc8829690"/>
+      <w:r>
+        <w:t xml:space="preserve">Figura </w:t>
+      </w:r>
+      <w:fldSimple w:instr=" SEQ Figura \* ARABIC ">
+        <w:r>
+          <w:rPr>
+            <w:noProof/>
+          </w:rPr>
+          <w:t>24</w:t>
+        </w:r>
+      </w:fldSimple>
+      <w:r>
+        <w:t xml:space="preserve"> - Criar Evento: Enviar Convites</w:t>
+      </w:r>
+      <w:bookmarkEnd w:id="70"/>
+    </w:p>
+    <w:p>
+      <w:pPr>
+        <w:pStyle w:val="PargrafodaLista"/>
+      </w:pPr>
+      <w:r>
+        <w:t>Na tela inicial, o usuário também pode visualizar e editar seu perfil, conforme figura 25.</w:t>
+      </w:r>
+    </w:p>
+    <w:p>
+      <w:pPr>
+        <w:pStyle w:val="PargrafodaLista"/>
+        <w:keepNext/>
+        <w:jc w:val="center"/>
+      </w:pPr>
+      <w:r>
+        <w:rPr>
+          <w:noProof/>
+          <w:lang w:eastAsia="pt-BR"/>
+        </w:rPr>
+        <w:lastRenderedPageBreak/>
+        <w:drawing>
+          <wp:inline distT="0" distB="0" distL="0" distR="0">
+            <wp:extent cx="3419953" cy="7440064"/>
+            <wp:effectExtent l="19050" t="19050" r="28097" b="27536"/>
+            <wp:docPr id="25" name="Imagem 24" descr="8.PNG"/>
+            <wp:cNvGraphicFramePr>
+              <a:graphicFrameLocks xmlns:a="http://schemas.openxmlformats.org/drawingml/2006/main" noChangeAspect="1"/>
+            </wp:cNvGraphicFramePr>
+            <a:graphic xmlns:a="http://schemas.openxmlformats.org/drawingml/2006/main">
+              <a:graphicData uri="http://schemas.openxmlformats.org/drawingml/2006/picture">
+                <pic:pic xmlns:pic="http://schemas.openxmlformats.org/drawingml/2006/picture">
+                  <pic:nvPicPr>
+                    <pic:cNvPr id="0" name="8.PNG"/>
+                    <pic:cNvPicPr/>
+                  </pic:nvPicPr>
+                  <pic:blipFill>
+                    <a:blip r:embed="rId34"/>
+                    <a:stretch>
+                      <a:fillRect/>
+                    </a:stretch>
+                  </pic:blipFill>
+                  <pic:spPr>
+                    <a:xfrm>
+                      <a:off x="0" y="0"/>
+                      <a:ext cx="3419953" cy="7440064"/>
+                    </a:xfrm>
+                    <a:prstGeom prst="rect">
+                      <a:avLst/>
+                    </a:prstGeom>
+                    <a:ln>
+                      <a:solidFill>
+                        <a:schemeClr val="tx1"/>
+                      </a:solidFill>
+                    </a:ln>
+                  </pic:spPr>
+                </pic:pic>
+              </a:graphicData>
+            </a:graphic>
+          </wp:inline>
+        </w:drawing>
+      </w:r>
+    </w:p>
+    <w:p>
+      <w:pPr>
+        <w:pStyle w:val="Legenda"/>
+        <w:jc w:val="center"/>
+      </w:pPr>
+      <w:bookmarkStart w:id="71" w:name="_Toc8829691"/>
+      <w:r>
+        <w:t xml:space="preserve">Figura </w:t>
+      </w:r>
+      <w:fldSimple w:instr=" SEQ Figura \* ARABIC ">
+        <w:r>
+          <w:rPr>
+            <w:noProof/>
+          </w:rPr>
+          <w:t>25</w:t>
+        </w:r>
+      </w:fldSimple>
+      <w:r>
+        <w:t xml:space="preserve"> - Visualizar e Editar Perfil</w:t>
+      </w:r>
+      <w:bookmarkEnd w:id="71"/>
+    </w:p>
+    <w:p/>
+    <w:p/>
+    <w:p/>
+    <w:p/>
+    <w:p/>
+    <w:p>
+      <w:pPr>
+        <w:pStyle w:val="PargrafodaLista"/>
+      </w:pPr>
+      <w:r>
+        <w:lastRenderedPageBreak/>
+        <w:t>Na tela inicial, também haverá uma área clicável de notificações, conforme figura 26.</w:t>
+      </w:r>
+    </w:p>
+    <w:p>
+      <w:pPr>
+        <w:pStyle w:val="PargrafodaLista"/>
+        <w:keepNext/>
+        <w:jc w:val="center"/>
+      </w:pPr>
+      <w:r>
+        <w:rPr>
+          <w:noProof/>
+          <w:lang w:eastAsia="pt-BR"/>
+        </w:rPr>
+        <w:drawing>
+          <wp:inline distT="0" distB="0" distL="0" distR="0">
+            <wp:extent cx="3419953" cy="7421011"/>
+            <wp:effectExtent l="19050" t="19050" r="28097" b="27539"/>
+            <wp:docPr id="26" name="Imagem 25" descr="9.PNG"/>
+            <wp:cNvGraphicFramePr>
+              <a:graphicFrameLocks xmlns:a="http://schemas.openxmlformats.org/drawingml/2006/main" noChangeAspect="1"/>
+            </wp:cNvGraphicFramePr>
+            <a:graphic xmlns:a="http://schemas.openxmlformats.org/drawingml/2006/main">
+              <a:graphicData uri="http://schemas.openxmlformats.org/drawingml/2006/picture">
+                <pic:pic xmlns:pic="http://schemas.openxmlformats.org/drawingml/2006/picture">
+                  <pic:nvPicPr>
+                    <pic:cNvPr id="0" name="9.PNG"/>
+                    <pic:cNvPicPr/>
+                  </pic:nvPicPr>
+                  <pic:blipFill>
+                    <a:blip r:embed="rId35"/>
+                    <a:stretch>
+                      <a:fillRect/>
+                    </a:stretch>
+                  </pic:blipFill>
+                  <pic:spPr>
+                    <a:xfrm>
+                      <a:off x="0" y="0"/>
+                      <a:ext cx="3419953" cy="7421011"/>
+                    </a:xfrm>
+                    <a:prstGeom prst="rect">
+                      <a:avLst/>
+                    </a:prstGeom>
+                    <a:ln>
+                      <a:solidFill>
+                        <a:schemeClr val="tx1"/>
+                      </a:solidFill>
+                    </a:ln>
+                  </pic:spPr>
+                </pic:pic>
+              </a:graphicData>
+            </a:graphic>
+          </wp:inline>
+        </w:drawing>
+      </w:r>
+    </w:p>
+    <w:p>
+      <w:pPr>
+        <w:pStyle w:val="Legenda"/>
+        <w:jc w:val="center"/>
+      </w:pPr>
+      <w:bookmarkStart w:id="72" w:name="_Toc8829692"/>
+      <w:r>
+        <w:t xml:space="preserve">Figura </w:t>
+      </w:r>
+      <w:fldSimple w:instr=" SEQ Figura \* ARABIC ">
+        <w:r>
+          <w:rPr>
+            <w:noProof/>
+          </w:rPr>
+          <w:t>26</w:t>
+        </w:r>
+      </w:fldSimple>
+      <w:r>
+        <w:t xml:space="preserve"> - Notificações</w:t>
+      </w:r>
+      <w:bookmarkEnd w:id="72"/>
+    </w:p>
+    <w:p>
+      <w:pPr>
+        <w:pStyle w:val="PargrafodaLista"/>
+      </w:pPr>
+      <w:r>
+        <w:t xml:space="preserve">Tela com informações sobre o aplicativo. </w:t>
+      </w:r>
+    </w:p>
+    <w:p>
+      <w:pPr>
+        <w:pStyle w:val="PargrafodaLista"/>
+        <w:keepNext/>
+        <w:jc w:val="center"/>
+      </w:pPr>
+      <w:r>
+        <w:rPr>
+          <w:noProof/>
+          <w:lang w:eastAsia="pt-BR"/>
+        </w:rPr>
+        <w:lastRenderedPageBreak/>
+        <w:drawing>
+          <wp:inline distT="0" distB="0" distL="0" distR="0">
+            <wp:extent cx="3458058" cy="7440064"/>
+            <wp:effectExtent l="38100" t="19050" r="28092" b="27536"/>
+            <wp:docPr id="27" name="Imagem 26" descr="10.PNG"/>
+            <wp:cNvGraphicFramePr>
+              <a:graphicFrameLocks xmlns:a="http://schemas.openxmlformats.org/drawingml/2006/main" noChangeAspect="1"/>
+            </wp:cNvGraphicFramePr>
+            <a:graphic xmlns:a="http://schemas.openxmlformats.org/drawingml/2006/main">
+              <a:graphicData uri="http://schemas.openxmlformats.org/drawingml/2006/picture">
+                <pic:pic xmlns:pic="http://schemas.openxmlformats.org/drawingml/2006/picture">
+                  <pic:nvPicPr>
+                    <pic:cNvPr id="0" name="10.PNG"/>
+                    <pic:cNvPicPr/>
+                  </pic:nvPicPr>
+                  <pic:blipFill>
+                    <a:blip r:embed="rId36"/>
+                    <a:stretch>
+                      <a:fillRect/>
+                    </a:stretch>
+                  </pic:blipFill>
+                  <pic:spPr>
+                    <a:xfrm>
+                      <a:off x="0" y="0"/>
+                      <a:ext cx="3458058" cy="7440064"/>
+                    </a:xfrm>
+                    <a:prstGeom prst="rect">
+                      <a:avLst/>
+                    </a:prstGeom>
+                    <a:ln>
+                      <a:solidFill>
+                        <a:schemeClr val="tx1"/>
+                      </a:solidFill>
+                    </a:ln>
+                  </pic:spPr>
+                </pic:pic>
+              </a:graphicData>
+            </a:graphic>
+          </wp:inline>
+        </w:drawing>
+      </w:r>
+    </w:p>
+    <w:p>
+      <w:pPr>
+        <w:pStyle w:val="Legenda"/>
+        <w:jc w:val="center"/>
+      </w:pPr>
+      <w:bookmarkStart w:id="73" w:name="_Toc8829693"/>
+      <w:r>
+        <w:t xml:space="preserve">Figura </w:t>
+      </w:r>
+      <w:fldSimple w:instr=" SEQ Figura \* ARABIC ">
+        <w:r>
+          <w:rPr>
+            <w:noProof/>
+          </w:rPr>
+          <w:t>27</w:t>
+        </w:r>
+      </w:fldSimple>
+      <w:r>
+        <w:t xml:space="preserve"> - Sobre o JogaJunto</w:t>
+      </w:r>
+      <w:bookmarkEnd w:id="73"/>
+    </w:p>
+    <w:p/>
+    <w:p/>
+    <w:p/>
+    <w:p/>
+    <w:p>
+      <w:pPr>
+        <w:pStyle w:val="Ttulo1"/>
+      </w:pPr>
+      <w:bookmarkStart w:id="74" w:name="_Toc7608634"/>
+      <w:r>
+        <w:lastRenderedPageBreak/>
+        <w:t>CONCLUSÃO</w:t>
+      </w:r>
+      <w:bookmarkEnd w:id="74"/>
+    </w:p>
+    <w:p>
+      <w:pPr>
+        <w:pStyle w:val="Standard"/>
+        <w:rPr>
+          <w:lang w:val="pt-BR"/>
+        </w:rPr>
+      </w:pPr>
+    </w:p>
+    <w:p>
+      <w:pPr>
+        <w:pStyle w:val="PargrafodaLista"/>
         <w:rPr>
           <w:rFonts w:eastAsia="Arial" w:cs="Arial"/>
           <w:color w:val="000000"/>
@@ -11890,45 +14493,12 @@
         </w:rPr>
       </w:pPr>
       <w:r>
-        <w:br w:type="page"/>
-      </w:r>
-    </w:p>
-    <w:p>
-      <w:pPr>
-        <w:pStyle w:val="Ttulo1"/>
-      </w:pPr>
-      <w:bookmarkStart w:id="58" w:name="_Toc7608634"/>
-      <w:r>
-        <w:lastRenderedPageBreak/>
-        <w:t>CONCLUSÃO</w:t>
-      </w:r>
-      <w:bookmarkEnd w:id="58"/>
-    </w:p>
-    <w:p>
-      <w:pPr>
-        <w:pStyle w:val="Standard"/>
-        <w:rPr>
-          <w:lang w:val="pt-BR"/>
-        </w:rPr>
-      </w:pPr>
-    </w:p>
-    <w:p>
-      <w:pPr>
-        <w:spacing w:after="160" w:line="259" w:lineRule="auto"/>
-        <w:jc w:val="left"/>
-        <w:rPr>
-          <w:rFonts w:eastAsia="Arial" w:cs="Arial"/>
-          <w:b/>
-          <w:color w:val="000000"/>
-          <w:kern w:val="3"/>
-          <w:sz w:val="22"/>
-          <w:lang w:eastAsia="zh-CN" w:bidi="hi-IN"/>
-        </w:rPr>
-      </w:pPr>
-      <w:r>
-        <w:rPr>
-          <w:b/>
-        </w:rPr>
+        <w:t>Com os testes feitos e a prototipagem realizada, foi constatado que o aplicativo tem potencial para utilização no dia-a-dia do atleta comum, e ajuda a resolver o problema de encontrar pessoas para realização de esportes coletivos.</w:t>
+      </w:r>
+      <w:r>
+        <w:t xml:space="preserve"> </w:t>
+      </w:r>
+      <w:r>
         <w:br w:type="page"/>
       </w:r>
     </w:p>
@@ -11942,31 +14512,313 @@
         <w:ind w:left="432" w:hanging="432"/>
         <w:jc w:val="center"/>
       </w:pPr>
-      <w:bookmarkStart w:id="59" w:name="_Toc7608635"/>
+      <w:bookmarkStart w:id="75" w:name="_Toc7608635"/>
       <w:r>
         <w:lastRenderedPageBreak/>
         <w:t>REFERÊNCIAS BIBLIOGRÁFICAS</w:t>
       </w:r>
-      <w:bookmarkEnd w:id="59"/>
+      <w:bookmarkEnd w:id="75"/>
     </w:p>
     <w:p>
       <w:pPr>
         <w:spacing w:line="360" w:lineRule="auto"/>
       </w:pPr>
     </w:p>
+    <w:p>
+      <w:r>
+        <w:t xml:space="preserve">CHEGAMAISAPP.COM, </w:t>
+      </w:r>
+      <w:r>
+        <w:rPr>
+          <w:b/>
+        </w:rPr>
+        <w:t>Chega+ App</w:t>
+      </w:r>
+      <w:r>
+        <w:t xml:space="preserve">. Disponível em </w:t>
+      </w:r>
+      <w:r>
+        <w:t>&lt;</w:t>
+      </w:r>
+      <w:r>
+        <w:t>http://chegamaisapp.com</w:t>
+      </w:r>
+      <w:r>
+        <w:t>&gt;</w:t>
+      </w:r>
+      <w:r>
+        <w:t>.</w:t>
+      </w:r>
+    </w:p>
     <w:p/>
     <w:p>
-      <w:pPr>
-        <w:rPr>
-          <w:color w:val="FF0000"/>
-        </w:rPr>
-      </w:pPr>
-      <w:r>
-        <w:rPr>
-          <w:color w:val="FF0000"/>
-        </w:rPr>
-        <w:t>Em ordem alfabética!!!</w:t>
-      </w:r>
+      <w:r>
+        <w:t>APPLESTORE, 2018</w:t>
+      </w:r>
+      <w:r>
+        <w:t>. Donos da bola. Disponível em &lt;</w:t>
+      </w:r>
+      <w:r>
+        <w:t xml:space="preserve"> https://itunes.apple.com/br/app/dono-da-bola-pelada-manager-futebol-brazil/id903682192?mt=8</w:t>
+      </w:r>
+      <w:r>
+        <w:t>&gt;.</w:t>
+      </w:r>
+    </w:p>
+    <w:p/>
+    <w:p>
+      <w:r>
+        <w:t xml:space="preserve">GOMES, E H. </w:t>
+      </w:r>
+      <w:r>
+        <w:t xml:space="preserve">Sistema </w:t>
+      </w:r>
+      <w:r>
+        <w:rPr>
+          <w:b/>
+        </w:rPr>
+        <w:t>Gerenciador de Banco de Dados</w:t>
+      </w:r>
+      <w:r>
+        <w:t>. Disponível em &lt;</w:t>
+      </w:r>
+      <w:r>
+        <w:t>http://ehgomes.com.br/disciplinas/bdd/sgbd.php</w:t>
+      </w:r>
+      <w:r>
+        <w:t>&gt;</w:t>
+      </w:r>
+      <w:r>
+        <w:t>.</w:t>
+      </w:r>
+      <w:r>
+        <w:t xml:space="preserve"> Acesso em 10 mai</w:t>
+      </w:r>
+      <w:r>
+        <w:t>.</w:t>
+      </w:r>
+      <w:r>
+        <w:t xml:space="preserve"> 2019.</w:t>
+      </w:r>
+    </w:p>
+    <w:p/>
+    <w:p>
+      <w:r>
+        <w:t xml:space="preserve">IONIC FRAMEWORK. </w:t>
+      </w:r>
+      <w:r>
+        <w:rPr>
+          <w:b/>
+        </w:rPr>
+        <w:t>Ionic Platform Documentation</w:t>
+      </w:r>
+      <w:r>
+        <w:t xml:space="preserve">. </w:t>
+      </w:r>
+      <w:r>
+        <w:t>Disponível em &lt;https://ionicframework.com/docs/v3/</w:t>
+      </w:r>
+      <w:r>
+        <w:t>&gt;. Acesso em 10 mai. 2019.</w:t>
+      </w:r>
+    </w:p>
+    <w:p/>
+    <w:p>
+      <w:r>
+        <w:t xml:space="preserve">LARAVEL.COM. </w:t>
+      </w:r>
+      <w:r>
+        <w:rPr>
+          <w:b/>
+        </w:rPr>
+        <w:t>Laravel Framework</w:t>
+      </w:r>
+      <w:r>
+        <w:t>. Disponível em &lt;https://laravel.com&gt;. Acesso em 10 mai. 2019.</w:t>
+      </w:r>
+    </w:p>
+    <w:p/>
+    <w:p>
+      <w:r>
+        <w:t>LUCAS, E</w:t>
+      </w:r>
+      <w:r>
+        <w:t xml:space="preserve">.; </w:t>
+      </w:r>
+      <w:r>
+        <w:t xml:space="preserve">WIEGERT, C.;. </w:t>
+      </w:r>
+      <w:r>
+        <w:rPr>
+          <w:b/>
+        </w:rPr>
+        <w:t>Ionic Framework V4+</w:t>
+      </w:r>
+      <w:r>
+        <w:t xml:space="preserve">. </w:t>
+      </w:r>
+      <w:r>
+        <w:t>Disponível em &lt; https://ionicframework.com/docs/intro#ionic-framework-v4-</w:t>
+      </w:r>
+      <w:r>
+        <w:t>&gt;.</w:t>
+      </w:r>
+      <w:r>
+        <w:t xml:space="preserve"> 23/01/2019</w:t>
+      </w:r>
+      <w:r>
+        <w:t>.</w:t>
+      </w:r>
+    </w:p>
+    <w:p/>
+    <w:p>
+      <w:r>
+        <w:t xml:space="preserve">OTWELL, T. </w:t>
+      </w:r>
+      <w:r>
+        <w:rPr>
+          <w:b/>
+        </w:rPr>
+        <w:t>Release Notes</w:t>
+      </w:r>
+      <w:r>
+        <w:t>. Disponível em &lt;</w:t>
+      </w:r>
+      <w:r>
+        <w:t xml:space="preserve"> </w:t>
+      </w:r>
+      <w:r>
+        <w:t>https://laravel.com/docs/5.8/releases#laravel-5.8</w:t>
+      </w:r>
+      <w:r>
+        <w:t>&gt;. Acesso em 10 mai. 2019.</w:t>
+      </w:r>
+    </w:p>
+    <w:p/>
+    <w:p>
+      <w:r>
+        <w:t>PELADEIROS. Peladeiros App. Disponível em &lt;</w:t>
+      </w:r>
+      <w:r>
+        <w:t xml:space="preserve"> https://play.google.com/store/apps/details?id=br.com.peladeiros&amp;hl=pt_BR</w:t>
+      </w:r>
+      <w:r>
+        <w:t>&gt;.</w:t>
+      </w:r>
+    </w:p>
+    <w:p/>
+    <w:p>
+      <w:pPr>
+        <w:rPr>
+          <w:lang w:val="en-US"/>
+        </w:rPr>
+      </w:pPr>
+      <w:r>
+        <w:rPr>
+          <w:lang w:val="en-US"/>
+        </w:rPr>
+        <w:t xml:space="preserve">PHP.NET. </w:t>
+      </w:r>
+      <w:r>
+        <w:rPr>
+          <w:b/>
+          <w:lang w:val="en-US"/>
+        </w:rPr>
+        <w:t>PHP: Hypertext Processor</w:t>
+      </w:r>
+      <w:r>
+        <w:rPr>
+          <w:lang w:val="en-US"/>
+        </w:rPr>
+        <w:t>.</w:t>
+      </w:r>
+      <w:r>
+        <w:rPr>
+          <w:lang w:val="en-US"/>
+        </w:rPr>
+        <w:t xml:space="preserve"> </w:t>
+      </w:r>
+      <w:r>
+        <w:t>Disponível em &lt;https://php.net/</w:t>
+      </w:r>
+      <w:r>
+        <w:t xml:space="preserve">&gt;. </w:t>
+      </w:r>
+      <w:r>
+        <w:rPr>
+          <w:lang w:val="en-US"/>
+        </w:rPr>
+        <w:t>Acesso em 10 mai. 2019.</w:t>
+      </w:r>
+    </w:p>
+    <w:p>
+      <w:pPr>
+        <w:rPr>
+          <w:lang w:val="en-US"/>
+        </w:rPr>
+      </w:pPr>
+    </w:p>
+    <w:p>
+      <w:pPr>
+        <w:rPr>
+          <w:lang w:val="en-US"/>
+        </w:rPr>
+      </w:pPr>
+      <w:r>
+        <w:rPr>
+          <w:lang w:val="en-US"/>
+        </w:rPr>
+        <w:t xml:space="preserve">POSTGRESQL. </w:t>
+      </w:r>
+      <w:r>
+        <w:rPr>
+          <w:b/>
+          <w:lang w:val="en-US"/>
+        </w:rPr>
+        <w:t>PostgreSQL: The World's Most Advanced Open Source Relational Database</w:t>
+      </w:r>
+      <w:r>
+        <w:rPr>
+          <w:lang w:val="en-US"/>
+        </w:rPr>
+        <w:t>.</w:t>
+      </w:r>
+      <w:r>
+        <w:rPr>
+          <w:lang w:val="en-US"/>
+        </w:rPr>
+        <w:t xml:space="preserve"> Disponível em &lt;</w:t>
+      </w:r>
+      <w:r>
+        <w:t>https://www.postgresql.org/</w:t>
+      </w:r>
+      <w:r>
+        <w:rPr>
+          <w:lang w:val="en-US"/>
+        </w:rPr>
+        <w:t>&gt;. Acesso em 10 mai. 2019.</w:t>
+      </w:r>
+    </w:p>
+    <w:p>
+      <w:pPr>
+        <w:rPr>
+          <w:lang w:val="en-US"/>
+        </w:rPr>
+      </w:pPr>
+    </w:p>
+    <w:p>
+      <w:pPr>
+        <w:rPr>
+          <w:lang w:val="en-US"/>
+        </w:rPr>
+      </w:pPr>
+    </w:p>
+    <w:p>
+      <w:pPr>
+        <w:rPr>
+          <w:lang w:val="en-US"/>
+        </w:rPr>
+      </w:pPr>
     </w:p>
     <w:sectPr>
       <w:pgSz w:w="11906" w:h="16838"/>
@@ -12078,7 +14930,7 @@
             <w:sz w:val="20"/>
             <w:szCs w:val="20"/>
           </w:rPr>
-          <w:t>28</w:t>
+          <w:t>43</w:t>
         </w:r>
         <w:r>
           <w:rPr>
@@ -12750,7 +15602,6 @@
   <w:style w:type="character" w:default="1" w:styleId="Fontepargpadro">
     <w:name w:val="Default Paragraph Font"/>
     <w:uiPriority w:val="1"/>
-    <w:semiHidden/>
     <w:unhideWhenUsed/>
   </w:style>
   <w:style w:type="table" w:default="1" w:styleId="Tabelanormal">
@@ -13649,7 +16500,7 @@
 </file>
 
 <file path=customXml/itemProps1.xml><?xml version="1.0" encoding="utf-8"?>
-<ds:datastoreItem xmlns:ds="http://schemas.openxmlformats.org/officeDocument/2006/customXml" ds:itemID="{4189D08C-FFB7-4020-9EEB-0E7EBDD6D712}">
+<ds:datastoreItem xmlns:ds="http://schemas.openxmlformats.org/officeDocument/2006/customXml" ds:itemID="{EEE13E0F-CFB2-41A7-8E40-BC45E48A3DAF}">
   <ds:schemaRefs>
     <ds:schemaRef ds:uri="http://schemas.openxmlformats.org/officeDocument/2006/bibliography"/>
   </ds:schemaRefs>

</xml_diff>

<commit_message>
Documentação com Correções do Prof. Nelson
</commit_message>
<xml_diff>
--- a/Docs/Documentação - Leonardo-Maickel.docx
+++ b/Docs/Documentação - Leonardo-Maickel.docx
@@ -1146,7 +1146,19 @@
         <w:rPr>
           <w:szCs w:val="24"/>
         </w:rPr>
-        <w:t>Nome completo do Orientador 2, com titulação</w:t>
+        <w:t>Profº. Esp</w:t>
+      </w:r>
+      <w:r>
+        <w:rPr>
+          <w:szCs w:val="24"/>
+        </w:rPr>
+        <w:t>.</w:t>
+      </w:r>
+      <w:r>
+        <w:rPr>
+          <w:szCs w:val="24"/>
+        </w:rPr>
+        <w:t xml:space="preserve"> Nelson Nunes André Júnior</w:t>
       </w:r>
     </w:p>
     <w:p>
@@ -1205,7 +1217,13 @@
         <w:rPr>
           <w:szCs w:val="24"/>
         </w:rPr>
-        <w:t xml:space="preserve">Orientador(a): </w:t>
+        <w:t>Membro avaliador:</w:t>
+      </w:r>
+      <w:r>
+        <w:rPr>
+          <w:szCs w:val="24"/>
+        </w:rPr>
+        <w:t xml:space="preserve"> </w:t>
       </w:r>
       <w:r>
         <w:rPr>
@@ -1217,13 +1235,7 @@
         <w:rPr>
           <w:szCs w:val="24"/>
         </w:rPr>
-        <w:t>Nome completo do Orientador 3</w:t>
-      </w:r>
-      <w:r>
-        <w:rPr>
-          <w:szCs w:val="24"/>
-        </w:rPr>
-        <w:t>, com titulação</w:t>
+        <w:t>Profº. Dr. Evandro Cantú</w:t>
       </w:r>
     </w:p>
     <w:p>
@@ -1293,7 +1305,7 @@
         <w:rPr>
           <w:szCs w:val="24"/>
         </w:rPr>
-        <w:t>Nome completo do Membro Avaliador 1, com titulação</w:t>
+        <w:t>Profº. Dr. Marcos Ricardo Müller</w:t>
       </w:r>
     </w:p>
     <w:p>
@@ -1308,20 +1320,7 @@
         <w:rPr>
           <w:szCs w:val="24"/>
         </w:rPr>
-        <w:t xml:space="preserve">Colegiado de </w:t>
-      </w:r>
-      <w:r>
-        <w:rPr>
-          <w:color w:val="FF0000"/>
-          <w:szCs w:val="24"/>
-        </w:rPr>
-        <w:t>{nome do colegiado}</w:t>
-      </w:r>
-      <w:r>
-        <w:rPr>
-          <w:szCs w:val="24"/>
-        </w:rPr>
-        <w:t>, IFPR</w:t>
+        <w:t>Colegiado de Informática, IFPR</w:t>
       </w:r>
     </w:p>
     <w:p>
@@ -1374,7 +1373,13 @@
         <w:rPr>
           <w:szCs w:val="24"/>
         </w:rPr>
-        <w:t>do Iguaçu, XX</w:t>
+        <w:t xml:space="preserve">do Iguaçu, </w:t>
+      </w:r>
+      <w:r>
+        <w:rPr>
+          <w:szCs w:val="24"/>
+        </w:rPr>
+        <w:t>11</w:t>
       </w:r>
       <w:r>
         <w:rPr>
@@ -1434,61 +1439,72 @@
         <w:rPr>
           <w:shd w:val="clear" w:color="auto" w:fill="FFFFFF"/>
         </w:rPr>
-        <w:t>Elemento obrigatório, que evidencia os pontos mais importantes do trabalho, apresentando inclusive os resultados obtidos. Deve ser digitado em parágrafo único, com espaçamento simples, contendo de 150 a 500 palavras (teses, dissertações eoutros), e de 100 a 250 palavras (artigos de periódicos). Utilizar a terceira pessoa do singular mantendo o ve</w:t>
+        <w:tab/>
+        <w:t xml:space="preserve">Este projeto envolve o desenvolvimento de um aplicativo para facilitação da prática de esportes coletivos, onde um usuário pode se cadastrar e, em sua área, encontrar partidas de vários esportes coletivos previamente cadastrados, em locais marcados </w:t>
       </w:r>
       <w:r>
         <w:rPr>
           <w:shd w:val="clear" w:color="auto" w:fill="FFFFFF"/>
         </w:rPr>
-        <w:t xml:space="preserve">rbo na voz ativa. </w:t>
+        <w:t>em um</w:t>
       </w:r>
       <w:r>
         <w:rPr>
           <w:shd w:val="clear" w:color="auto" w:fill="FFFFFF"/>
         </w:rPr>
-        <w:t>O termo RESUMO deve ser escrito em letras maiúscu</w:t>
-      </w:r>
-      <w:r>
-        <w:rPr>
+        <w:t xml:space="preserve"> mapa. O usuário, se procurando uma partida pode interagir com vários eventos que aparecerão em sua tela principal através de um mapa. Se estiver procurando por jogadores para completar seu evento, o usuário poderá procurar por jogadores que estarão disponíveis dentro de sua área, através de uma listagem com os perfis de todos os usuários. Esse perfil conta com informações sobre o usuário em si, e seu </w:t>
+      </w:r>
+      <w:r>
+        <w:rPr>
+          <w:i/>
           <w:shd w:val="clear" w:color="auto" w:fill="FFFFFF"/>
         </w:rPr>
-        <w:t xml:space="preserve">las, em negrito e centralizado. </w:t>
+        <w:t>score</w:t>
       </w:r>
       <w:r>
         <w:rPr>
           <w:shd w:val="clear" w:color="auto" w:fill="FFFFFF"/>
         </w:rPr>
-        <w:t xml:space="preserve">Devem ser indicadas de três a cinco palavras-chave, separadas entre si por ponto, que representem </w:t>
+        <w:t xml:space="preserve"> com histórico de avaliações e comentários. As tecnologias utiliza</w:t>
       </w:r>
       <w:r>
         <w:rPr>
           <w:shd w:val="clear" w:color="auto" w:fill="FFFFFF"/>
         </w:rPr>
-        <w:t xml:space="preserve">o assunto abordado no trabalho. </w:t>
-      </w:r>
-      <w:r>
-        <w:rPr>
+        <w:t xml:space="preserve">das são: Ionic 3 para a parte </w:t>
+      </w:r>
+      <w:r>
+        <w:rPr>
+          <w:i/>
           <w:shd w:val="clear" w:color="auto" w:fill="FFFFFF"/>
         </w:rPr>
-        <w:t>O termo Palavras-chave deve ser escrito em letras minúsculas, em negrito, com</w:t>
-      </w:r>
-      <w:r>
-        <w:rPr>
+        <w:t>mo</w:t>
+      </w:r>
+      <w:r>
+        <w:rPr>
+          <w:i/>
           <w:shd w:val="clear" w:color="auto" w:fill="FFFFFF"/>
         </w:rPr>
-        <w:t xml:space="preserve"> a primeira letra em maiúscula. </w:t>
+        <w:t>bile</w:t>
       </w:r>
       <w:r>
         <w:rPr>
           <w:shd w:val="clear" w:color="auto" w:fill="FFFFFF"/>
         </w:rPr>
-        <w:t>Deve ser deixada uma linha em branco entre a palavra RESUMO</w:t>
-      </w:r>
-      <w:r>
-        <w:rPr>
+        <w:t xml:space="preserve">, PHP 7.2 com o </w:t>
+      </w:r>
+      <w:r>
+        <w:rPr>
+          <w:i/>
           <w:shd w:val="clear" w:color="auto" w:fill="FFFFFF"/>
         </w:rPr>
-        <w:t>.</w:t>
+        <w:t>framework</w:t>
+      </w:r>
+      <w:r>
+        <w:rPr>
+          <w:shd w:val="clear" w:color="auto" w:fill="FFFFFF"/>
+        </w:rPr>
+        <w:t xml:space="preserve"> Laravel 5.7 para a API, Banco de dados relacional PostgreSQL na versão 11 e para modelagem de diagramas foi utilizado Mysql Workbench e Astah Community e segue os padrões UML. O resultado foi uma plataforma de fácil usabilidade, que facilita o encontro de pessoas interessadas em práticas de esportes coletivos tais como: Futsal, Futebol, Vôlei, Basquete, entre outros. Ainda em fase de testes, o sistema demonstrou funcionamento satisfatório para as tarefas requeridas, e em um futuro se espera monetizar o projeto com ferramentas de micro-transações para uma abordagem comercial do aplicativo.</w:t>
       </w:r>
     </w:p>
     <w:p>
@@ -1501,6 +1517,11 @@
       </w:pPr>
     </w:p>
     <w:p>
+      <w:pPr>
+        <w:rPr>
+          <w:lang w:val="en-US"/>
+        </w:rPr>
+      </w:pPr>
       <w:r>
         <w:rPr>
           <w:b/>
@@ -1508,16 +1529,37 @@
         <w:t xml:space="preserve">Palavras-chave: </w:t>
       </w:r>
       <w:r>
-        <w:t>Termo 1. Te</w:t>
-      </w:r>
-      <w:r>
-        <w:t>r</w:t>
-      </w:r>
-      <w:r>
-        <w:t>mo 2. Termo 3.</w:t>
-      </w:r>
-    </w:p>
-    <w:p/>
+        <w:t>Esportes</w:t>
+      </w:r>
+      <w:r>
+        <w:t xml:space="preserve">. </w:t>
+      </w:r>
+      <w:r>
+        <w:t>Desenvolvimento de Aplicativos</w:t>
+      </w:r>
+      <w:r>
+        <w:t xml:space="preserve">. </w:t>
+      </w:r>
+      <w:r>
+        <w:rPr>
+          <w:lang w:val="en-US"/>
+        </w:rPr>
+        <w:t>Bem-estar</w:t>
+      </w:r>
+      <w:r>
+        <w:rPr>
+          <w:lang w:val="en-US"/>
+        </w:rPr>
+        <w:t>.</w:t>
+      </w:r>
+    </w:p>
+    <w:p>
+      <w:pPr>
+        <w:rPr>
+          <w:lang w:val="en-US"/>
+        </w:rPr>
+      </w:pPr>
+    </w:p>
     <w:p>
       <w:pPr>
         <w:pageBreakBefore/>
@@ -1529,12 +1571,14 @@
         <w:rPr>
           <w:b/>
           <w:szCs w:val="24"/>
+          <w:lang w:val="en-US"/>
         </w:rPr>
       </w:pPr>
       <w:r>
         <w:rPr>
           <w:b/>
           <w:szCs w:val="24"/>
+          <w:lang w:val="en-US"/>
         </w:rPr>
         <w:lastRenderedPageBreak/>
         <w:t>ABSTRACT</w:t>
@@ -1546,6 +1590,7 @@
         <w:rPr>
           <w:b/>
           <w:szCs w:val="24"/>
+          <w:lang w:val="en-US"/>
         </w:rPr>
       </w:pPr>
     </w:p>
@@ -1555,73 +1600,111 @@
         <w:rPr>
           <w:b/>
           <w:szCs w:val="24"/>
-        </w:rPr>
-      </w:pPr>
-    </w:p>
-    <w:p>
-      <w:pPr>
+          <w:lang w:val="en-US"/>
+        </w:rPr>
+      </w:pPr>
+    </w:p>
+    <w:p>
+      <w:pPr>
+        <w:ind w:firstLine="708"/>
         <w:rPr>
           <w:shd w:val="clear" w:color="auto" w:fill="FFFFFF"/>
+          <w:lang w:val="en-US"/>
         </w:rPr>
       </w:pPr>
       <w:r>
         <w:rPr>
           <w:shd w:val="clear" w:color="auto" w:fill="FFFFFF"/>
-        </w:rPr>
-        <w:t>Elemento obrigatório para teses e dissertações, escrito, preferencialmente, na língua inglesa. Deve ser digitado em folha separada, da mesma forma e contendo as mesmas informações do resumo apresentado na língua portuguesa, inclusive as palavras-chave</w:t>
+          <w:lang w:val="en-US"/>
+        </w:rPr>
+        <w:t xml:space="preserve">This Project </w:t>
       </w:r>
       <w:r>
         <w:rPr>
           <w:shd w:val="clear" w:color="auto" w:fill="FFFFFF"/>
+          <w:lang w:val="en-US"/>
+        </w:rPr>
+        <w:t>involves the development of a mo</w:t>
+      </w:r>
+      <w:r>
+        <w:rPr>
+          <w:shd w:val="clear" w:color="auto" w:fill="FFFFFF"/>
+          <w:lang w:val="en-US"/>
+        </w:rPr>
+        <w:t xml:space="preserve">bile application to make it easy to </w:t>
+      </w:r>
+      <w:r>
+        <w:rPr>
+          <w:shd w:val="clear" w:color="auto" w:fill="FFFFFF"/>
+          <w:lang w:val="en-US"/>
+        </w:rPr>
+        <w:t xml:space="preserve">practice collective sports, where an user can register, and in their area, find matches of </w:t>
+      </w:r>
+      <w:r>
+        <w:rPr>
+          <w:shd w:val="clear" w:color="auto" w:fill="FFFFFF"/>
+          <w:lang w:val="en-US"/>
+        </w:rPr>
+        <w:t>several collective sports previously inserted, in locals marked on a map. The user, if searching for a match can interact with several events that will appear in his main screen through a map. If it is searching for players to complete his event, the user will be able to search for players that will be available in his are, through a list of profiles of all those users. This profile counts with information on the user and his score with past ratings and comments. The technologies used are: Ionic 3 for the  mobile part, PHP 7.2 with Laravel 5.7 framework to the API, Relational database PostgreSQL on version 11 e to model the diagrams it was utilized Mysql Workbench and Astah Community, and it follows the UML patterns. The result was a easy usable platform that make it easy to find people interested in collective sports practicing as Indoor soccer, soccer, volleyball, basketball amongst others. Still in testing phase, the system showed satisfactory functioning for the required tasks, and in a future expects to monetize the project with micro-transactions tools to an commercial approach of the mobile application.</w:t>
+      </w:r>
+    </w:p>
+    <w:p>
+      <w:pPr>
+        <w:rPr>
+          <w:shd w:val="clear" w:color="auto" w:fill="FFFFFF"/>
+          <w:lang w:val="en-US"/>
+        </w:rPr>
+      </w:pPr>
+    </w:p>
+    <w:p>
+      <w:pPr>
+        <w:rPr>
+          <w:shd w:val="clear" w:color="auto" w:fill="FFFFFF"/>
+        </w:rPr>
+      </w:pPr>
+      <w:r>
+        <w:rPr>
+          <w:b/>
+          <w:lang w:val="en-US"/>
+        </w:rPr>
+        <w:t>Key w</w:t>
+      </w:r>
+      <w:r>
+        <w:rPr>
+          <w:b/>
+          <w:lang w:val="en-US"/>
+        </w:rPr>
+        <w:t xml:space="preserve">ords: </w:t>
+      </w:r>
+      <w:r>
+        <w:rPr>
+          <w:lang w:val="en-US"/>
+        </w:rPr>
+        <w:t>Sports</w:t>
+      </w:r>
+      <w:r>
+        <w:rPr>
+          <w:lang w:val="en-US"/>
         </w:rPr>
         <w:t xml:space="preserve">. </w:t>
       </w:r>
       <w:r>
         <w:rPr>
-          <w:shd w:val="clear" w:color="auto" w:fill="FFFFFF"/>
-        </w:rPr>
-        <w:t>O termo ABSTRACT deve ser escrito em letras maiúscu</w:t>
-      </w:r>
-      <w:r>
-        <w:rPr>
-          <w:shd w:val="clear" w:color="auto" w:fill="FFFFFF"/>
-        </w:rPr>
-        <w:t xml:space="preserve">las, em negrito e centralizado. </w:t>
-      </w:r>
-      <w:r>
-        <w:rPr>
-          <w:shd w:val="clear" w:color="auto" w:fill="FFFFFF"/>
-        </w:rPr>
-        <w:t>Devem ser indicadas de três a cinco palavras-chave, separadas entre si por ponto, que representem o assunto abordado no trabalho.</w:t>
-      </w:r>
-    </w:p>
-    <w:p>
-      <w:pPr>
-        <w:rPr>
-          <w:shd w:val="clear" w:color="auto" w:fill="FFFFFF"/>
-        </w:rPr>
-      </w:pPr>
-    </w:p>
-    <w:p>
-      <w:pPr>
-        <w:rPr>
-          <w:shd w:val="clear" w:color="auto" w:fill="FFFFFF"/>
-        </w:rPr>
-      </w:pPr>
-      <w:r>
-        <w:rPr>
-          <w:b/>
-        </w:rPr>
-        <w:t>Key w</w:t>
-      </w:r>
-      <w:r>
-        <w:rPr>
-          <w:b/>
-        </w:rPr>
-        <w:t xml:space="preserve">ords: </w:t>
-      </w:r>
-      <w:r>
-        <w:t>Termo 1. Termo 2. Termo 3.</w:t>
+          <w:lang w:val="en-US"/>
+        </w:rPr>
+        <w:t>Application Development</w:t>
+      </w:r>
+      <w:r>
+        <w:rPr>
+          <w:lang w:val="en-US"/>
+        </w:rPr>
+        <w:t xml:space="preserve">. </w:t>
+      </w:r>
+      <w:r>
+        <w:t>Well Being</w:t>
+      </w:r>
+      <w:r>
+        <w:t>.</w:t>
       </w:r>
     </w:p>
     <w:p>
@@ -1764,7 +1847,7 @@
             <w:noProof/>
             <w:webHidden/>
           </w:rPr>
-          <w:t>11</w:t>
+          <w:t>4</w:t>
         </w:r>
         <w:r>
           <w:rPr>
@@ -1835,7 +1918,7 @@
             <w:noProof/>
             <w:webHidden/>
           </w:rPr>
-          <w:t>12</w:t>
+          <w:t>4</w:t>
         </w:r>
         <w:r>
           <w:rPr>
@@ -1865,7 +1948,35 @@
             <w:rStyle w:val="Hyperlink"/>
             <w:noProof/>
           </w:rPr>
-          <w:t>Figura 3 - aplicativo peladeiros i</w:t>
+          <w:t xml:space="preserve">Figura 3 - </w:t>
+        </w:r>
+        <w:r>
+          <w:rPr>
+            <w:rStyle w:val="Hyperlink"/>
+            <w:noProof/>
+          </w:rPr>
+          <w:t>A</w:t>
+        </w:r>
+        <w:r>
+          <w:rPr>
+            <w:rStyle w:val="Hyperlink"/>
+            <w:noProof/>
+          </w:rPr>
+          <w:t xml:space="preserve">plicativo </w:t>
+        </w:r>
+        <w:r>
+          <w:rPr>
+            <w:rStyle w:val="Hyperlink"/>
+            <w:noProof/>
+          </w:rPr>
+          <w:t>P</w:t>
+        </w:r>
+        <w:r>
+          <w:rPr>
+            <w:rStyle w:val="Hyperlink"/>
+            <w:noProof/>
+          </w:rPr>
+          <w:t>eladeiros i</w:t>
         </w:r>
         <w:r>
           <w:rPr>
@@ -1906,7 +2017,7 @@
             <w:noProof/>
             <w:webHidden/>
           </w:rPr>
-          <w:t>12</w:t>
+          <w:t>4</w:t>
         </w:r>
         <w:r>
           <w:rPr>
@@ -1936,7 +2047,14 @@
             <w:rStyle w:val="Hyperlink"/>
             <w:noProof/>
           </w:rPr>
-          <w:t>Figura 4 - aplicativo peladeiros ii</w:t>
+          <w:t>Figura 4 - Aplicativo P</w:t>
+        </w:r>
+        <w:r>
+          <w:rPr>
+            <w:rStyle w:val="Hyperlink"/>
+            <w:noProof/>
+          </w:rPr>
+          <w:t>eladeiros ii</w:t>
         </w:r>
         <w:r>
           <w:rPr>
@@ -1977,7 +2095,7 @@
             <w:noProof/>
             <w:webHidden/>
           </w:rPr>
-          <w:t>13</w:t>
+          <w:t>4</w:t>
         </w:r>
         <w:r>
           <w:rPr>
@@ -2048,7 +2166,7 @@
             <w:noProof/>
             <w:webHidden/>
           </w:rPr>
-          <w:t>19</w:t>
+          <w:t>4</w:t>
         </w:r>
         <w:r>
           <w:rPr>
@@ -2119,7 +2237,7 @@
             <w:noProof/>
             <w:webHidden/>
           </w:rPr>
-          <w:t>20</w:t>
+          <w:t>4</w:t>
         </w:r>
         <w:r>
           <w:rPr>
@@ -2190,7 +2308,7 @@
             <w:noProof/>
             <w:webHidden/>
           </w:rPr>
-          <w:t>21</w:t>
+          <w:t>4</w:t>
         </w:r>
         <w:r>
           <w:rPr>
@@ -2261,7 +2379,7 @@
             <w:noProof/>
             <w:webHidden/>
           </w:rPr>
-          <w:t>22</w:t>
+          <w:t>4</w:t>
         </w:r>
         <w:r>
           <w:rPr>
@@ -2332,7 +2450,7 @@
             <w:noProof/>
             <w:webHidden/>
           </w:rPr>
-          <w:t>23</w:t>
+          <w:t>4</w:t>
         </w:r>
         <w:r>
           <w:rPr>
@@ -2403,7 +2521,7 @@
             <w:noProof/>
             <w:webHidden/>
           </w:rPr>
-          <w:t>24</w:t>
+          <w:t>4</w:t>
         </w:r>
         <w:r>
           <w:rPr>
@@ -2474,7 +2592,7 @@
             <w:noProof/>
             <w:webHidden/>
           </w:rPr>
-          <w:t>25</w:t>
+          <w:t>4</w:t>
         </w:r>
         <w:r>
           <w:rPr>
@@ -2545,7 +2663,7 @@
             <w:noProof/>
             <w:webHidden/>
           </w:rPr>
-          <w:t>26</w:t>
+          <w:t>4</w:t>
         </w:r>
         <w:r>
           <w:rPr>
@@ -2616,7 +2734,7 @@
             <w:noProof/>
             <w:webHidden/>
           </w:rPr>
-          <w:t>27</w:t>
+          <w:t>4</w:t>
         </w:r>
         <w:r>
           <w:rPr>
@@ -2687,7 +2805,7 @@
             <w:noProof/>
             <w:webHidden/>
           </w:rPr>
-          <w:t>28</w:t>
+          <w:t>4</w:t>
         </w:r>
         <w:r>
           <w:rPr>
@@ -2758,7 +2876,7 @@
             <w:noProof/>
             <w:webHidden/>
           </w:rPr>
-          <w:t>29</w:t>
+          <w:t>4</w:t>
         </w:r>
         <w:r>
           <w:rPr>
@@ -2829,7 +2947,7 @@
             <w:noProof/>
             <w:webHidden/>
           </w:rPr>
-          <w:t>30</w:t>
+          <w:t>4</w:t>
         </w:r>
         <w:r>
           <w:rPr>
@@ -2900,7 +3018,7 @@
             <w:noProof/>
             <w:webHidden/>
           </w:rPr>
-          <w:t>31</w:t>
+          <w:t>4</w:t>
         </w:r>
         <w:r>
           <w:rPr>
@@ -2971,7 +3089,7 @@
             <w:noProof/>
             <w:webHidden/>
           </w:rPr>
-          <w:t>32</w:t>
+          <w:t>4</w:t>
         </w:r>
         <w:r>
           <w:rPr>
@@ -3042,7 +3160,7 @@
             <w:noProof/>
             <w:webHidden/>
           </w:rPr>
-          <w:t>33</w:t>
+          <w:t>4</w:t>
         </w:r>
         <w:r>
           <w:rPr>
@@ -3113,7 +3231,7 @@
             <w:noProof/>
             <w:webHidden/>
           </w:rPr>
-          <w:t>34</w:t>
+          <w:t>4</w:t>
         </w:r>
         <w:r>
           <w:rPr>
@@ -3184,7 +3302,7 @@
             <w:noProof/>
             <w:webHidden/>
           </w:rPr>
-          <w:t>35</w:t>
+          <w:t>4</w:t>
         </w:r>
         <w:r>
           <w:rPr>
@@ -3255,7 +3373,7 @@
             <w:noProof/>
             <w:webHidden/>
           </w:rPr>
-          <w:t>36</w:t>
+          <w:t>4</w:t>
         </w:r>
         <w:r>
           <w:rPr>
@@ -3326,7 +3444,7 @@
             <w:noProof/>
             <w:webHidden/>
           </w:rPr>
-          <w:t>37</w:t>
+          <w:t>4</w:t>
         </w:r>
         <w:r>
           <w:rPr>
@@ -3397,7 +3515,7 @@
             <w:noProof/>
             <w:webHidden/>
           </w:rPr>
-          <w:t>38</w:t>
+          <w:t>4</w:t>
         </w:r>
         <w:r>
           <w:rPr>
@@ -3468,7 +3586,7 @@
             <w:noProof/>
             <w:webHidden/>
           </w:rPr>
-          <w:t>39</w:t>
+          <w:t>4</w:t>
         </w:r>
         <w:r>
           <w:rPr>
@@ -3539,7 +3657,7 @@
             <w:noProof/>
             <w:webHidden/>
           </w:rPr>
-          <w:t>40</w:t>
+          <w:t>4</w:t>
         </w:r>
         <w:r>
           <w:rPr>
@@ -3610,7 +3728,7 @@
             <w:noProof/>
             <w:webHidden/>
           </w:rPr>
-          <w:t>41</w:t>
+          <w:t>4</w:t>
         </w:r>
         <w:r>
           <w:rPr>
@@ -3767,7 +3885,7 @@
             <w:noProof/>
             <w:webHidden/>
           </w:rPr>
-          <w:t>16</w:t>
+          <w:t>4</w:t>
         </w:r>
         <w:r>
           <w:rPr>
@@ -3838,7 +3956,7 @@
             <w:noProof/>
             <w:webHidden/>
           </w:rPr>
-          <w:t>17</w:t>
+          <w:t>4</w:t>
         </w:r>
         <w:r>
           <w:rPr>
@@ -3909,7 +4027,7 @@
             <w:noProof/>
             <w:webHidden/>
           </w:rPr>
-          <w:t>18</w:t>
+          <w:t>4</w:t>
         </w:r>
         <w:r>
           <w:rPr>
@@ -3980,7 +4098,7 @@
             <w:noProof/>
             <w:webHidden/>
           </w:rPr>
-          <w:t>18</w:t>
+          <w:t>4</w:t>
         </w:r>
         <w:r>
           <w:rPr>
@@ -4151,7 +4269,7 @@
         <w:rPr>
           <w:noProof/>
         </w:rPr>
-        <w:t>9</w:t>
+        <w:t>4</w:t>
       </w:r>
       <w:r>
         <w:rPr>
@@ -4230,7 +4348,7 @@
         <w:rPr>
           <w:noProof/>
         </w:rPr>
-        <w:t>9</w:t>
+        <w:t>4</w:t>
       </w:r>
       <w:r>
         <w:rPr>
@@ -4309,7 +4427,7 @@
         <w:rPr>
           <w:noProof/>
         </w:rPr>
-        <w:t>9</w:t>
+        <w:t>4</w:t>
       </w:r>
       <w:r>
         <w:rPr>
@@ -4388,7 +4506,7 @@
         <w:rPr>
           <w:noProof/>
         </w:rPr>
-        <w:t>10</w:t>
+        <w:t>4</w:t>
       </w:r>
       <w:r>
         <w:rPr>
@@ -4471,7 +4589,7 @@
         <w:rPr>
           <w:noProof/>
         </w:rPr>
-        <w:t>11</w:t>
+        <w:t>4</w:t>
       </w:r>
       <w:r>
         <w:rPr>
@@ -4550,7 +4668,7 @@
         <w:rPr>
           <w:noProof/>
         </w:rPr>
-        <w:t>11</w:t>
+        <w:t>4</w:t>
       </w:r>
       <w:r>
         <w:rPr>
@@ -4629,7 +4747,7 @@
         <w:rPr>
           <w:noProof/>
         </w:rPr>
-        <w:t>11</w:t>
+        <w:t>4</w:t>
       </w:r>
       <w:r>
         <w:rPr>
@@ -4708,7 +4826,7 @@
         <w:rPr>
           <w:noProof/>
         </w:rPr>
-        <w:t>12</w:t>
+        <w:t>4</w:t>
       </w:r>
       <w:r>
         <w:rPr>
@@ -4787,7 +4905,7 @@
         <w:rPr>
           <w:noProof/>
         </w:rPr>
-        <w:t>13</w:t>
+        <w:t>4</w:t>
       </w:r>
       <w:r>
         <w:rPr>
@@ -4870,7 +4988,7 @@
         <w:rPr>
           <w:noProof/>
         </w:rPr>
-        <w:t>14</w:t>
+        <w:t>4</w:t>
       </w:r>
       <w:r>
         <w:rPr>
@@ -4949,7 +5067,7 @@
         <w:rPr>
           <w:noProof/>
         </w:rPr>
-        <w:t>14</w:t>
+        <w:t>4</w:t>
       </w:r>
       <w:r>
         <w:rPr>
@@ -5026,7 +5144,7 @@
         <w:rPr>
           <w:noProof/>
         </w:rPr>
-        <w:t>14</w:t>
+        <w:t>4</w:t>
       </w:r>
       <w:r>
         <w:rPr>
@@ -5105,7 +5223,7 @@
         <w:rPr>
           <w:noProof/>
         </w:rPr>
-        <w:t>14</w:t>
+        <w:t>4</w:t>
       </w:r>
       <w:r>
         <w:rPr>
@@ -5182,7 +5300,7 @@
         <w:rPr>
           <w:noProof/>
         </w:rPr>
-        <w:t>14</w:t>
+        <w:t>4</w:t>
       </w:r>
       <w:r>
         <w:rPr>
@@ -5259,7 +5377,7 @@
         <w:rPr>
           <w:noProof/>
         </w:rPr>
-        <w:t>15</w:t>
+        <w:t>4</w:t>
       </w:r>
       <w:r>
         <w:rPr>
@@ -5336,7 +5454,7 @@
         <w:rPr>
           <w:noProof/>
         </w:rPr>
-        <w:t>15</w:t>
+        <w:t>4</w:t>
       </w:r>
       <w:r>
         <w:rPr>
@@ -5419,7 +5537,7 @@
         <w:rPr>
           <w:noProof/>
         </w:rPr>
-        <w:t>16</w:t>
+        <w:t>4</w:t>
       </w:r>
       <w:r>
         <w:rPr>
@@ -5498,7 +5616,7 @@
         <w:rPr>
           <w:noProof/>
         </w:rPr>
-        <w:t>16</w:t>
+        <w:t>4</w:t>
       </w:r>
       <w:r>
         <w:rPr>
@@ -5577,7 +5695,7 @@
         <w:rPr>
           <w:noProof/>
         </w:rPr>
-        <w:t>16</w:t>
+        <w:t>4</w:t>
       </w:r>
       <w:r>
         <w:rPr>
@@ -5654,7 +5772,7 @@
         <w:rPr>
           <w:noProof/>
         </w:rPr>
-        <w:t>16</w:t>
+        <w:t>4</w:t>
       </w:r>
       <w:r>
         <w:rPr>
@@ -5731,7 +5849,7 @@
         <w:rPr>
           <w:noProof/>
         </w:rPr>
-        <w:t>17</w:t>
+        <w:t>4</w:t>
       </w:r>
       <w:r>
         <w:rPr>
@@ -5808,7 +5926,7 @@
         <w:rPr>
           <w:noProof/>
         </w:rPr>
-        <w:t>18</w:t>
+        <w:t>4</w:t>
       </w:r>
       <w:r>
         <w:rPr>
@@ -5885,7 +6003,7 @@
         <w:rPr>
           <w:noProof/>
         </w:rPr>
-        <w:t>18</w:t>
+        <w:t>4</w:t>
       </w:r>
       <w:r>
         <w:rPr>
@@ -5964,7 +6082,7 @@
         <w:rPr>
           <w:noProof/>
         </w:rPr>
-        <w:t>18</w:t>
+        <w:t>4</w:t>
       </w:r>
       <w:r>
         <w:rPr>
@@ -6041,7 +6159,7 @@
         <w:rPr>
           <w:noProof/>
         </w:rPr>
-        <w:t>19</w:t>
+        <w:t>4</w:t>
       </w:r>
       <w:r>
         <w:rPr>
@@ -6120,7 +6238,7 @@
         <w:rPr>
           <w:noProof/>
         </w:rPr>
-        <w:t>20</w:t>
+        <w:t>4</w:t>
       </w:r>
       <w:r>
         <w:rPr>
@@ -6197,7 +6315,7 @@
         <w:rPr>
           <w:noProof/>
         </w:rPr>
-        <w:t>20</w:t>
+        <w:t>4</w:t>
       </w:r>
       <w:r>
         <w:rPr>
@@ -6274,7 +6392,7 @@
         <w:rPr>
           <w:noProof/>
         </w:rPr>
-        <w:t>21</w:t>
+        <w:t>4</w:t>
       </w:r>
       <w:r>
         <w:rPr>
@@ -6357,7 +6475,7 @@
         <w:rPr>
           <w:noProof/>
         </w:rPr>
-        <w:t>22</w:t>
+        <w:t>4</w:t>
       </w:r>
       <w:r>
         <w:rPr>
@@ -6436,7 +6554,7 @@
         <w:rPr>
           <w:noProof/>
         </w:rPr>
-        <w:t>22</w:t>
+        <w:t>4</w:t>
       </w:r>
       <w:r>
         <w:rPr>
@@ -6513,7 +6631,7 @@
         <w:rPr>
           <w:noProof/>
         </w:rPr>
-        <w:t>22</w:t>
+        <w:t>4</w:t>
       </w:r>
       <w:r>
         <w:rPr>
@@ -6590,7 +6708,7 @@
         <w:rPr>
           <w:noProof/>
         </w:rPr>
-        <w:t>23</w:t>
+        <w:t>4</w:t>
       </w:r>
       <w:r>
         <w:rPr>
@@ -6667,7 +6785,7 @@
         <w:rPr>
           <w:noProof/>
         </w:rPr>
-        <w:t>23</w:t>
+        <w:t>4</w:t>
       </w:r>
       <w:r>
         <w:rPr>
@@ -6744,7 +6862,7 @@
         <w:rPr>
           <w:noProof/>
         </w:rPr>
-        <w:t>25</w:t>
+        <w:t>4</w:t>
       </w:r>
       <w:r>
         <w:rPr>
@@ -6823,7 +6941,7 @@
         <w:rPr>
           <w:noProof/>
         </w:rPr>
-        <w:t>26</w:t>
+        <w:t>4</w:t>
       </w:r>
       <w:r>
         <w:rPr>
@@ -6906,7 +7024,7 @@
         <w:rPr>
           <w:noProof/>
         </w:rPr>
-        <w:t>42</w:t>
+        <w:t>4</w:t>
       </w:r>
       <w:r>
         <w:rPr>
@@ -6970,7 +7088,7 @@
         <w:rPr>
           <w:noProof/>
         </w:rPr>
-        <w:t>43</w:t>
+        <w:t>4</w:t>
       </w:r>
       <w:r>
         <w:rPr>
@@ -7047,6 +7165,7 @@
       </w:r>
       <w:bookmarkEnd w:id="2"/>
     </w:p>
+    <w:p/>
     <w:p>
       <w:pPr>
         <w:pStyle w:val="PargrafodaLista"/>
@@ -7066,6 +7185,7 @@
       </w:r>
       <w:bookmarkEnd w:id="3"/>
     </w:p>
+    <w:p/>
     <w:p>
       <w:pPr>
         <w:pStyle w:val="PargrafodaLista"/>
@@ -7079,7 +7199,11 @@
         <w:pStyle w:val="PargrafodaLista"/>
       </w:pPr>
       <w:r>
-        <w:t>Oferecer uma forma de pessoas que possuem poucos contatos, ou que simplesmente queiram praticar uma atividade esportiva, mas não possuem grupos para tal naquele momento, possam buscar em sua região partidas agendadas que estejam abertas a receber novos participantes.</w:t>
+        <w:t xml:space="preserve">Oferecer uma forma de pessoas que possuem poucos contatos, ou que simplesmente queiram praticar uma atividade esportiva, mas não possuem grupos </w:t>
+      </w:r>
+      <w:r>
+        <w:lastRenderedPageBreak/>
+        <w:t>para tal naquele momento, possam buscar em sua região partidas agendadas que estejam abertas a receber novos participantes.</w:t>
       </w:r>
     </w:p>
     <w:p/>
@@ -7089,11 +7213,11 @@
       </w:pPr>
       <w:bookmarkStart w:id="4" w:name="_Toc7608602"/>
       <w:r>
-        <w:lastRenderedPageBreak/>
         <w:t>Metodologias</w:t>
       </w:r>
       <w:bookmarkEnd w:id="4"/>
     </w:p>
+    <w:p/>
     <w:p>
       <w:pPr>
         <w:pStyle w:val="PargrafodaLista"/>
@@ -7117,7 +7241,16 @@
         <w:t>Application Programming Interface</w:t>
       </w:r>
       <w:r>
-        <w:t>) na linguagem PHP versão 7, utilizando o framework Laravel na versão 5.7. Os dados serão armazenados em um SGBD (Sistema gerenciador de banco de dados) PostgreSQL versão 11, e para o aplicativo utilizado Android nativo, com a ferramenta Android Studio.</w:t>
+        <w:t xml:space="preserve">) na linguagem PHP versão 7, utilizando o </w:t>
+      </w:r>
+      <w:r>
+        <w:rPr>
+          <w:i/>
+        </w:rPr>
+        <w:t>framework</w:t>
+      </w:r>
+      <w:r>
+        <w:t xml:space="preserve"> Laravel na versão 5.7. Os dados serão armazenados em um SGBD (Sistema gerenciador de banco de dados) PostgreSQL versão 11, e para o aplicativo utilizado Android nativo, com a ferramenta Android Studio.</w:t>
       </w:r>
     </w:p>
     <w:p>
@@ -7153,7 +7286,16 @@
         <w:t>relacionar informações através de campos chave em tabelas distintas</w:t>
       </w:r>
       <w:r>
-        <w:t xml:space="preserve">. Devido à estimativa de volume de dados, optou-se pelo uso do PostgreSQL, por ser reconhecidamente uma ferramenta robusta, Open source, e a linguagem plpgsql oferece inúmeros recursos para criação de funções e </w:t>
+        <w:t xml:space="preserve">. Devido à estimativa de volume de dados, optou-se pelo uso do PostgreSQL, por ser reconhecidamente uma ferramenta robusta, </w:t>
+      </w:r>
+      <w:r>
+        <w:rPr>
+          <w:i/>
+        </w:rPr>
+        <w:t>Open source</w:t>
+      </w:r>
+      <w:r>
+        <w:t xml:space="preserve">, e a linguagem plpgsql oferece inúmeros recursos para criação de funções e </w:t>
       </w:r>
       <w:r>
         <w:rPr>
@@ -7171,13 +7313,47 @@
         <w:pStyle w:val="PargrafodaLista"/>
       </w:pPr>
       <w:r>
-        <w:t xml:space="preserve">O trabalho do pré-processamento das informações será executado em ambiente web, utilizando o framework Laravel, com a linguagem PHP. A opção por esta, entre várias alternativas, se dá por ser uma linguagem de fácil acesso, vasto suporte, que permite alto escalonamento da aplicação. </w:t>
-      </w:r>
-      <w:r>
-        <w:t>De acordo com Otwell ([2019]),</w:t>
-      </w:r>
-      <w:r>
-        <w:t xml:space="preserve"> Laravel é um framework que dá suporte a uma série de funções de base, como um ORM (</w:t>
+        <w:t xml:space="preserve">O trabalho do pré-processamento das informações será executado em ambiente </w:t>
+      </w:r>
+      <w:r>
+        <w:rPr>
+          <w:i/>
+        </w:rPr>
+        <w:t>web</w:t>
+      </w:r>
+      <w:r>
+        <w:t xml:space="preserve">, utilizando o </w:t>
+      </w:r>
+      <w:r>
+        <w:rPr>
+          <w:i/>
+        </w:rPr>
+        <w:t>framework</w:t>
+      </w:r>
+      <w:r>
+        <w:t xml:space="preserve"> Laravel, com a linguagem PHP. A opção por esta, entre várias alternativas, se dá por ser uma linguagem de fácil acesso, vasto suporte, que permite alto escalonamento da aplicação. </w:t>
+      </w:r>
+      <w:r>
+        <w:t>De acordo com Otwell (</w:t>
+      </w:r>
+      <w:r>
+        <w:t>2019),</w:t>
+      </w:r>
+      <w:r>
+        <w:t xml:space="preserve"> Laravel é um </w:t>
+      </w:r>
+      <w:r>
+        <w:rPr>
+          <w:i/>
+        </w:rPr>
+        <w:t>framework</w:t>
+      </w:r>
+      <w:r>
+        <w:t xml:space="preserve"> que dá suporte a uma série de funções de base, </w:t>
+      </w:r>
+      <w:r>
+        <w:lastRenderedPageBreak/>
+        <w:t>como um ORM (</w:t>
       </w:r>
       <w:r>
         <w:rPr>
@@ -7216,19 +7392,299 @@
         </w:rPr>
       </w:pPr>
       <w:r>
+        <w:br/>
+      </w:r>
+      <w:r>
+        <w:br/>
+      </w:r>
+    </w:p>
+    <w:p>
+      <w:pPr>
+        <w:pStyle w:val="PargrafodaLista"/>
+        <w:rPr>
+          <w:rFonts w:eastAsia="Times New Roman" w:cs="Times New Roman"/>
+          <w:color w:val="000000"/>
+          <w:szCs w:val="24"/>
+        </w:rPr>
+      </w:pPr>
+    </w:p>
+    <w:p>
+      <w:pPr>
+        <w:pStyle w:val="PargrafodaLista"/>
+        <w:rPr>
+          <w:rFonts w:eastAsia="Times New Roman" w:cs="Times New Roman"/>
+          <w:color w:val="000000"/>
+          <w:szCs w:val="24"/>
+        </w:rPr>
+      </w:pPr>
+    </w:p>
+    <w:p>
+      <w:pPr>
+        <w:pStyle w:val="PargrafodaLista"/>
+        <w:rPr>
+          <w:rFonts w:eastAsia="Times New Roman" w:cs="Times New Roman"/>
+          <w:color w:val="000000"/>
+          <w:szCs w:val="24"/>
+        </w:rPr>
+      </w:pPr>
+    </w:p>
+    <w:p>
+      <w:pPr>
+        <w:pStyle w:val="PargrafodaLista"/>
+        <w:rPr>
+          <w:rFonts w:eastAsia="Times New Roman" w:cs="Times New Roman"/>
+          <w:color w:val="000000"/>
+          <w:szCs w:val="24"/>
+        </w:rPr>
+      </w:pPr>
+    </w:p>
+    <w:p>
+      <w:pPr>
+        <w:pStyle w:val="PargrafodaLista"/>
+        <w:rPr>
+          <w:rFonts w:eastAsia="Times New Roman" w:cs="Times New Roman"/>
+          <w:color w:val="000000"/>
+          <w:szCs w:val="24"/>
+        </w:rPr>
+      </w:pPr>
+    </w:p>
+    <w:p>
+      <w:pPr>
+        <w:pStyle w:val="PargrafodaLista"/>
+        <w:rPr>
+          <w:rFonts w:eastAsia="Times New Roman" w:cs="Times New Roman"/>
+          <w:color w:val="000000"/>
+          <w:szCs w:val="24"/>
+        </w:rPr>
+      </w:pPr>
+    </w:p>
+    <w:p>
+      <w:pPr>
+        <w:pStyle w:val="PargrafodaLista"/>
+        <w:rPr>
+          <w:rFonts w:eastAsia="Times New Roman" w:cs="Times New Roman"/>
+          <w:color w:val="000000"/>
+          <w:szCs w:val="24"/>
+        </w:rPr>
+      </w:pPr>
+    </w:p>
+    <w:p>
+      <w:pPr>
+        <w:pStyle w:val="PargrafodaLista"/>
+        <w:rPr>
+          <w:rFonts w:eastAsia="Times New Roman" w:cs="Times New Roman"/>
+          <w:color w:val="000000"/>
+          <w:szCs w:val="24"/>
+        </w:rPr>
+      </w:pPr>
+    </w:p>
+    <w:p>
+      <w:pPr>
+        <w:pStyle w:val="PargrafodaLista"/>
+        <w:rPr>
+          <w:rFonts w:eastAsia="Times New Roman" w:cs="Times New Roman"/>
+          <w:color w:val="000000"/>
+          <w:szCs w:val="24"/>
+        </w:rPr>
+      </w:pPr>
+    </w:p>
+    <w:p>
+      <w:pPr>
+        <w:pStyle w:val="PargrafodaLista"/>
+        <w:rPr>
+          <w:rFonts w:eastAsia="Times New Roman" w:cs="Times New Roman"/>
+          <w:color w:val="000000"/>
+          <w:szCs w:val="24"/>
+        </w:rPr>
+      </w:pPr>
+    </w:p>
+    <w:p>
+      <w:pPr>
+        <w:pStyle w:val="PargrafodaLista"/>
+        <w:rPr>
+          <w:rFonts w:eastAsia="Times New Roman" w:cs="Times New Roman"/>
+          <w:color w:val="000000"/>
+          <w:szCs w:val="24"/>
+        </w:rPr>
+      </w:pPr>
+    </w:p>
+    <w:p>
+      <w:pPr>
+        <w:pStyle w:val="PargrafodaLista"/>
+        <w:rPr>
+          <w:rFonts w:eastAsia="Times New Roman" w:cs="Times New Roman"/>
+          <w:color w:val="000000"/>
+          <w:szCs w:val="24"/>
+        </w:rPr>
+      </w:pPr>
+    </w:p>
+    <w:p>
+      <w:pPr>
+        <w:pStyle w:val="PargrafodaLista"/>
+        <w:rPr>
+          <w:rFonts w:eastAsia="Times New Roman" w:cs="Times New Roman"/>
+          <w:color w:val="000000"/>
+          <w:szCs w:val="24"/>
+        </w:rPr>
+      </w:pPr>
+    </w:p>
+    <w:p>
+      <w:pPr>
+        <w:pStyle w:val="PargrafodaLista"/>
+        <w:rPr>
+          <w:rFonts w:eastAsia="Times New Roman" w:cs="Times New Roman"/>
+          <w:color w:val="000000"/>
+          <w:szCs w:val="24"/>
+        </w:rPr>
+      </w:pPr>
+    </w:p>
+    <w:p>
+      <w:pPr>
+        <w:pStyle w:val="PargrafodaLista"/>
+        <w:rPr>
+          <w:rFonts w:eastAsia="Times New Roman" w:cs="Times New Roman"/>
+          <w:color w:val="000000"/>
+          <w:szCs w:val="24"/>
+        </w:rPr>
+      </w:pPr>
+    </w:p>
+    <w:p>
+      <w:pPr>
+        <w:pStyle w:val="PargrafodaLista"/>
+        <w:rPr>
+          <w:rFonts w:eastAsia="Times New Roman" w:cs="Times New Roman"/>
+          <w:color w:val="000000"/>
+          <w:szCs w:val="24"/>
+        </w:rPr>
+      </w:pPr>
+    </w:p>
+    <w:p>
+      <w:pPr>
+        <w:pStyle w:val="PargrafodaLista"/>
+        <w:rPr>
+          <w:rFonts w:eastAsia="Times New Roman" w:cs="Times New Roman"/>
+          <w:color w:val="000000"/>
+          <w:szCs w:val="24"/>
+        </w:rPr>
+      </w:pPr>
+    </w:p>
+    <w:p>
+      <w:pPr>
+        <w:pStyle w:val="PargrafodaLista"/>
+        <w:rPr>
+          <w:rFonts w:eastAsia="Times New Roman" w:cs="Times New Roman"/>
+          <w:color w:val="000000"/>
+          <w:szCs w:val="24"/>
+        </w:rPr>
+      </w:pPr>
+    </w:p>
+    <w:p>
+      <w:pPr>
+        <w:pStyle w:val="PargrafodaLista"/>
+        <w:rPr>
+          <w:rFonts w:eastAsia="Times New Roman" w:cs="Times New Roman"/>
+          <w:color w:val="000000"/>
+          <w:szCs w:val="24"/>
+        </w:rPr>
+      </w:pPr>
+    </w:p>
+    <w:p>
+      <w:pPr>
+        <w:pStyle w:val="PargrafodaLista"/>
+        <w:rPr>
+          <w:rFonts w:eastAsia="Times New Roman" w:cs="Times New Roman"/>
+          <w:color w:val="000000"/>
+          <w:szCs w:val="24"/>
+        </w:rPr>
+      </w:pPr>
+    </w:p>
+    <w:p>
+      <w:pPr>
+        <w:pStyle w:val="PargrafodaLista"/>
+        <w:rPr>
+          <w:rFonts w:eastAsia="Times New Roman" w:cs="Times New Roman"/>
+          <w:color w:val="000000"/>
+          <w:szCs w:val="24"/>
+        </w:rPr>
+      </w:pPr>
+    </w:p>
+    <w:p>
+      <w:pPr>
+        <w:pStyle w:val="PargrafodaLista"/>
+        <w:rPr>
+          <w:rFonts w:eastAsia="Times New Roman" w:cs="Times New Roman"/>
+          <w:color w:val="000000"/>
+          <w:szCs w:val="24"/>
+        </w:rPr>
+      </w:pPr>
+    </w:p>
+    <w:p>
+      <w:pPr>
+        <w:pStyle w:val="PargrafodaLista"/>
+        <w:rPr>
+          <w:rFonts w:eastAsia="Times New Roman" w:cs="Times New Roman"/>
+          <w:color w:val="000000"/>
+          <w:szCs w:val="24"/>
+        </w:rPr>
+      </w:pPr>
+    </w:p>
+    <w:p>
+      <w:pPr>
+        <w:pStyle w:val="PargrafodaLista"/>
+        <w:rPr>
+          <w:rFonts w:eastAsia="Times New Roman" w:cs="Times New Roman"/>
+          <w:color w:val="000000"/>
+          <w:szCs w:val="24"/>
+        </w:rPr>
+      </w:pPr>
+    </w:p>
+    <w:p>
+      <w:pPr>
+        <w:pStyle w:val="PargrafodaLista"/>
+        <w:rPr>
+          <w:rFonts w:eastAsia="Times New Roman" w:cs="Times New Roman"/>
+          <w:color w:val="000000"/>
+          <w:szCs w:val="24"/>
+        </w:rPr>
+      </w:pPr>
+    </w:p>
+    <w:p>
+      <w:pPr>
+        <w:pStyle w:val="PargrafodaLista"/>
+        <w:rPr>
+          <w:rFonts w:eastAsia="Times New Roman" w:cs="Times New Roman"/>
+          <w:color w:val="000000"/>
+          <w:szCs w:val="24"/>
+        </w:rPr>
+      </w:pPr>
+    </w:p>
+    <w:p>
+      <w:pPr>
+        <w:pStyle w:val="PargrafodaLista"/>
+        <w:rPr>
+          <w:rFonts w:eastAsia="Times New Roman" w:cs="Times New Roman"/>
+          <w:color w:val="000000"/>
+          <w:szCs w:val="24"/>
+        </w:rPr>
+      </w:pPr>
+    </w:p>
+    <w:p>
+      <w:pPr>
+        <w:pStyle w:val="PargrafodaLista"/>
+        <w:rPr>
+          <w:rFonts w:eastAsia="Times New Roman" w:cs="Times New Roman"/>
+          <w:color w:val="000000"/>
+          <w:szCs w:val="24"/>
+        </w:rPr>
+      </w:pPr>
+    </w:p>
+    <w:p>
+      <w:pPr>
+        <w:pStyle w:val="Ttulo1"/>
+      </w:pPr>
+      <w:bookmarkStart w:id="5" w:name="_Toc7608603"/>
+      <w:r>
         <w:lastRenderedPageBreak/>
-        <w:br/>
-      </w:r>
-      <w:r>
-        <w:br/>
-      </w:r>
-    </w:p>
-    <w:p>
-      <w:pPr>
-        <w:pStyle w:val="Ttulo1"/>
-      </w:pPr>
-      <w:bookmarkStart w:id="5" w:name="_Toc7608603"/>
-      <w:r>
         <w:t>TRABALHOS RELACIONADOS</w:t>
       </w:r>
       <w:bookmarkEnd w:id="5"/>
@@ -7246,18 +7702,22 @@
         <w:t xml:space="preserve"> </w:t>
       </w:r>
     </w:p>
+    <w:p/>
     <w:p>
       <w:pPr>
         <w:pStyle w:val="PargrafodaLista"/>
       </w:pPr>
       <w:r>
-        <w:t>O Chega+ é o aplicativo para organizar grupos de futebol mais bem avaliado entre os encontrados. Permite que todos os jogadores do grupo participem da administração das partidas. Conta com recursos como confirmação de presença, sorteio de times, atribuição de notas aos jogadores, controle financeiro entre outros.</w:t>
+        <w:t>O Chega+ é o aplicativo para organizar grupos de futebol mais bem avaliado entre os encontrados. Permite que todos os jogadores do grupo participem da administração das partidas. Conta com recursos como confirmação de presença, sorteio de times, atribuição de notas aos jogadores, controle financeiro entre outros</w:t>
       </w:r>
       <w:r>
         <w:t xml:space="preserve"> </w:t>
       </w:r>
       <w:r>
         <w:t>(CHEGAMAISAPP.COM, 2019)</w:t>
+      </w:r>
+      <w:r>
+        <w:t>.</w:t>
       </w:r>
     </w:p>
     <w:p>
@@ -7349,6 +7809,7 @@
       </w:r>
       <w:bookmarkEnd w:id="8"/>
     </w:p>
+    <w:p/>
     <w:p>
       <w:pPr>
         <w:pStyle w:val="PargrafodaLista"/>
@@ -7450,18 +7911,25 @@
       </w:r>
       <w:bookmarkEnd w:id="10"/>
     </w:p>
+    <w:p/>
     <w:p>
       <w:pPr>
         <w:pStyle w:val="PargrafodaLista"/>
       </w:pPr>
       <w:r>
-        <w:t>Peladeiros, assim como os demais, foca na gestão do evento esportivo. O que o difere dos demais são os recursos disponíveis, pois conta com funções básicas como criação de times, controle financeiro, artilharia, histórico e outros recursos mais avançados como distribuição de jogadores por nível técnico para equilíbrio das equipes, criação de grupos, envio de SMS para a lista dos envolvidos com avisos relacionados ao evento. Um ponto importante é que não conta com lista de confirmação de presentes.</w:t>
+        <w:t>Peladeiros, assim como os demais, foca na gestão do evento esportivo. O que o difere dos demais são os recursos disponíveis, pois conta com funções básicas como criação de times, controle financeiro, artilharia, histórico e outros recursos mais avançados como distribuição de jogadores por nível técnico para equilíbrio das equipes, criação de grupos, envio de SMS para a lista dos envolvidos com avisos relacionados ao evento. Um ponto importante é que não conta com li</w:t>
+      </w:r>
+      <w:r>
+        <w:t>sta de confirmação de presentes</w:t>
       </w:r>
       <w:r>
         <w:t xml:space="preserve"> </w:t>
       </w:r>
       <w:r>
         <w:t>(PELADEIROS, 2019)</w:t>
+      </w:r>
+      <w:r>
+        <w:t>.</w:t>
       </w:r>
     </w:p>
     <w:p>
@@ -7632,6 +8100,7 @@
       </w:r>
       <w:bookmarkEnd w:id="13"/>
     </w:p>
+    <w:p/>
     <w:p>
       <w:pPr>
         <w:pStyle w:val="PargrafodaLista"/>
@@ -7697,7 +8166,6 @@
       </w:pPr>
       <w:bookmarkStart w:id="14" w:name="_Toc7608608"/>
       <w:r>
-        <w:lastRenderedPageBreak/>
         <w:t>TECNOLOGIAS UTILIZADAS</w:t>
       </w:r>
       <w:bookmarkEnd w:id="14"/>
@@ -7734,6 +8202,7 @@
         <w:t xml:space="preserve"> 3</w:t>
       </w:r>
     </w:p>
+    <w:p/>
     <w:p>
       <w:pPr>
         <w:pStyle w:val="PargrafodaLista"/>
@@ -7743,7 +8212,22 @@
         </w:rPr>
       </w:pPr>
       <w:r>
-        <w:t>Framework de desenvolvimento de aplicações híbridas, onde com apenas um código fonte, pode-se criar aplicações para Android, IOS, Windows Phone e até mesmo para web.</w:t>
+        <w:rPr>
+          <w:i/>
+        </w:rPr>
+        <w:t>Framework</w:t>
+      </w:r>
+      <w:r>
+        <w:t xml:space="preserve"> de desenvolvimento de aplicações híbridas, onde com apenas um código fonte, pode-se criar aplicações para Android, IOS, Windows Phone e até mesmo para </w:t>
+      </w:r>
+      <w:r>
+        <w:rPr>
+          <w:i/>
+        </w:rPr>
+        <w:t>web</w:t>
+      </w:r>
+      <w:r>
+        <w:t>.</w:t>
       </w:r>
     </w:p>
     <w:p>
@@ -7751,7 +8235,16 @@
         <w:pStyle w:val="PargrafodaLista"/>
       </w:pPr>
       <w:r>
-        <w:t>Não é necessário possuir maquinas virtuais para testes, uma vez que a aplicação pode ser totalmente desenvolvida no browser, o que consome menos recursos que as aplicações nativas que requerem emuladores para desenvolver.</w:t>
+        <w:t xml:space="preserve">Não é necessário possuir maquinas virtuais para testes, uma vez que a aplicação pode ser totalmente desenvolvida no </w:t>
+      </w:r>
+      <w:r>
+        <w:rPr>
+          <w:i/>
+        </w:rPr>
+        <w:t>browser</w:t>
+      </w:r>
+      <w:r>
+        <w:t>, o que consome menos recursos que as aplicações nativas que requerem emuladores para desenvolver.</w:t>
       </w:r>
     </w:p>
     <w:p>
@@ -7759,13 +8252,13 @@
         <w:pStyle w:val="PargrafodaLista"/>
       </w:pPr>
       <w:r>
-        <w:t xml:space="preserve">De acordo com o site oficial, </w:t>
-      </w:r>
-      <w:r>
-        <w:t>http://ionicframework.com</w:t>
-      </w:r>
-      <w:r>
-        <w:t xml:space="preserve"> (2019), a</w:t>
+        <w:t>De acordo com o site oficial</w:t>
+      </w:r>
+      <w:r>
+        <w:t xml:space="preserve"> do Ionic (Ionic, 2019)</w:t>
+      </w:r>
+      <w:r>
+        <w:t>, a</w:t>
       </w:r>
       <w:r>
         <w:t>tualmente está na quarta versão,</w:t>
@@ -7794,7 +8287,16 @@
         <w:t>Google</w:t>
       </w:r>
       <w:r>
-        <w:t xml:space="preserve"> lançou o novo Angular 2.0 que utiliza o TypeScript, que é um superset do Javascript, onde se desenvolve orientado a objetos, e então o código é compilado para javascript para ser executado.</w:t>
+        <w:t xml:space="preserve"> lançou o novo Angular 2.0 que utiliza o TypeScript, que é um </w:t>
+      </w:r>
+      <w:r>
+        <w:rPr>
+          <w:i/>
+        </w:rPr>
+        <w:t>superset</w:t>
+      </w:r>
+      <w:r>
+        <w:t xml:space="preserve"> do Javascript, onde se desenvolve orientado a objetos, e então o código é compilado para javascript para ser executado.</w:t>
       </w:r>
     </w:p>
     <w:p>
@@ -7802,13 +8304,58 @@
         <w:pStyle w:val="PargrafodaLista"/>
       </w:pPr>
       <w:r>
-        <w:t>Ionic se baseia em webcomponent, utilizando javascript, css e outros recursos comuns da web. Além d</w:t>
+        <w:t xml:space="preserve">Ionic se baseia em </w:t>
+      </w:r>
+      <w:r>
+        <w:rPr>
+          <w:i/>
+        </w:rPr>
+        <w:t>webcomponent</w:t>
+      </w:r>
+      <w:r>
+        <w:t xml:space="preserve">, utilizando javascript, css e outros recursos comuns da </w:t>
+      </w:r>
+      <w:r>
+        <w:rPr>
+          <w:i/>
+        </w:rPr>
+        <w:t>web</w:t>
+      </w:r>
+      <w:r>
+        <w:t>. Além d</w:t>
       </w:r>
       <w:r>
         <w:t>isso, da versão 4 em diante, o I</w:t>
       </w:r>
       <w:r>
-        <w:t>onic permite que se desenvolva utilizando outros frameworks e bibliotecas como VueJS, React, jQuery etc, e portanto é enquadrado como um PWA, Progressive Web Application (</w:t>
+        <w:t xml:space="preserve">onic permite que se desenvolva utilizando outros </w:t>
+      </w:r>
+      <w:r>
+        <w:rPr>
+          <w:i/>
+        </w:rPr>
+        <w:t>frameworks</w:t>
+      </w:r>
+      <w:r>
+        <w:t xml:space="preserve"> e bibliotecas como VueJS, React, jQuery etc, e po</w:t>
+      </w:r>
+      <w:r>
+        <w:t>rtanto é enquadrado como um PWA (</w:t>
+      </w:r>
+      <w:r>
+        <w:rPr>
+          <w:i/>
+        </w:rPr>
+        <w:t>Progressive Web Application</w:t>
+      </w:r>
+      <w:r>
+        <w:rPr>
+          <w:i/>
+        </w:rPr>
+        <w:t>)</w:t>
+      </w:r>
+      <w:r>
+        <w:t xml:space="preserve"> (</w:t>
       </w:r>
       <w:r>
         <w:t>WIEGERT, C.; LUCAS, E.</w:t>
@@ -7856,6 +8403,7 @@
         <w:t xml:space="preserve"> 7.2</w:t>
       </w:r>
     </w:p>
+    <w:p/>
     <w:p>
       <w:pPr>
         <w:pStyle w:val="PargrafodaLista"/>
@@ -7865,7 +8413,16 @@
         </w:rPr>
       </w:pPr>
       <w:r>
-        <w:t xml:space="preserve">Por razão de uma comunidade atuante e do fácil acesso a bases de conhecimento, o PHP é uma das linguagens mais populares quando o assunto é programação para a web. Desde seus primórdios, foi pensada para o uso rápido e prático. Por causa dessa filosofia, a sua fama passou a ser de uma linguagem com baixo nível de segurança e com muitos </w:t>
+        <w:t xml:space="preserve">Por razão de uma comunidade atuante e do fácil acesso a bases de conhecimento, o PHP é uma das linguagens mais populares quando o assunto é programação para a </w:t>
+      </w:r>
+      <w:r>
+        <w:rPr>
+          <w:i/>
+        </w:rPr>
+        <w:t>web</w:t>
+      </w:r>
+      <w:r>
+        <w:t xml:space="preserve">. Desde seus primórdios, foi pensada para o uso rápido e prático. Por causa dessa filosofia, a sua fama passou a ser de uma linguagem com baixo nível de segurança e com muitos </w:t>
       </w:r>
       <w:r>
         <w:rPr>
@@ -7875,7 +8432,11 @@
         <w:t>bugs</w:t>
       </w:r>
       <w:r>
-        <w:t xml:space="preserve">. Com o passar do tempo a linguagem evoluiu e absorveu os paradigmas da programação orientada a objetos, e tornou-se uma robusta ferramenta para o desenvolvimento não só de </w:t>
+        <w:t xml:space="preserve">. Com o passar do tempo a linguagem evoluiu e absorveu os paradigmas da programação orientada a objetos, e tornou-se </w:t>
+      </w:r>
+      <w:r>
+        <w:lastRenderedPageBreak/>
+        <w:t xml:space="preserve">uma robusta ferramenta para o desenvolvimento não só de </w:t>
       </w:r>
       <w:r>
         <w:rPr>
@@ -7893,11 +8454,16 @@
         <w:pStyle w:val="PargrafodaLista"/>
       </w:pPr>
       <w:r>
-        <w:lastRenderedPageBreak/>
-        <w:t>A escolha pela linguagem se deve pela experiência que a equipe possui e pela vasta gama de ferramentas que a linguagem proporciona, de modo a facilitar o desenvolvimento da API.</w:t>
+        <w:t>A escolha pela linguagem se deve pela experiência que a equipe possui e pela vasta gama de ferramentas que a linguagem proporciona, de modo a fac</w:t>
+      </w:r>
+      <w:r>
+        <w:t>ilitar o desenvolvimento da API</w:t>
       </w:r>
       <w:r>
         <w:t xml:space="preserve"> (PHP.NET, 2019)</w:t>
+      </w:r>
+      <w:r>
+        <w:t>.</w:t>
       </w:r>
     </w:p>
     <w:p>
@@ -7923,6 +8489,7 @@
         <w:t xml:space="preserve"> </w:t>
       </w:r>
     </w:p>
+    <w:p/>
     <w:p>
       <w:pPr>
         <w:pStyle w:val="PargrafodaLista"/>
@@ -7932,7 +8499,16 @@
         </w:rPr>
       </w:pPr>
       <w:r>
-        <w:t>Em uma enorme gama de opções de frameworks PHP existentes, o Laravel se destaca como uma ótima opção para desenvolvimento de aplicações. Possui uma filosofia de “código elegante”, é favorável para um desenvolvimento organizado e de fácil entendimento. Possui um ORM prático e poderoso que agiliza o desenvolvimento das entidades e seus relacionamentos mais complexos, e um roteamento de fácil configuração para implementação da API, além de um seguro módulo de autenticação que é extremamente necessário para o foco que a aplicação toma.</w:t>
+        <w:t xml:space="preserve">Em uma enorme gama de opções de </w:t>
+      </w:r>
+      <w:r>
+        <w:rPr>
+          <w:i/>
+        </w:rPr>
+        <w:t>frameworks</w:t>
+      </w:r>
+      <w:r>
+        <w:t xml:space="preserve"> PHP existentes, o Laravel se destaca como uma ótima opção para desenvolvimento de aplicações. Possui uma filosofia de “código elegante”, é favorável para um desenvolvimento organizado e de fácil entendimento. Possui um ORM prático e poderoso que agiliza o desenvolvimento das entidades e seus relacionamentos mais complexos, e um roteamento de fácil configuração para implementação da API, além de um seguro módulo de autenticação que é extremamente necessário para o foco que a aplicação toma.</w:t>
       </w:r>
     </w:p>
     <w:p>
@@ -7940,10 +8516,55 @@
         <w:pStyle w:val="PargrafodaLista"/>
       </w:pPr>
       <w:r>
-        <w:t>A escolha do framework se deve pela experiência que a equipe possui, e pela grande quantidade de ferramentas que já existem para o framework, visando facilitar o desenvolvimento, como Ferramentas de Mailer, Routing, ORM entre outras.</w:t>
+        <w:t xml:space="preserve">A escolha do </w:t>
+      </w:r>
+      <w:r>
+        <w:rPr>
+          <w:i/>
+        </w:rPr>
+        <w:t>framework</w:t>
+      </w:r>
+      <w:r>
+        <w:t xml:space="preserve"> se deve pela experiência que a equipe possui, e pela grande quantidade de ferramentas que já existem para o </w:t>
+      </w:r>
+      <w:r>
+        <w:rPr>
+          <w:i/>
+        </w:rPr>
+        <w:t>framework</w:t>
+      </w:r>
+      <w:r>
+        <w:t xml:space="preserve">, visando facilitar o desenvolvimento, como </w:t>
+      </w:r>
+      <w:r>
+        <w:t>f</w:t>
+      </w:r>
+      <w:r>
+        <w:t xml:space="preserve">erramentas de </w:t>
+      </w:r>
+      <w:r>
+        <w:rPr>
+          <w:i/>
+        </w:rPr>
+        <w:t>Mailer</w:t>
+      </w:r>
+      <w:r>
+        <w:t xml:space="preserve">, </w:t>
+      </w:r>
+      <w:r>
+        <w:rPr>
+          <w:i/>
+        </w:rPr>
+        <w:t>Routing</w:t>
+      </w:r>
+      <w:r>
+        <w:t>, ORM entre outras</w:t>
       </w:r>
       <w:r>
         <w:t xml:space="preserve"> (LARAVEL.COM, 2019)</w:t>
+      </w:r>
+      <w:r>
+        <w:t>.</w:t>
       </w:r>
     </w:p>
     <w:p>
@@ -7969,6 +8590,7 @@
         <w:t>11</w:t>
       </w:r>
     </w:p>
+    <w:p/>
     <w:p>
       <w:pPr>
         <w:pStyle w:val="PargrafodaLista"/>
@@ -8008,10 +8630,19 @@
         <w:t xml:space="preserve">Berkeley Software Distribution, </w:t>
       </w:r>
       <w:r>
-        <w:t>considerado como de domínio público e pode ser modificado sem nenhuma restrição).</w:t>
+        <w:t>considerado como de domínio público e pode ser mo</w:t>
+      </w:r>
+      <w:r>
+        <w:t>dificado sem nenhuma restrição)</w:t>
       </w:r>
       <w:r>
         <w:t xml:space="preserve"> (POSTGRESQL.ORG, 2019)</w:t>
+      </w:r>
+      <w:r>
+        <w:t>.</w:t>
+      </w:r>
+      <w:r>
+        <w:t xml:space="preserve">  </w:t>
       </w:r>
     </w:p>
     <w:p/>
@@ -8030,7 +8661,6 @@
       </w:pPr>
       <w:bookmarkStart w:id="27" w:name="_Toc7608615"/>
       <w:r>
-        <w:lastRenderedPageBreak/>
         <w:t>ESTUDO DE CASO</w:t>
       </w:r>
       <w:bookmarkEnd w:id="27"/>
@@ -8046,6 +8676,7 @@
       </w:r>
       <w:bookmarkEnd w:id="28"/>
     </w:p>
+    <w:p/>
     <w:p>
       <w:pPr>
         <w:pStyle w:val="PargrafodaLista"/>
@@ -8376,7 +9007,6 @@
           <w:p>
             <w:pPr>
               <w:spacing w:before="100" w:beforeAutospacing="1" w:after="142" w:line="180" w:lineRule="atLeast"/>
-              <w:jc w:val="left"/>
               <w:rPr>
                 <w:rFonts w:eastAsia="Times New Roman" w:cs="Arial"/>
                 <w:color w:val="000000"/>
@@ -8475,7 +9105,6 @@
           <w:p>
             <w:pPr>
               <w:spacing w:before="100" w:beforeAutospacing="1" w:after="142" w:line="180" w:lineRule="atLeast"/>
-              <w:jc w:val="left"/>
               <w:rPr>
                 <w:rFonts w:eastAsia="Times New Roman" w:cs="Arial"/>
                 <w:color w:val="000000"/>
@@ -8554,7 +9183,6 @@
           <w:p>
             <w:pPr>
               <w:spacing w:before="100" w:beforeAutospacing="1" w:after="142" w:line="180" w:lineRule="atLeast"/>
-              <w:jc w:val="left"/>
               <w:rPr>
                 <w:rFonts w:eastAsia="Times New Roman" w:cs="Arial"/>
                 <w:color w:val="000000"/>
@@ -8671,7 +9299,6 @@
           <w:p>
             <w:pPr>
               <w:spacing w:before="100" w:beforeAutospacing="1" w:after="142" w:line="180" w:lineRule="atLeast"/>
-              <w:jc w:val="left"/>
               <w:rPr>
                 <w:rFonts w:eastAsia="Times New Roman" w:cs="Arial"/>
                 <w:color w:val="000000"/>
@@ -8750,7 +9377,6 @@
           <w:p>
             <w:pPr>
               <w:spacing w:before="100" w:beforeAutospacing="1" w:after="142" w:line="180" w:lineRule="atLeast"/>
-              <w:jc w:val="left"/>
               <w:rPr>
                 <w:rFonts w:eastAsia="Times New Roman" w:cs="Arial"/>
                 <w:color w:val="000000"/>
@@ -8831,7 +9457,6 @@
           <w:p>
             <w:pPr>
               <w:spacing w:before="100" w:beforeAutospacing="1" w:after="142" w:line="180" w:lineRule="atLeast"/>
-              <w:jc w:val="left"/>
               <w:rPr>
                 <w:rFonts w:eastAsia="Times New Roman" w:cs="Arial"/>
                 <w:color w:val="000000"/>
@@ -8912,7 +9537,6 @@
           <w:p>
             <w:pPr>
               <w:spacing w:before="100" w:beforeAutospacing="1" w:after="142" w:line="180" w:lineRule="atLeast"/>
-              <w:jc w:val="left"/>
               <w:rPr>
                 <w:rFonts w:eastAsia="Times New Roman" w:cs="Arial"/>
                 <w:color w:val="000000"/>
@@ -8968,6 +9592,7 @@
                 <w:sz w:val="22"/>
                 <w:lang w:val="en-US" w:eastAsia="pt-BR"/>
               </w:rPr>
+              <w:lastRenderedPageBreak/>
               <w:t>RF 09</w:t>
             </w:r>
           </w:p>
@@ -8993,7 +9618,6 @@
           <w:p>
             <w:pPr>
               <w:spacing w:before="100" w:beforeAutospacing="1" w:after="142" w:line="180" w:lineRule="atLeast"/>
-              <w:jc w:val="left"/>
               <w:rPr>
                 <w:rFonts w:eastAsia="Times New Roman" w:cs="Arial"/>
                 <w:color w:val="000000"/>
@@ -9074,7 +9698,6 @@
           <w:p>
             <w:pPr>
               <w:spacing w:before="100" w:beforeAutospacing="1" w:after="142" w:line="180" w:lineRule="atLeast"/>
-              <w:jc w:val="left"/>
               <w:rPr>
                 <w:rFonts w:eastAsia="Times New Roman" w:cs="Arial"/>
                 <w:color w:val="000000"/>
@@ -9106,17 +9729,7 @@
                 <w:sz w:val="22"/>
                 <w:lang w:eastAsia="pt-BR"/>
               </w:rPr>
-              <w:t xml:space="preserve"> possa realizar </w:t>
-            </w:r>
-            <w:r>
-              <w:rPr>
-                <w:rFonts w:eastAsia="Times New Roman" w:cs="Arial"/>
-                <w:color w:val="000000"/>
-                <w:sz w:val="22"/>
-                <w:lang w:eastAsia="pt-BR"/>
-              </w:rPr>
-              <w:lastRenderedPageBreak/>
-              <w:t>o cancelamento do mesmo, informando os usuários participantes confirmados, candidatos ou pendentes de confirmação.</w:t>
+              <w:t xml:space="preserve"> possa realizar o cancelamento do mesmo, informando os usuários participantes confirmados, candidatos ou pendentes de confirmação.</w:t>
             </w:r>
           </w:p>
         </w:tc>
@@ -9158,7 +9771,6 @@
                 <w:sz w:val="22"/>
                 <w:lang w:val="en-US" w:eastAsia="pt-BR"/>
               </w:rPr>
-              <w:lastRenderedPageBreak/>
               <w:t>RF 11</w:t>
             </w:r>
           </w:p>
@@ -9184,7 +9796,6 @@
           <w:p>
             <w:pPr>
               <w:spacing w:before="100" w:beforeAutospacing="1" w:after="142" w:line="180" w:lineRule="atLeast"/>
-              <w:jc w:val="left"/>
               <w:rPr>
                 <w:rFonts w:eastAsia="Times New Roman" w:cs="Arial"/>
                 <w:color w:val="000000"/>
@@ -9265,7 +9876,6 @@
           <w:p>
             <w:pPr>
               <w:spacing w:before="100" w:beforeAutospacing="1" w:after="142" w:line="180" w:lineRule="atLeast"/>
-              <w:jc w:val="left"/>
               <w:rPr>
                 <w:rFonts w:eastAsia="Times New Roman" w:cs="Arial"/>
                 <w:color w:val="000000"/>
@@ -9346,7 +9956,6 @@
           <w:p>
             <w:pPr>
               <w:spacing w:before="100" w:beforeAutospacing="1" w:after="142" w:line="180" w:lineRule="atLeast"/>
-              <w:jc w:val="left"/>
               <w:rPr>
                 <w:rFonts w:eastAsia="Times New Roman" w:cs="Arial"/>
                 <w:color w:val="000000"/>
@@ -9427,7 +10036,6 @@
           <w:p>
             <w:pPr>
               <w:spacing w:before="100" w:beforeAutospacing="1" w:after="142" w:line="165" w:lineRule="atLeast"/>
-              <w:jc w:val="left"/>
               <w:rPr>
                 <w:rFonts w:eastAsia="Times New Roman" w:cs="Arial"/>
                 <w:color w:val="000000"/>
@@ -9759,7 +10367,6 @@
           <w:p>
             <w:pPr>
               <w:spacing w:before="100" w:beforeAutospacing="1" w:after="142" w:line="288" w:lineRule="auto"/>
-              <w:jc w:val="left"/>
               <w:rPr>
                 <w:rFonts w:eastAsia="Times New Roman" w:cs="Arial"/>
                 <w:color w:val="000000"/>
@@ -9880,7 +10487,6 @@
           <w:p>
             <w:pPr>
               <w:spacing w:before="100" w:beforeAutospacing="1" w:after="142" w:line="288" w:lineRule="auto"/>
-              <w:jc w:val="left"/>
               <w:rPr>
                 <w:rFonts w:eastAsia="Times New Roman" w:cs="Arial"/>
                 <w:color w:val="000000"/>
@@ -10001,7 +10607,6 @@
           <w:p>
             <w:pPr>
               <w:spacing w:before="100" w:beforeAutospacing="1" w:after="142" w:line="288" w:lineRule="auto"/>
-              <w:jc w:val="left"/>
               <w:rPr>
                 <w:rFonts w:eastAsia="Times New Roman" w:cs="Arial"/>
                 <w:color w:val="000000"/>
@@ -10122,7 +10727,6 @@
           <w:p>
             <w:pPr>
               <w:spacing w:before="100" w:beforeAutospacing="1" w:after="142" w:line="288" w:lineRule="auto"/>
-              <w:jc w:val="left"/>
               <w:rPr>
                 <w:rFonts w:eastAsia="Times New Roman" w:cs="Arial"/>
                 <w:color w:val="000000"/>
@@ -10252,7 +10856,6 @@
           <w:p>
             <w:pPr>
               <w:spacing w:before="100" w:beforeAutospacing="1" w:after="142" w:line="288" w:lineRule="auto"/>
-              <w:jc w:val="left"/>
               <w:rPr>
                 <w:rFonts w:eastAsia="Times New Roman" w:cs="Arial"/>
                 <w:color w:val="000000"/>
@@ -10373,7 +10976,6 @@
           <w:p>
             <w:pPr>
               <w:spacing w:before="100" w:beforeAutospacing="1" w:after="142" w:line="288" w:lineRule="auto"/>
-              <w:jc w:val="left"/>
               <w:rPr>
                 <w:rFonts w:eastAsia="Times New Roman" w:cs="Arial"/>
                 <w:color w:val="000000"/>
@@ -10504,7 +11106,6 @@
           <w:p>
             <w:pPr>
               <w:spacing w:before="100" w:beforeAutospacing="1" w:after="142" w:line="288" w:lineRule="auto"/>
-              <w:jc w:val="left"/>
               <w:rPr>
                 <w:rFonts w:eastAsia="Times New Roman" w:cs="Arial"/>
                 <w:color w:val="000000"/>
@@ -10643,7 +11244,6 @@
           <w:p>
             <w:pPr>
               <w:spacing w:before="100" w:beforeAutospacing="1" w:after="142" w:line="288" w:lineRule="auto"/>
-              <w:jc w:val="left"/>
               <w:rPr>
                 <w:rFonts w:eastAsia="Times New Roman" w:cs="Arial"/>
                 <w:color w:val="000000"/>
@@ -10702,6 +11302,7 @@
                 <w:sz w:val="22"/>
                 <w:lang w:val="en-US" w:eastAsia="pt-BR"/>
               </w:rPr>
+              <w:lastRenderedPageBreak/>
               <w:t>RN 9</w:t>
             </w:r>
           </w:p>
@@ -10764,7 +11365,6 @@
           <w:p>
             <w:pPr>
               <w:spacing w:before="100" w:beforeAutospacing="1" w:after="142" w:line="288" w:lineRule="auto"/>
-              <w:jc w:val="left"/>
               <w:rPr>
                 <w:rFonts w:eastAsia="Times New Roman" w:cs="Arial"/>
                 <w:color w:val="000000"/>
@@ -10823,7 +11423,6 @@
                 <w:sz w:val="22"/>
                 <w:lang w:val="en-US" w:eastAsia="pt-BR"/>
               </w:rPr>
-              <w:lastRenderedPageBreak/>
               <w:t>RN 10</w:t>
             </w:r>
           </w:p>
@@ -10896,7 +11495,6 @@
           <w:p>
             <w:pPr>
               <w:spacing w:before="100" w:beforeAutospacing="1" w:after="142" w:line="288" w:lineRule="auto"/>
-              <w:jc w:val="left"/>
               <w:rPr>
                 <w:rFonts w:eastAsia="Times New Roman" w:cs="Arial"/>
                 <w:color w:val="000000"/>
@@ -11037,7 +11635,6 @@
           <w:p>
             <w:pPr>
               <w:spacing w:before="100" w:beforeAutospacing="1" w:after="142" w:line="288" w:lineRule="auto"/>
-              <w:jc w:val="left"/>
               <w:rPr>
                 <w:rFonts w:eastAsia="Times New Roman" w:cs="Arial"/>
                 <w:color w:val="000000"/>
@@ -11169,7 +11766,6 @@
           <w:p>
             <w:pPr>
               <w:spacing w:before="100" w:beforeAutospacing="1" w:after="142" w:line="288" w:lineRule="auto"/>
-              <w:jc w:val="left"/>
               <w:rPr>
                 <w:rFonts w:eastAsia="Times New Roman" w:cs="Arial"/>
                 <w:color w:val="000000"/>
@@ -11290,7 +11886,6 @@
           <w:p>
             <w:pPr>
               <w:spacing w:before="100" w:beforeAutospacing="1" w:after="142" w:line="288" w:lineRule="auto"/>
-              <w:jc w:val="left"/>
               <w:rPr>
                 <w:rFonts w:eastAsia="Times New Roman" w:cs="Arial"/>
                 <w:color w:val="000000"/>
@@ -11529,7 +12124,6 @@
           <w:p>
             <w:pPr>
               <w:spacing w:before="100" w:beforeAutospacing="1" w:after="142" w:line="288" w:lineRule="auto"/>
-              <w:jc w:val="left"/>
               <w:rPr>
                 <w:rFonts w:eastAsia="Times New Roman" w:cs="Arial"/>
                 <w:color w:val="000000"/>
@@ -11632,7 +12226,6 @@
           <w:p>
             <w:pPr>
               <w:spacing w:before="100" w:beforeAutospacing="1" w:after="142" w:line="288" w:lineRule="auto"/>
-              <w:jc w:val="left"/>
               <w:rPr>
                 <w:rFonts w:eastAsia="Times New Roman" w:cs="Arial"/>
                 <w:color w:val="000000"/>
@@ -11893,7 +12486,6 @@
           <w:p>
             <w:pPr>
               <w:spacing w:before="100" w:beforeAutospacing="1" w:after="142" w:line="288" w:lineRule="auto"/>
-              <w:jc w:val="left"/>
               <w:rPr>
                 <w:rFonts w:eastAsia="Times New Roman" w:cs="Arial"/>
                 <w:color w:val="000000"/>
@@ -11978,7 +12570,6 @@
           <w:p>
             <w:pPr>
               <w:spacing w:before="100" w:beforeAutospacing="1" w:after="142" w:line="288" w:lineRule="auto"/>
-              <w:jc w:val="left"/>
               <w:rPr>
                 <w:rFonts w:eastAsia="Times New Roman" w:cs="Arial"/>
                 <w:color w:val="000000"/>
@@ -12063,7 +12654,6 @@
           <w:p>
             <w:pPr>
               <w:spacing w:before="100" w:beforeAutospacing="1" w:after="142" w:line="288" w:lineRule="auto"/>
-              <w:jc w:val="left"/>
               <w:rPr>
                 <w:rFonts w:eastAsia="Times New Roman" w:cs="Arial"/>
                 <w:color w:val="000000"/>
@@ -12166,7 +12756,6 @@
           <w:p>
             <w:pPr>
               <w:spacing w:before="100" w:beforeAutospacing="1" w:after="142" w:line="288" w:lineRule="auto"/>
-              <w:jc w:val="left"/>
               <w:rPr>
                 <w:rFonts w:eastAsia="Times New Roman" w:cs="Arial"/>
                 <w:color w:val="000000"/>
@@ -12234,7 +12823,6 @@
               <w:rPr>
                 <w:rFonts w:eastAsia="Times New Roman" w:cs="Arial"/>
                 <w:color w:val="000000"/>
-                <w:sz w:val="22"/>
                 <w:lang w:val="en-US" w:eastAsia="pt-BR"/>
               </w:rPr>
             </w:pPr>
@@ -12270,11 +12858,9 @@
           <w:p>
             <w:pPr>
               <w:spacing w:before="100" w:beforeAutospacing="1" w:after="142" w:line="288" w:lineRule="auto"/>
-              <w:jc w:val="left"/>
               <w:rPr>
                 <w:rFonts w:eastAsia="Times New Roman" w:cs="Arial"/>
                 <w:color w:val="000000"/>
-                <w:sz w:val="22"/>
                 <w:lang w:eastAsia="pt-BR"/>
               </w:rPr>
             </w:pPr>
@@ -12302,6 +12888,7 @@
         <w:rPr>
           <w:lang w:eastAsia="pt-BR"/>
         </w:rPr>
+        <w:lastRenderedPageBreak/>
         <w:t>Fonte: Autoria própria (2019)</w:t>
       </w:r>
     </w:p>
@@ -12339,7 +12926,6 @@
       </w:pPr>
       <w:bookmarkStart w:id="40" w:name="_Toc7608623"/>
       <w:r>
-        <w:lastRenderedPageBreak/>
         <w:t xml:space="preserve">Diagrama de </w:t>
       </w:r>
       <w:r>
@@ -12368,8 +12954,8 @@
         </w:rPr>
         <w:drawing>
           <wp:inline distT="0" distB="0" distL="0" distR="0">
-            <wp:extent cx="5738993" cy="7622540"/>
-            <wp:effectExtent l="38100" t="19050" r="14107" b="16510"/>
+            <wp:extent cx="5559709" cy="7384415"/>
+            <wp:effectExtent l="19050" t="19050" r="21941" b="26035"/>
             <wp:docPr id="9" name="Imagem 8" descr="casos de uso geral - figura 5.png"/>
             <wp:cNvGraphicFramePr>
               <a:graphicFrameLocks xmlns:a="http://schemas.openxmlformats.org/drawingml/2006/main" noChangeAspect="1"/>
@@ -12390,7 +12976,7 @@
                   <pic:spPr>
                     <a:xfrm>
                       <a:off x="0" y="0"/>
-                      <a:ext cx="5738993" cy="7622540"/>
+                      <a:ext cx="5559709" cy="7384415"/>
                     </a:xfrm>
                     <a:prstGeom prst="rect">
                       <a:avLst/>
@@ -12410,7 +12996,7 @@
     </w:p>
     <w:p>
       <w:pPr>
-        <w:pStyle w:val="Legenda"/>
+        <w:pStyle w:val="LegendadeQuadro"/>
       </w:pPr>
       <w:bookmarkStart w:id="41" w:name="_Toc8829671"/>
       <w:r>
@@ -12521,7 +13107,7 @@
     </w:p>
     <w:p>
       <w:pPr>
-        <w:pStyle w:val="Legenda"/>
+        <w:pStyle w:val="LegendadeQuadro"/>
         <w:sectPr>
           <w:pgSz w:w="11907" w:h="16839" w:code="9"/>
           <w:pgMar w:top="1701" w:right="1134" w:bottom="1134" w:left="1701" w:header="709" w:footer="709" w:gutter="0"/>
@@ -12629,7 +13215,7 @@
     </w:p>
     <w:p>
       <w:pPr>
-        <w:pStyle w:val="Legenda"/>
+        <w:pStyle w:val="LegendadeQuadro"/>
       </w:pPr>
       <w:bookmarkStart w:id="46" w:name="_Toc8829673"/>
       <w:r>
@@ -12671,15 +13257,6 @@
     </w:p>
     <w:p>
       <w:pPr>
-        <w:pStyle w:val="Standard"/>
-        <w:spacing w:line="331" w:lineRule="auto"/>
-        <w:rPr>
-          <w:lang w:val="pt-BR"/>
-        </w:rPr>
-      </w:pPr>
-    </w:p>
-    <w:p>
-      <w:pPr>
         <w:pStyle w:val="Ttulo2"/>
       </w:pPr>
       <w:bookmarkStart w:id="48" w:name="_Toc7608628"/>
@@ -12688,7 +13265,6 @@
       </w:r>
       <w:bookmarkEnd w:id="48"/>
     </w:p>
-    <w:p/>
     <w:p>
       <w:pPr>
         <w:pStyle w:val="Ttulo3"/>
@@ -12702,7 +13278,6 @@
       </w:r>
       <w:bookmarkEnd w:id="49"/>
     </w:p>
-    <w:p/>
     <w:p>
       <w:pPr>
         <w:pStyle w:val="LegendadeQuadro"/>
@@ -12714,8 +13289,8 @@
         </w:rPr>
         <w:drawing>
           <wp:inline distT="0" distB="0" distL="0" distR="0">
-            <wp:extent cx="5760085" cy="5726430"/>
-            <wp:effectExtent l="19050" t="19050" r="12065" b="26670"/>
+            <wp:extent cx="5491817" cy="5459730"/>
+            <wp:effectExtent l="19050" t="19050" r="13633" b="26670"/>
             <wp:docPr id="12" name="Imagem 11" descr="mer.png"/>
             <wp:cNvGraphicFramePr>
               <a:graphicFrameLocks xmlns:a="http://schemas.openxmlformats.org/drawingml/2006/main" noChangeAspect="1"/>
@@ -12736,7 +13311,7 @@
                   <pic:spPr>
                     <a:xfrm>
                       <a:off x="0" y="0"/>
-                      <a:ext cx="5760085" cy="5726430"/>
+                      <a:ext cx="5491817" cy="5459730"/>
                     </a:xfrm>
                     <a:prstGeom prst="rect">
                       <a:avLst/>
@@ -12756,7 +13331,7 @@
     </w:p>
     <w:p>
       <w:pPr>
-        <w:pStyle w:val="Legenda"/>
+        <w:pStyle w:val="LegendadeQuadro"/>
       </w:pPr>
       <w:bookmarkStart w:id="50" w:name="_Toc8829674"/>
       <w:r>
@@ -12780,6 +13355,86 @@
         <w:t xml:space="preserve"> Entidade-Relacionamento</w:t>
       </w:r>
       <w:bookmarkEnd w:id="50"/>
+    </w:p>
+    <w:p>
+      <w:pPr>
+        <w:pStyle w:val="LegendadeQuadro"/>
+      </w:pPr>
+    </w:p>
+    <w:p>
+      <w:pPr>
+        <w:pStyle w:val="LegendadeQuadro"/>
+      </w:pPr>
+    </w:p>
+    <w:p>
+      <w:pPr>
+        <w:pStyle w:val="LegendadeQuadro"/>
+      </w:pPr>
+    </w:p>
+    <w:p>
+      <w:pPr>
+        <w:pStyle w:val="LegendadeQuadro"/>
+      </w:pPr>
+    </w:p>
+    <w:p>
+      <w:pPr>
+        <w:pStyle w:val="LegendadeQuadro"/>
+      </w:pPr>
+    </w:p>
+    <w:p>
+      <w:pPr>
+        <w:pStyle w:val="LegendadeQuadro"/>
+      </w:pPr>
+    </w:p>
+    <w:p>
+      <w:pPr>
+        <w:pStyle w:val="LegendadeQuadro"/>
+      </w:pPr>
+    </w:p>
+    <w:p>
+      <w:pPr>
+        <w:pStyle w:val="LegendadeQuadro"/>
+      </w:pPr>
+    </w:p>
+    <w:p>
+      <w:pPr>
+        <w:pStyle w:val="LegendadeQuadro"/>
+      </w:pPr>
+    </w:p>
+    <w:p>
+      <w:pPr>
+        <w:pStyle w:val="LegendadeQuadro"/>
+      </w:pPr>
+    </w:p>
+    <w:p>
+      <w:pPr>
+        <w:pStyle w:val="LegendadeQuadro"/>
+      </w:pPr>
+    </w:p>
+    <w:p>
+      <w:pPr>
+        <w:pStyle w:val="LegendadeQuadro"/>
+      </w:pPr>
+    </w:p>
+    <w:p>
+      <w:pPr>
+        <w:pStyle w:val="LegendadeQuadro"/>
+      </w:pPr>
+    </w:p>
+    <w:p>
+      <w:pPr>
+        <w:pStyle w:val="LegendadeQuadro"/>
+      </w:pPr>
+    </w:p>
+    <w:p>
+      <w:pPr>
+        <w:pStyle w:val="LegendadeQuadro"/>
+      </w:pPr>
+    </w:p>
+    <w:p>
+      <w:pPr>
+        <w:pStyle w:val="LegendadeQuadro"/>
+      </w:pPr>
     </w:p>
     <w:p>
       <w:pPr>
@@ -12845,8 +13500,7 @@
     </w:p>
     <w:p>
       <w:pPr>
-        <w:pStyle w:val="Legenda"/>
-        <w:jc w:val="both"/>
+        <w:pStyle w:val="LegendadeQuadro"/>
       </w:pPr>
       <w:bookmarkStart w:id="52" w:name="_Toc8829675"/>
       <w:r>
@@ -12866,12 +13520,34 @@
       <w:bookmarkEnd w:id="52"/>
     </w:p>
     <w:p/>
+    <w:p/>
+    <w:p/>
+    <w:p/>
+    <w:p/>
+    <w:p/>
+    <w:p/>
+    <w:p/>
+    <w:p/>
+    <w:p/>
+    <w:p/>
+    <w:p/>
+    <w:p/>
+    <w:p/>
+    <w:p/>
+    <w:p/>
+    <w:p/>
+    <w:p/>
+    <w:p/>
+    <w:p/>
+    <w:p/>
+    <w:p/>
     <w:p>
       <w:pPr>
         <w:pStyle w:val="Ttulo3"/>
       </w:pPr>
       <w:bookmarkStart w:id="53" w:name="_Toc7608631"/>
       <w:r>
+        <w:lastRenderedPageBreak/>
         <w:t xml:space="preserve">Diagramas de </w:t>
       </w:r>
       <w:r>
@@ -12899,7 +13575,6 @@
           <w:noProof/>
           <w:lang w:eastAsia="pt-BR"/>
         </w:rPr>
-        <w:lastRenderedPageBreak/>
         <w:drawing>
           <wp:inline distT="0" distB="0" distL="0" distR="0">
             <wp:extent cx="5760085" cy="4220845"/>
@@ -12944,7 +13619,7 @@
     </w:p>
     <w:p>
       <w:pPr>
-        <w:pStyle w:val="Legenda"/>
+        <w:pStyle w:val="LegendadeQuadro"/>
       </w:pPr>
       <w:bookmarkStart w:id="54" w:name="_Toc8829676"/>
       <w:r>
@@ -13029,7 +13704,7 @@
     </w:p>
     <w:p>
       <w:pPr>
-        <w:pStyle w:val="Legenda"/>
+        <w:pStyle w:val="LegendadeQuadro"/>
         <w:sectPr>
           <w:pgSz w:w="11906" w:h="16838"/>
           <w:pgMar w:top="1701" w:right="1134" w:bottom="1134" w:left="1701" w:header="709" w:footer="709" w:gutter="0"/>
@@ -13142,8 +13817,7 @@
     </w:p>
     <w:p>
       <w:pPr>
-        <w:pStyle w:val="Legenda"/>
-        <w:jc w:val="both"/>
+        <w:pStyle w:val="LegendadeQuadro"/>
       </w:pPr>
       <w:bookmarkStart w:id="58" w:name="_Toc8829678"/>
       <w:r>
@@ -13168,6 +13842,7 @@
         <w:pStyle w:val="PargrafodaLista"/>
       </w:pPr>
       <w:r>
+        <w:lastRenderedPageBreak/>
         <w:t xml:space="preserve">Na próxima tela, ilustrada na </w:t>
       </w:r>
       <w:r>
@@ -13234,8 +13909,7 @@
     </w:p>
     <w:p>
       <w:pPr>
-        <w:pStyle w:val="Legenda"/>
-        <w:jc w:val="both"/>
+        <w:pStyle w:val="LegendadeQuadro"/>
       </w:pPr>
       <w:bookmarkStart w:id="59" w:name="_Toc8829679"/>
       <w:r>
@@ -13325,8 +13999,7 @@
     </w:p>
     <w:p>
       <w:pPr>
-        <w:pStyle w:val="Legenda"/>
-        <w:jc w:val="both"/>
+        <w:pStyle w:val="LegendadeQuadro"/>
       </w:pPr>
       <w:bookmarkStart w:id="60" w:name="_Toc8829680"/>
       <w:r>
@@ -13416,8 +14089,7 @@
     </w:p>
     <w:p>
       <w:pPr>
-        <w:pStyle w:val="Legenda"/>
-        <w:jc w:val="both"/>
+        <w:pStyle w:val="LegendadeQuadro"/>
       </w:pPr>
       <w:bookmarkStart w:id="61" w:name="_Toc8829681"/>
       <w:r>
@@ -13504,8 +14176,7 @@
     </w:p>
     <w:p>
       <w:pPr>
-        <w:pStyle w:val="Legenda"/>
-        <w:jc w:val="both"/>
+        <w:pStyle w:val="LegendadeQuadro"/>
       </w:pPr>
       <w:bookmarkStart w:id="62" w:name="_Toc8829682"/>
       <w:r>
@@ -13592,8 +14263,7 @@
     </w:p>
     <w:p>
       <w:pPr>
-        <w:pStyle w:val="Legenda"/>
-        <w:jc w:val="both"/>
+        <w:pStyle w:val="LegendadeQuadro"/>
       </w:pPr>
       <w:bookmarkStart w:id="63" w:name="_Toc8829683"/>
       <w:r>
@@ -14034,7 +14704,13 @@
         <w:pStyle w:val="PargrafodaLista"/>
       </w:pPr>
       <w:r>
-        <w:t>Após inserir os dados, é apresentada uma tela de revisão das informações do evento, e a partir daí, confirmar o evento conforme figura 23.</w:t>
+        <w:t xml:space="preserve">Após inserir os dados, é apresentada uma tela de revisão das informações do evento, e a partir daí, confirmar o evento conforme </w:t>
+      </w:r>
+      <w:r>
+        <w:t>FIGURA</w:t>
+      </w:r>
+      <w:r>
+        <w:t xml:space="preserve"> 23.</w:t>
       </w:r>
     </w:p>
     <w:p>
@@ -14206,7 +14882,13 @@
         <w:pStyle w:val="PargrafodaLista"/>
       </w:pPr>
       <w:r>
-        <w:t>Na tela inicial, o usuário também pode visualizar e editar seu perfil, conforme figura 25.</w:t>
+        <w:t xml:space="preserve">Na tela inicial, o usuário também pode visualizar e editar seu perfil, conforme </w:t>
+      </w:r>
+      <w:r>
+        <w:t>FIGURA</w:t>
+      </w:r>
+      <w:r>
+        <w:t xml:space="preserve"> 25.</w:t>
       </w:r>
     </w:p>
     <w:p>
@@ -14296,7 +14978,13 @@
       </w:pPr>
       <w:r>
         <w:lastRenderedPageBreak/>
-        <w:t>Na tela inicial, também haverá uma área clicável de notificações, conforme figura 26.</w:t>
+        <w:t xml:space="preserve">Na tela inicial, também haverá uma área clicável de notificações, conforme </w:t>
+      </w:r>
+      <w:r>
+        <w:t>FIGURA</w:t>
+      </w:r>
+      <w:r>
+        <w:t xml:space="preserve"> 26.</w:t>
       </w:r>
     </w:p>
     <w:p>
@@ -14484,6 +15172,34 @@
     <w:p>
       <w:pPr>
         <w:pStyle w:val="PargrafodaLista"/>
+      </w:pPr>
+      <w:r>
+        <w:t xml:space="preserve">Como mostrado no início do documento, existem várias complicações ao se procurar um grupo para prática de esportes coletivos: organização, procura de locais, convites, rateio de custos, falta de jogadores são fatores de frustração quando ocorrem imprevistos. </w:t>
+      </w:r>
+      <w:r>
+        <w:t>Isso contribui inclusive para pioras na saúde do atleta, visto que segundo profissionais da área da saúde, o esporte é fundamental para uma vida saudável.</w:t>
+      </w:r>
+    </w:p>
+    <w:p>
+      <w:pPr>
+        <w:pStyle w:val="PargrafodaLista"/>
+      </w:pPr>
+      <w:r>
+        <w:t>Tendo isso em vista, após o desenvolvimento do aplicativo é possível no</w:t>
+      </w:r>
+      <w:r>
+        <w:t xml:space="preserve">tar que com o amadurecimento do desenvolvimento, ele </w:t>
+      </w:r>
+      <w:r>
+        <w:t xml:space="preserve">seguiu um caminho satisfatório quando procura resolver vários desses problemas. </w:t>
+      </w:r>
+      <w:r>
+        <w:t xml:space="preserve">A facilidade em se encontrar jogadores para sua partida, ou partidas quando se é um jogador solitário contribui para o bem estar do praticante, e as ferramentas de organização de partidas contribuem para uma atividade sem percalços que podem trazer stress e estragar a prática esportiva. </w:t>
+      </w:r>
+    </w:p>
+    <w:p>
+      <w:pPr>
+        <w:pStyle w:val="PargrafodaLista"/>
         <w:rPr>
           <w:rFonts w:eastAsia="Arial" w:cs="Arial"/>
           <w:color w:val="000000"/>
@@ -14493,10 +15209,7 @@
         </w:rPr>
       </w:pPr>
       <w:r>
-        <w:t>Com os testes feitos e a prototipagem realizada, foi constatado que o aplicativo tem potencial para utilização no dia-a-dia do atleta comum, e ajuda a resolver o problema de encontrar pessoas para realização de esportes coletivos.</w:t>
-      </w:r>
-      <w:r>
-        <w:t xml:space="preserve"> </w:t>
+        <w:t>Nota-se também um potencial comercial no aplicativo através de ferramentas de micro-transações em funcionalidades exclusivas como publicizar a sua partida e rateio com pagamentos dentro do aplicativo.</w:t>
       </w:r>
       <w:r>
         <w:br w:type="page"/>
@@ -14526,6 +15239,27 @@
     </w:p>
     <w:p>
       <w:r>
+        <w:t>APPLESTORE, 2018. Donos da bola. Disponível em &lt;</w:t>
+      </w:r>
+      <w:r>
+        <w:t xml:space="preserve"> </w:t>
+      </w:r>
+      <w:r>
+        <w:t>https://itunes.apple.com/br/app/dono-da-bola-pelada-manager-futebol-brazil/id903682192?mt=8</w:t>
+      </w:r>
+      <w:r>
+        <w:t>&gt;</w:t>
+      </w:r>
+      <w:r>
+        <w:t xml:space="preserve"> Acesso em 10 mai. 2019</w:t>
+      </w:r>
+      <w:r>
+        <w:t>.</w:t>
+      </w:r>
+    </w:p>
+    <w:p/>
+    <w:p>
+      <w:r>
         <w:t xml:space="preserve">CHEGAMAISAPP.COM, </w:t>
       </w:r>
       <w:r>
@@ -14547,163 +15281,160 @@
         <w:t>&gt;</w:t>
       </w:r>
       <w:r>
+        <w:t xml:space="preserve"> Acesso em 10 mai. 2019</w:t>
+      </w:r>
+      <w:r>
         <w:t>.</w:t>
       </w:r>
     </w:p>
     <w:p/>
     <w:p>
       <w:r>
-        <w:t>APPLESTORE, 2018</w:t>
-      </w:r>
-      <w:r>
-        <w:t>. Donos da bola. Disponível em &lt;</w:t>
-      </w:r>
-      <w:r>
-        <w:t xml:space="preserve"> https://itunes.apple.com/br/app/dono-da-bola-pelada-manager-futebol-brazil/id903682192?mt=8</w:t>
-      </w:r>
-      <w:r>
-        <w:t>&gt;.</w:t>
+        <w:t xml:space="preserve">GOMES, E H. </w:t>
+      </w:r>
+      <w:r>
+        <w:t xml:space="preserve">Sistema </w:t>
+      </w:r>
+      <w:r>
+        <w:rPr>
+          <w:b/>
+        </w:rPr>
+        <w:t>Gerenciador de Banco de Dados</w:t>
+      </w:r>
+      <w:r>
+        <w:t>. Disponível em &lt;</w:t>
+      </w:r>
+      <w:r>
+        <w:t>http://ehgomes.com.br/disciplinas/bdd/sgbd.php</w:t>
+      </w:r>
+      <w:r>
+        <w:t>&gt;</w:t>
+      </w:r>
+      <w:r>
+        <w:t>.</w:t>
+      </w:r>
+      <w:r>
+        <w:t xml:space="preserve"> Acesso em 10 mai</w:t>
+      </w:r>
+      <w:r>
+        <w:t>.</w:t>
+      </w:r>
+      <w:r>
+        <w:t xml:space="preserve"> 2019.</w:t>
       </w:r>
     </w:p>
     <w:p/>
     <w:p>
       <w:r>
-        <w:t xml:space="preserve">GOMES, E H. </w:t>
-      </w:r>
-      <w:r>
-        <w:t xml:space="preserve">Sistema </w:t>
+        <w:t xml:space="preserve">IONIC FRAMEWORK. </w:t>
       </w:r>
       <w:r>
         <w:rPr>
           <w:b/>
         </w:rPr>
-        <w:t>Gerenciador de Banco de Dados</w:t>
+        <w:t>Ionic Platform Documentation</w:t>
+      </w:r>
+      <w:r>
+        <w:t xml:space="preserve">. </w:t>
+      </w:r>
+      <w:r>
+        <w:t>Disponível em &lt;https://ionicframework.com/docs/v3/</w:t>
+      </w:r>
+      <w:r>
+        <w:t>&gt;. Acesso em 10 mai. 2019.</w:t>
+      </w:r>
+    </w:p>
+    <w:p/>
+    <w:p>
+      <w:r>
+        <w:t xml:space="preserve">LARAVEL.COM. </w:t>
+      </w:r>
+      <w:r>
+        <w:rPr>
+          <w:b/>
+        </w:rPr>
+        <w:t>Laravel Framework</w:t>
+      </w:r>
+      <w:r>
+        <w:t>. Disponível em &lt;https://laravel.com&gt;. Acesso em 10 mai. 2019.</w:t>
+      </w:r>
+    </w:p>
+    <w:p/>
+    <w:p>
+      <w:r>
+        <w:t>LUCAS, E</w:t>
+      </w:r>
+      <w:r>
+        <w:t xml:space="preserve">.; </w:t>
+      </w:r>
+      <w:r>
+        <w:t xml:space="preserve">WIEGERT, C.;. </w:t>
+      </w:r>
+      <w:r>
+        <w:rPr>
+          <w:b/>
+        </w:rPr>
+        <w:t>Ionic Framework V4+</w:t>
+      </w:r>
+      <w:r>
+        <w:t xml:space="preserve">. </w:t>
+      </w:r>
+      <w:r>
+        <w:t>Disponível em &lt; https://ionicframework.com/docs/intro#ionic-framework-v4-</w:t>
+      </w:r>
+      <w:r>
+        <w:t>&gt;</w:t>
+      </w:r>
+      <w:r>
+        <w:t xml:space="preserve"> Acesso em 23 Jan. 2019.</w:t>
+      </w:r>
+      <w:r>
+        <w:t>.</w:t>
+      </w:r>
+    </w:p>
+    <w:p/>
+    <w:p>
+      <w:r>
+        <w:t xml:space="preserve">OTWELL, T. </w:t>
+      </w:r>
+      <w:r>
+        <w:rPr>
+          <w:b/>
+        </w:rPr>
+        <w:t>Release Notes</w:t>
       </w:r>
       <w:r>
         <w:t>. Disponível em &lt;</w:t>
       </w:r>
       <w:r>
-        <w:t>http://ehgomes.com.br/disciplinas/bdd/sgbd.php</w:t>
+        <w:t xml:space="preserve"> </w:t>
+      </w:r>
+      <w:r>
+        <w:t>https://laravel.com/docs/5.8/releases#laravel-5.8</w:t>
+      </w:r>
+      <w:r>
+        <w:t>&gt;. Acesso em 10 mai. 2019.</w:t>
+      </w:r>
+    </w:p>
+    <w:p/>
+    <w:p>
+      <w:r>
+        <w:t>PELADEIROS. Peladeiros App. Disponível em &lt;</w:t>
+      </w:r>
+      <w:r>
+        <w:t xml:space="preserve"> https://play.google.com/store/apps/details?id=br.com.peladeiros&amp;hl=pt_BR</w:t>
       </w:r>
       <w:r>
         <w:t>&gt;</w:t>
       </w:r>
       <w:r>
+        <w:t xml:space="preserve"> </w:t>
+      </w:r>
+      <w:r>
+        <w:t>Acesso em 10 mai. 2019</w:t>
+      </w:r>
+      <w:r>
         <w:t>.</w:t>
-      </w:r>
-      <w:r>
-        <w:t xml:space="preserve"> Acesso em 10 mai</w:t>
-      </w:r>
-      <w:r>
-        <w:t>.</w:t>
-      </w:r>
-      <w:r>
-        <w:t xml:space="preserve"> 2019.</w:t>
-      </w:r>
-    </w:p>
-    <w:p/>
-    <w:p>
-      <w:r>
-        <w:t xml:space="preserve">IONIC FRAMEWORK. </w:t>
-      </w:r>
-      <w:r>
-        <w:rPr>
-          <w:b/>
-        </w:rPr>
-        <w:t>Ionic Platform Documentation</w:t>
-      </w:r>
-      <w:r>
-        <w:t xml:space="preserve">. </w:t>
-      </w:r>
-      <w:r>
-        <w:t>Disponível em &lt;https://ionicframework.com/docs/v3/</w:t>
-      </w:r>
-      <w:r>
-        <w:t>&gt;. Acesso em 10 mai. 2019.</w:t>
-      </w:r>
-    </w:p>
-    <w:p/>
-    <w:p>
-      <w:r>
-        <w:t xml:space="preserve">LARAVEL.COM. </w:t>
-      </w:r>
-      <w:r>
-        <w:rPr>
-          <w:b/>
-        </w:rPr>
-        <w:t>Laravel Framework</w:t>
-      </w:r>
-      <w:r>
-        <w:t>. Disponível em &lt;https://laravel.com&gt;. Acesso em 10 mai. 2019.</w:t>
-      </w:r>
-    </w:p>
-    <w:p/>
-    <w:p>
-      <w:r>
-        <w:t>LUCAS, E</w:t>
-      </w:r>
-      <w:r>
-        <w:t xml:space="preserve">.; </w:t>
-      </w:r>
-      <w:r>
-        <w:t xml:space="preserve">WIEGERT, C.;. </w:t>
-      </w:r>
-      <w:r>
-        <w:rPr>
-          <w:b/>
-        </w:rPr>
-        <w:t>Ionic Framework V4+</w:t>
-      </w:r>
-      <w:r>
-        <w:t xml:space="preserve">. </w:t>
-      </w:r>
-      <w:r>
-        <w:t>Disponível em &lt; https://ionicframework.com/docs/intro#ionic-framework-v4-</w:t>
-      </w:r>
-      <w:r>
-        <w:t>&gt;.</w:t>
-      </w:r>
-      <w:r>
-        <w:t xml:space="preserve"> 23/01/2019</w:t>
-      </w:r>
-      <w:r>
-        <w:t>.</w:t>
-      </w:r>
-    </w:p>
-    <w:p/>
-    <w:p>
-      <w:r>
-        <w:t xml:space="preserve">OTWELL, T. </w:t>
-      </w:r>
-      <w:r>
-        <w:rPr>
-          <w:b/>
-        </w:rPr>
-        <w:t>Release Notes</w:t>
-      </w:r>
-      <w:r>
-        <w:t>. Disponível em &lt;</w:t>
-      </w:r>
-      <w:r>
-        <w:t xml:space="preserve"> </w:t>
-      </w:r>
-      <w:r>
-        <w:t>https://laravel.com/docs/5.8/releases#laravel-5.8</w:t>
-      </w:r>
-      <w:r>
-        <w:t>&gt;. Acesso em 10 mai. 2019.</w:t>
-      </w:r>
-    </w:p>
-    <w:p/>
-    <w:p>
-      <w:r>
-        <w:t>PELADEIROS. Peladeiros App. Disponível em &lt;</w:t>
-      </w:r>
-      <w:r>
-        <w:t xml:space="preserve"> https://play.google.com/store/apps/details?id=br.com.peladeiros&amp;hl=pt_BR</w:t>
-      </w:r>
-      <w:r>
-        <w:t>&gt;.</w:t>
       </w:r>
     </w:p>
     <w:p/>
@@ -14930,7 +15661,7 @@
             <w:sz w:val="20"/>
             <w:szCs w:val="20"/>
           </w:rPr>
-          <w:t>43</w:t>
+          <w:t>44</w:t>
         </w:r>
         <w:r>
           <w:rPr>
@@ -15602,6 +16333,7 @@
   <w:style w:type="character" w:default="1" w:styleId="Fontepargpadro">
     <w:name w:val="Default Paragraph Font"/>
     <w:uiPriority w:val="1"/>
+    <w:semiHidden/>
     <w:unhideWhenUsed/>
   </w:style>
   <w:style w:type="table" w:default="1" w:styleId="Tabelanormal">
@@ -16500,7 +17232,7 @@
 </file>
 
 <file path=customXml/itemProps1.xml><?xml version="1.0" encoding="utf-8"?>
-<ds:datastoreItem xmlns:ds="http://schemas.openxmlformats.org/officeDocument/2006/customXml" ds:itemID="{EEE13E0F-CFB2-41A7-8E40-BC45E48A3DAF}">
+<ds:datastoreItem xmlns:ds="http://schemas.openxmlformats.org/officeDocument/2006/customXml" ds:itemID="{F349E821-D9C2-4A85-9969-0DDA0D5CB6CA}">
   <ds:schemaRefs>
     <ds:schemaRef ds:uri="http://schemas.openxmlformats.org/officeDocument/2006/bibliography"/>
   </ds:schemaRefs>

</xml_diff>